<commit_message>
DO NOT PUSH TO THIS
</commit_message>
<xml_diff>
--- a/Final Project Report Draft.docx
+++ b/Final Project Report Draft.docx
@@ -181,6 +181,9 @@
       </w:r>
       <w:r>
         <w:t>, k-nearest neighbors (KNN), convolutional neural network (CNN)</w:t>
+      </w:r>
+      <w:r>
+        <w:t>, Exchangeable Image File (EXIF)</w:t>
       </w:r>
     </w:p>
     <w:p/>
@@ -585,12 +588,41 @@
         <w:t>background. However, upon further inspection of the dataset</w:t>
       </w:r>
       <w:r>
-        <w:t>, people did not follow instructions when captured their images. There were a number of issues of the images that include but are not limited to: 75x100 pixeled images, items appearing in the image other than the hand such as a shoulder, non-w</w:t>
-      </w:r>
-      <w:bookmarkStart w:id="1" w:name="_GoBack"/>
-      <w:bookmarkEnd w:id="1"/>
-      <w:r>
-        <w:t xml:space="preserve">hite backgrounds, reflective backgrounds, </w:t>
+        <w:t xml:space="preserve">, people did not follow instructions when captured their images. There were </w:t>
+      </w:r>
+      <w:r>
+        <w:t>several</w:t>
+      </w:r>
+      <w:r>
+        <w:t xml:space="preserve"> issues </w:t>
+      </w:r>
+      <w:r>
+        <w:t>in</w:t>
+      </w:r>
+      <w:r>
+        <w:t xml:space="preserve"> the images that include</w:t>
+      </w:r>
+      <w:r>
+        <w:t>s</w:t>
+      </w:r>
+      <w:r>
+        <w:t xml:space="preserve"> but are not limited to: 75x100 pixeled images, items appearing in the image other than the hand</w:t>
+      </w:r>
+      <w:r>
+        <w:t xml:space="preserve"> itself</w:t>
+      </w:r>
+      <w:r>
+        <w:t xml:space="preserve"> such as a shoulder, non-white backgrounds, reflective backgrounds</w:t>
+      </w:r>
+      <w:r>
+        <w:t xml:space="preserve">, noisy backgrounds </w:t>
+      </w:r>
+      <w:r>
+        <w:t xml:space="preserve">(i.e. brick walls, pillow case), </w:t>
+      </w:r>
+      <w:r>
+        <w:lastRenderedPageBreak/>
+        <w:t xml:space="preserve">dark shadows in the images, and some of them were rotated by 90 degrees when they were opened. </w:t>
       </w:r>
     </w:p>
     <w:p>
@@ -600,21 +632,695 @@
       </w:pPr>
       <w:r>
         <w:rPr>
-          <w:highlight w:val="yellow"/>
-        </w:rPr>
-        <w:t xml:space="preserve">Define abbreviations and acronyms the first time they are used in the text, even after they have already been defined in </w:t>
-      </w:r>
-      <w:r>
-        <w:rPr>
-          <w:highlight w:val="yellow"/>
-        </w:rPr>
-        <w:lastRenderedPageBreak/>
-        <w:t>the abstract. Abbreviations such as IEEE, SI, ac, and dc do not have to be defined. Abbreviations that incorporate periods should not have spaces: write “C.N.R.S.,” not “C. N. R. S.” Do not use abbreviations in the title unless they are unavoidable (for example, “IEEE” in the title of this article).</w:t>
+          <w:noProof/>
+          <w:highlight w:val="yellow"/>
+        </w:rPr>
+        <mc:AlternateContent>
+          <mc:Choice Requires="wps">
+            <w:drawing>
+              <wp:anchor distT="0" distB="0" distL="114300" distR="114300" simplePos="0" relativeHeight="251661824" behindDoc="0" locked="0" layoutInCell="1" allowOverlap="1" wp14:anchorId="4A67A6E8" wp14:editId="057AE1B6">
+                <wp:simplePos x="0" y="0"/>
+                <wp:positionH relativeFrom="margin">
+                  <wp:posOffset>30480</wp:posOffset>
+                </wp:positionH>
+                <wp:positionV relativeFrom="margin">
+                  <wp:posOffset>822960</wp:posOffset>
+                </wp:positionV>
+                <wp:extent cx="3154680" cy="4312920"/>
+                <wp:effectExtent l="0" t="0" r="7620" b="0"/>
+                <wp:wrapSquare wrapText="bothSides"/>
+                <wp:docPr id="4" name="Text Box 5"/>
+                <wp:cNvGraphicFramePr>
+                  <a:graphicFrameLocks xmlns:a="http://schemas.openxmlformats.org/drawingml/2006/main"/>
+                </wp:cNvGraphicFramePr>
+                <a:graphic xmlns:a="http://schemas.openxmlformats.org/drawingml/2006/main">
+                  <a:graphicData uri="http://schemas.microsoft.com/office/word/2010/wordprocessingShape">
+                    <wps:wsp>
+                      <wps:cNvSpPr txBox="1">
+                        <a:spLocks noChangeArrowheads="1"/>
+                      </wps:cNvSpPr>
+                      <wps:spPr bwMode="auto">
+                        <a:xfrm>
+                          <a:off x="0" y="0"/>
+                          <a:ext cx="3154680" cy="4312920"/>
+                        </a:xfrm>
+                        <a:prstGeom prst="rect">
+                          <a:avLst/>
+                        </a:prstGeom>
+                        <a:solidFill>
+                          <a:srgbClr val="FFFFFF"/>
+                        </a:solidFill>
+                        <a:ln>
+                          <a:noFill/>
+                        </a:ln>
+                        <a:extLst>
+                          <a:ext uri="{91240B29-F687-4f45-9708-019B960494DF}">
+                            <a14:hiddenLine xmlns="" xmlns:a14="http://schemas.microsoft.com/office/drawing/2010/main" xmlns:w="http://schemas.openxmlformats.org/wordprocessingml/2006/main" xmlns:w10="urn:schemas-microsoft-com:office:word" xmlns:v="urn:schemas-microsoft-com:vml" xmlns:o="urn:schemas-microsoft-com:office:office" w="9525">
+                              <a:solidFill>
+                                <a:srgbClr val="000000"/>
+                              </a:solidFill>
+                              <a:miter lim="800000"/>
+                              <a:headEnd/>
+                              <a:tailEnd/>
+                            </a14:hiddenLine>
+                          </a:ext>
+                        </a:extLst>
+                      </wps:spPr>
+                      <wps:txbx>
+                        <w:txbxContent>
+                          <w:p>
+                            <w:pPr>
+                              <w:pStyle w:val="FootnoteText"/>
+                              <w:ind w:firstLine="0"/>
+                            </w:pPr>
+                            <w:r>
+                              <w:rPr>
+                                <w:noProof/>
+                              </w:rPr>
+                              <w:drawing>
+                                <wp:inline distT="0" distB="0" distL="0" distR="0">
+                                  <wp:extent cx="3154680" cy="679450"/>
+                                  <wp:effectExtent l="0" t="0" r="0" b="0"/>
+                                  <wp:docPr id="11" name="Picture 11" descr="A picture containing clothing&#10;&#10;Description automatically generated"/>
+                                  <wp:cNvGraphicFramePr>
+                                    <a:graphicFrameLocks xmlns:a="http://schemas.openxmlformats.org/drawingml/2006/main" noChangeAspect="1"/>
+                                  </wp:cNvGraphicFramePr>
+                                  <a:graphic xmlns:a="http://schemas.openxmlformats.org/drawingml/2006/main">
+                                    <a:graphicData uri="http://schemas.openxmlformats.org/drawingml/2006/picture">
+                                      <pic:pic xmlns:pic="http://schemas.openxmlformats.org/drawingml/2006/picture">
+                                        <pic:nvPicPr>
+                                          <pic:cNvPr id="11" name="0 Unfiltered.png"/>
+                                          <pic:cNvPicPr/>
+                                        </pic:nvPicPr>
+                                        <pic:blipFill>
+                                          <a:blip r:embed="rId10"/>
+                                          <a:stretch>
+                                            <a:fillRect/>
+                                          </a:stretch>
+                                        </pic:blipFill>
+                                        <pic:spPr>
+                                          <a:xfrm>
+                                            <a:off x="0" y="0"/>
+                                            <a:ext cx="3154680" cy="679450"/>
+                                          </a:xfrm>
+                                          <a:prstGeom prst="rect">
+                                            <a:avLst/>
+                                          </a:prstGeom>
+                                        </pic:spPr>
+                                      </pic:pic>
+                                    </a:graphicData>
+                                  </a:graphic>
+                                </wp:inline>
+                              </w:drawing>
+                            </w:r>
+                            <w:r>
+                              <w:rPr>
+                                <w:noProof/>
+                              </w:rPr>
+                              <w:drawing>
+                                <wp:inline distT="0" distB="0" distL="0" distR="0">
+                                  <wp:extent cx="3154680" cy="679450"/>
+                                  <wp:effectExtent l="0" t="0" r="0" b="0"/>
+                                  <wp:docPr id="10" name="Picture 10" descr="A close up of a hand&#10;&#10;Description automatically generated"/>
+                                  <wp:cNvGraphicFramePr>
+                                    <a:graphicFrameLocks xmlns:a="http://schemas.openxmlformats.org/drawingml/2006/main" noChangeAspect="1"/>
+                                  </wp:cNvGraphicFramePr>
+                                  <a:graphic xmlns:a="http://schemas.openxmlformats.org/drawingml/2006/main">
+                                    <a:graphicData uri="http://schemas.openxmlformats.org/drawingml/2006/picture">
+                                      <pic:pic xmlns:pic="http://schemas.openxmlformats.org/drawingml/2006/picture">
+                                        <pic:nvPicPr>
+                                          <pic:cNvPr id="10" name="1 Box Blurred.png"/>
+                                          <pic:cNvPicPr/>
+                                        </pic:nvPicPr>
+                                        <pic:blipFill>
+                                          <a:blip r:embed="rId11"/>
+                                          <a:stretch>
+                                            <a:fillRect/>
+                                          </a:stretch>
+                                        </pic:blipFill>
+                                        <pic:spPr>
+                                          <a:xfrm>
+                                            <a:off x="0" y="0"/>
+                                            <a:ext cx="3154680" cy="679450"/>
+                                          </a:xfrm>
+                                          <a:prstGeom prst="rect">
+                                            <a:avLst/>
+                                          </a:prstGeom>
+                                        </pic:spPr>
+                                      </pic:pic>
+                                    </a:graphicData>
+                                  </a:graphic>
+                                </wp:inline>
+                              </w:drawing>
+                            </w:r>
+                          </w:p>
+                          <w:p>
+                            <w:pPr>
+                              <w:pStyle w:val="FootnoteText"/>
+                              <w:ind w:firstLine="0"/>
+                            </w:pPr>
+                            <w:r>
+                              <w:rPr>
+                                <w:noProof/>
+                              </w:rPr>
+                              <w:drawing>
+                                <wp:inline distT="0" distB="0" distL="0" distR="0">
+                                  <wp:extent cx="3154680" cy="679450"/>
+                                  <wp:effectExtent l="0" t="0" r="0" b="0"/>
+                                  <wp:docPr id="12" name="Picture 12" descr="A picture containing monitor, screen, television, object&#10;&#10;Description automatically generated"/>
+                                  <wp:cNvGraphicFramePr>
+                                    <a:graphicFrameLocks xmlns:a="http://schemas.openxmlformats.org/drawingml/2006/main" noChangeAspect="1"/>
+                                  </wp:cNvGraphicFramePr>
+                                  <a:graphic xmlns:a="http://schemas.openxmlformats.org/drawingml/2006/main">
+                                    <a:graphicData uri="http://schemas.openxmlformats.org/drawingml/2006/picture">
+                                      <pic:pic xmlns:pic="http://schemas.openxmlformats.org/drawingml/2006/picture">
+                                        <pic:nvPicPr>
+                                          <pic:cNvPr id="12" name="2 Saturation.png"/>
+                                          <pic:cNvPicPr/>
+                                        </pic:nvPicPr>
+                                        <pic:blipFill>
+                                          <a:blip r:embed="rId12"/>
+                                          <a:stretch>
+                                            <a:fillRect/>
+                                          </a:stretch>
+                                        </pic:blipFill>
+                                        <pic:spPr>
+                                          <a:xfrm>
+                                            <a:off x="0" y="0"/>
+                                            <a:ext cx="3154680" cy="679450"/>
+                                          </a:xfrm>
+                                          <a:prstGeom prst="rect">
+                                            <a:avLst/>
+                                          </a:prstGeom>
+                                        </pic:spPr>
+                                      </pic:pic>
+                                    </a:graphicData>
+                                  </a:graphic>
+                                </wp:inline>
+                              </w:drawing>
+                            </w:r>
+                            <w:r>
+                              <w:rPr>
+                                <w:noProof/>
+                              </w:rPr>
+                              <w:drawing>
+                                <wp:inline distT="0" distB="0" distL="0" distR="0">
+                                  <wp:extent cx="3154680" cy="679450"/>
+                                  <wp:effectExtent l="0" t="0" r="0" b="0"/>
+                                  <wp:docPr id="13" name="Picture 13"/>
+                                  <wp:cNvGraphicFramePr>
+                                    <a:graphicFrameLocks xmlns:a="http://schemas.openxmlformats.org/drawingml/2006/main" noChangeAspect="1"/>
+                                  </wp:cNvGraphicFramePr>
+                                  <a:graphic xmlns:a="http://schemas.openxmlformats.org/drawingml/2006/main">
+                                    <a:graphicData uri="http://schemas.openxmlformats.org/drawingml/2006/picture">
+                                      <pic:pic xmlns:pic="http://schemas.openxmlformats.org/drawingml/2006/picture">
+                                        <pic:nvPicPr>
+                                          <pic:cNvPr id="13" name="3 Threshold.png"/>
+                                          <pic:cNvPicPr/>
+                                        </pic:nvPicPr>
+                                        <pic:blipFill>
+                                          <a:blip r:embed="rId13"/>
+                                          <a:stretch>
+                                            <a:fillRect/>
+                                          </a:stretch>
+                                        </pic:blipFill>
+                                        <pic:spPr>
+                                          <a:xfrm>
+                                            <a:off x="0" y="0"/>
+                                            <a:ext cx="3154680" cy="679450"/>
+                                          </a:xfrm>
+                                          <a:prstGeom prst="rect">
+                                            <a:avLst/>
+                                          </a:prstGeom>
+                                        </pic:spPr>
+                                      </pic:pic>
+                                    </a:graphicData>
+                                  </a:graphic>
+                                </wp:inline>
+                              </w:drawing>
+                            </w:r>
+                            <w:r>
+                              <w:rPr>
+                                <w:noProof/>
+                              </w:rPr>
+                              <w:drawing>
+                                <wp:inline distT="0" distB="0" distL="0" distR="0">
+                                  <wp:extent cx="3101340" cy="679198"/>
+                                  <wp:effectExtent l="0" t="0" r="3810" b="0"/>
+                                  <wp:docPr id="16" name="Picture 16" descr="A picture containing monitor, television, screen, object&#10;&#10;Description automatically generated"/>
+                                  <wp:cNvGraphicFramePr>
+                                    <a:graphicFrameLocks xmlns:a="http://schemas.openxmlformats.org/drawingml/2006/main" noChangeAspect="1"/>
+                                  </wp:cNvGraphicFramePr>
+                                  <a:graphic xmlns:a="http://schemas.openxmlformats.org/drawingml/2006/main">
+                                    <a:graphicData uri="http://schemas.openxmlformats.org/drawingml/2006/picture">
+                                      <pic:pic xmlns:pic="http://schemas.openxmlformats.org/drawingml/2006/picture">
+                                        <pic:nvPicPr>
+                                          <pic:cNvPr id="16" name="4 Cropped Image.png"/>
+                                          <pic:cNvPicPr/>
+                                        </pic:nvPicPr>
+                                        <pic:blipFill>
+                                          <a:blip r:embed="rId14"/>
+                                          <a:stretch>
+                                            <a:fillRect/>
+                                          </a:stretch>
+                                        </pic:blipFill>
+                                        <pic:spPr>
+                                          <a:xfrm>
+                                            <a:off x="0" y="0"/>
+                                            <a:ext cx="3125029" cy="684386"/>
+                                          </a:xfrm>
+                                          <a:prstGeom prst="rect">
+                                            <a:avLst/>
+                                          </a:prstGeom>
+                                        </pic:spPr>
+                                      </pic:pic>
+                                    </a:graphicData>
+                                  </a:graphic>
+                                </wp:inline>
+                              </w:drawing>
+                            </w:r>
+                            <w:r>
+                              <w:t xml:space="preserve">Fig. 1.  </w:t>
+                            </w:r>
+                            <w:r>
+                              <w:t xml:space="preserve">Each row of images </w:t>
+                            </w:r>
+                            <w:r>
+                              <w:t xml:space="preserve">is a different step in the preprocess starting with the second row. </w:t>
+                            </w:r>
+                          </w:p>
+                          <w:p>
+                            <w:pPr>
+                              <w:pStyle w:val="FootnoteText"/>
+                              <w:numPr>
+                                <w:ilvl w:val="0"/>
+                                <w:numId w:val="41"/>
+                              </w:numPr>
+                            </w:pPr>
+                            <w:r>
+                              <w:t xml:space="preserve">The original RGB images </w:t>
+                            </w:r>
+                          </w:p>
+                          <w:p>
+                            <w:pPr>
+                              <w:pStyle w:val="FootnoteText"/>
+                              <w:numPr>
+                                <w:ilvl w:val="0"/>
+                                <w:numId w:val="41"/>
+                              </w:numPr>
+                            </w:pPr>
+                            <w:r>
+                              <w:t>Apply a box blur of 2</w:t>
+                            </w:r>
+                          </w:p>
+                          <w:p>
+                            <w:pPr>
+                              <w:pStyle w:val="FootnoteText"/>
+                              <w:numPr>
+                                <w:ilvl w:val="0"/>
+                                <w:numId w:val="41"/>
+                              </w:numPr>
+                            </w:pPr>
+                            <w:r>
+                              <w:t>Get saturation of image</w:t>
+                            </w:r>
+                          </w:p>
+                          <w:p>
+                            <w:pPr>
+                              <w:pStyle w:val="FootnoteText"/>
+                              <w:numPr>
+                                <w:ilvl w:val="0"/>
+                                <w:numId w:val="41"/>
+                              </w:numPr>
+                            </w:pPr>
+                            <w:r>
+                              <w:t>Threshold saturated image</w:t>
+                            </w:r>
+                          </w:p>
+                          <w:p>
+                            <w:pPr>
+                              <w:pStyle w:val="FootnoteText"/>
+                              <w:numPr>
+                                <w:ilvl w:val="0"/>
+                                <w:numId w:val="41"/>
+                              </w:numPr>
+                            </w:pPr>
+                            <w:r>
+                              <w:t>Crop image</w:t>
+                            </w:r>
+                          </w:p>
+                          <w:p>
+                            <w:pPr>
+                              <w:pStyle w:val="FootnoteText"/>
+                              <w:ind w:firstLine="0"/>
+                            </w:pPr>
+                            <w:r>
+                              <w:t xml:space="preserve"> </w:t>
+                            </w:r>
+                          </w:p>
+                        </w:txbxContent>
+                      </wps:txbx>
+                      <wps:bodyPr rot="0" vert="horz" wrap="square" lIns="0" tIns="0" rIns="0" bIns="0" anchor="t" anchorCtr="0" upright="1">
+                        <a:noAutofit/>
+                      </wps:bodyPr>
+                    </wps:wsp>
+                  </a:graphicData>
+                </a:graphic>
+                <wp14:sizeRelH relativeFrom="page">
+                  <wp14:pctWidth>0</wp14:pctWidth>
+                </wp14:sizeRelH>
+                <wp14:sizeRelV relativeFrom="page">
+                  <wp14:pctHeight>0</wp14:pctHeight>
+                </wp14:sizeRelV>
+              </wp:anchor>
+            </w:drawing>
+          </mc:Choice>
+          <mc:Fallback>
+            <w:pict>
+              <v:shapetype w14:anchorId="4A67A6E8" id="_x0000_t202" coordsize="21600,21600" o:spt="202" path="m,l,21600r21600,l21600,xe">
+                <v:stroke joinstyle="miter"/>
+                <v:path gradientshapeok="t" o:connecttype="rect"/>
+              </v:shapetype>
+              <v:shape id="Text Box 5" o:spid="_x0000_s1026" type="#_x0000_t202" style="position:absolute;left:0;text-align:left;margin-left:2.4pt;margin-top:64.8pt;width:248.4pt;height:339.6pt;z-index:251661824;visibility:visible;mso-wrap-style:square;mso-width-percent:0;mso-height-percent:0;mso-wrap-distance-left:9pt;mso-wrap-distance-top:0;mso-wrap-distance-right:9pt;mso-wrap-distance-bottom:0;mso-position-horizontal:absolute;mso-position-horizontal-relative:margin;mso-position-vertical:absolute;mso-position-vertical-relative:margin;mso-width-percent:0;mso-height-percent:0;mso-width-relative:page;mso-height-relative:page;v-text-anchor:top" o:gfxdata="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" stroked="f">
+                <v:textbox inset="0,0,0,0">
+                  <w:txbxContent>
+                    <w:p>
+                      <w:pPr>
+                        <w:pStyle w:val="FootnoteText"/>
+                        <w:ind w:firstLine="0"/>
+                      </w:pPr>
+                      <w:r>
+                        <w:rPr>
+                          <w:noProof/>
+                        </w:rPr>
+                        <w:drawing>
+                          <wp:inline distT="0" distB="0" distL="0" distR="0">
+                            <wp:extent cx="3154680" cy="679450"/>
+                            <wp:effectExtent l="0" t="0" r="0" b="0"/>
+                            <wp:docPr id="11" name="Picture 11" descr="A picture containing clothing&#10;&#10;Description automatically generated"/>
+                            <wp:cNvGraphicFramePr>
+                              <a:graphicFrameLocks xmlns:a="http://schemas.openxmlformats.org/drawingml/2006/main" noChangeAspect="1"/>
+                            </wp:cNvGraphicFramePr>
+                            <a:graphic xmlns:a="http://schemas.openxmlformats.org/drawingml/2006/main">
+                              <a:graphicData uri="http://schemas.openxmlformats.org/drawingml/2006/picture">
+                                <pic:pic xmlns:pic="http://schemas.openxmlformats.org/drawingml/2006/picture">
+                                  <pic:nvPicPr>
+                                    <pic:cNvPr id="11" name="0 Unfiltered.png"/>
+                                    <pic:cNvPicPr/>
+                                  </pic:nvPicPr>
+                                  <pic:blipFill>
+                                    <a:blip r:embed="rId10"/>
+                                    <a:stretch>
+                                      <a:fillRect/>
+                                    </a:stretch>
+                                  </pic:blipFill>
+                                  <pic:spPr>
+                                    <a:xfrm>
+                                      <a:off x="0" y="0"/>
+                                      <a:ext cx="3154680" cy="679450"/>
+                                    </a:xfrm>
+                                    <a:prstGeom prst="rect">
+                                      <a:avLst/>
+                                    </a:prstGeom>
+                                  </pic:spPr>
+                                </pic:pic>
+                              </a:graphicData>
+                            </a:graphic>
+                          </wp:inline>
+                        </w:drawing>
+                      </w:r>
+                      <w:r>
+                        <w:rPr>
+                          <w:noProof/>
+                        </w:rPr>
+                        <w:drawing>
+                          <wp:inline distT="0" distB="0" distL="0" distR="0">
+                            <wp:extent cx="3154680" cy="679450"/>
+                            <wp:effectExtent l="0" t="0" r="0" b="0"/>
+                            <wp:docPr id="10" name="Picture 10" descr="A close up of a hand&#10;&#10;Description automatically generated"/>
+                            <wp:cNvGraphicFramePr>
+                              <a:graphicFrameLocks xmlns:a="http://schemas.openxmlformats.org/drawingml/2006/main" noChangeAspect="1"/>
+                            </wp:cNvGraphicFramePr>
+                            <a:graphic xmlns:a="http://schemas.openxmlformats.org/drawingml/2006/main">
+                              <a:graphicData uri="http://schemas.openxmlformats.org/drawingml/2006/picture">
+                                <pic:pic xmlns:pic="http://schemas.openxmlformats.org/drawingml/2006/picture">
+                                  <pic:nvPicPr>
+                                    <pic:cNvPr id="10" name="1 Box Blurred.png"/>
+                                    <pic:cNvPicPr/>
+                                  </pic:nvPicPr>
+                                  <pic:blipFill>
+                                    <a:blip r:embed="rId11"/>
+                                    <a:stretch>
+                                      <a:fillRect/>
+                                    </a:stretch>
+                                  </pic:blipFill>
+                                  <pic:spPr>
+                                    <a:xfrm>
+                                      <a:off x="0" y="0"/>
+                                      <a:ext cx="3154680" cy="679450"/>
+                                    </a:xfrm>
+                                    <a:prstGeom prst="rect">
+                                      <a:avLst/>
+                                    </a:prstGeom>
+                                  </pic:spPr>
+                                </pic:pic>
+                              </a:graphicData>
+                            </a:graphic>
+                          </wp:inline>
+                        </w:drawing>
+                      </w:r>
+                    </w:p>
+                    <w:p>
+                      <w:pPr>
+                        <w:pStyle w:val="FootnoteText"/>
+                        <w:ind w:firstLine="0"/>
+                      </w:pPr>
+                      <w:r>
+                        <w:rPr>
+                          <w:noProof/>
+                        </w:rPr>
+                        <w:drawing>
+                          <wp:inline distT="0" distB="0" distL="0" distR="0">
+                            <wp:extent cx="3154680" cy="679450"/>
+                            <wp:effectExtent l="0" t="0" r="0" b="0"/>
+                            <wp:docPr id="12" name="Picture 12" descr="A picture containing monitor, screen, television, object&#10;&#10;Description automatically generated"/>
+                            <wp:cNvGraphicFramePr>
+                              <a:graphicFrameLocks xmlns:a="http://schemas.openxmlformats.org/drawingml/2006/main" noChangeAspect="1"/>
+                            </wp:cNvGraphicFramePr>
+                            <a:graphic xmlns:a="http://schemas.openxmlformats.org/drawingml/2006/main">
+                              <a:graphicData uri="http://schemas.openxmlformats.org/drawingml/2006/picture">
+                                <pic:pic xmlns:pic="http://schemas.openxmlformats.org/drawingml/2006/picture">
+                                  <pic:nvPicPr>
+                                    <pic:cNvPr id="12" name="2 Saturation.png"/>
+                                    <pic:cNvPicPr/>
+                                  </pic:nvPicPr>
+                                  <pic:blipFill>
+                                    <a:blip r:embed="rId12"/>
+                                    <a:stretch>
+                                      <a:fillRect/>
+                                    </a:stretch>
+                                  </pic:blipFill>
+                                  <pic:spPr>
+                                    <a:xfrm>
+                                      <a:off x="0" y="0"/>
+                                      <a:ext cx="3154680" cy="679450"/>
+                                    </a:xfrm>
+                                    <a:prstGeom prst="rect">
+                                      <a:avLst/>
+                                    </a:prstGeom>
+                                  </pic:spPr>
+                                </pic:pic>
+                              </a:graphicData>
+                            </a:graphic>
+                          </wp:inline>
+                        </w:drawing>
+                      </w:r>
+                      <w:r>
+                        <w:rPr>
+                          <w:noProof/>
+                        </w:rPr>
+                        <w:drawing>
+                          <wp:inline distT="0" distB="0" distL="0" distR="0">
+                            <wp:extent cx="3154680" cy="679450"/>
+                            <wp:effectExtent l="0" t="0" r="0" b="0"/>
+                            <wp:docPr id="13" name="Picture 13"/>
+                            <wp:cNvGraphicFramePr>
+                              <a:graphicFrameLocks xmlns:a="http://schemas.openxmlformats.org/drawingml/2006/main" noChangeAspect="1"/>
+                            </wp:cNvGraphicFramePr>
+                            <a:graphic xmlns:a="http://schemas.openxmlformats.org/drawingml/2006/main">
+                              <a:graphicData uri="http://schemas.openxmlformats.org/drawingml/2006/picture">
+                                <pic:pic xmlns:pic="http://schemas.openxmlformats.org/drawingml/2006/picture">
+                                  <pic:nvPicPr>
+                                    <pic:cNvPr id="13" name="3 Threshold.png"/>
+                                    <pic:cNvPicPr/>
+                                  </pic:nvPicPr>
+                                  <pic:blipFill>
+                                    <a:blip r:embed="rId13"/>
+                                    <a:stretch>
+                                      <a:fillRect/>
+                                    </a:stretch>
+                                  </pic:blipFill>
+                                  <pic:spPr>
+                                    <a:xfrm>
+                                      <a:off x="0" y="0"/>
+                                      <a:ext cx="3154680" cy="679450"/>
+                                    </a:xfrm>
+                                    <a:prstGeom prst="rect">
+                                      <a:avLst/>
+                                    </a:prstGeom>
+                                  </pic:spPr>
+                                </pic:pic>
+                              </a:graphicData>
+                            </a:graphic>
+                          </wp:inline>
+                        </w:drawing>
+                      </w:r>
+                      <w:r>
+                        <w:rPr>
+                          <w:noProof/>
+                        </w:rPr>
+                        <w:drawing>
+                          <wp:inline distT="0" distB="0" distL="0" distR="0">
+                            <wp:extent cx="3101340" cy="679198"/>
+                            <wp:effectExtent l="0" t="0" r="3810" b="0"/>
+                            <wp:docPr id="16" name="Picture 16" descr="A picture containing monitor, television, screen, object&#10;&#10;Description automatically generated"/>
+                            <wp:cNvGraphicFramePr>
+                              <a:graphicFrameLocks xmlns:a="http://schemas.openxmlformats.org/drawingml/2006/main" noChangeAspect="1"/>
+                            </wp:cNvGraphicFramePr>
+                            <a:graphic xmlns:a="http://schemas.openxmlformats.org/drawingml/2006/main">
+                              <a:graphicData uri="http://schemas.openxmlformats.org/drawingml/2006/picture">
+                                <pic:pic xmlns:pic="http://schemas.openxmlformats.org/drawingml/2006/picture">
+                                  <pic:nvPicPr>
+                                    <pic:cNvPr id="16" name="4 Cropped Image.png"/>
+                                    <pic:cNvPicPr/>
+                                  </pic:nvPicPr>
+                                  <pic:blipFill>
+                                    <a:blip r:embed="rId14"/>
+                                    <a:stretch>
+                                      <a:fillRect/>
+                                    </a:stretch>
+                                  </pic:blipFill>
+                                  <pic:spPr>
+                                    <a:xfrm>
+                                      <a:off x="0" y="0"/>
+                                      <a:ext cx="3125029" cy="684386"/>
+                                    </a:xfrm>
+                                    <a:prstGeom prst="rect">
+                                      <a:avLst/>
+                                    </a:prstGeom>
+                                  </pic:spPr>
+                                </pic:pic>
+                              </a:graphicData>
+                            </a:graphic>
+                          </wp:inline>
+                        </w:drawing>
+                      </w:r>
+                      <w:r>
+                        <w:t xml:space="preserve">Fig. 1.  </w:t>
+                      </w:r>
+                      <w:r>
+                        <w:t xml:space="preserve">Each row of images </w:t>
+                      </w:r>
+                      <w:r>
+                        <w:t xml:space="preserve">is a different step in the preprocess starting with the second row. </w:t>
+                      </w:r>
+                    </w:p>
+                    <w:p>
+                      <w:pPr>
+                        <w:pStyle w:val="FootnoteText"/>
+                        <w:numPr>
+                          <w:ilvl w:val="0"/>
+                          <w:numId w:val="41"/>
+                        </w:numPr>
+                      </w:pPr>
+                      <w:r>
+                        <w:t xml:space="preserve">The original RGB images </w:t>
+                      </w:r>
+                    </w:p>
+                    <w:p>
+                      <w:pPr>
+                        <w:pStyle w:val="FootnoteText"/>
+                        <w:numPr>
+                          <w:ilvl w:val="0"/>
+                          <w:numId w:val="41"/>
+                        </w:numPr>
+                      </w:pPr>
+                      <w:r>
+                        <w:t>Apply a box blur of 2</w:t>
+                      </w:r>
+                    </w:p>
+                    <w:p>
+                      <w:pPr>
+                        <w:pStyle w:val="FootnoteText"/>
+                        <w:numPr>
+                          <w:ilvl w:val="0"/>
+                          <w:numId w:val="41"/>
+                        </w:numPr>
+                      </w:pPr>
+                      <w:r>
+                        <w:t>Get saturation of image</w:t>
+                      </w:r>
+                    </w:p>
+                    <w:p>
+                      <w:pPr>
+                        <w:pStyle w:val="FootnoteText"/>
+                        <w:numPr>
+                          <w:ilvl w:val="0"/>
+                          <w:numId w:val="41"/>
+                        </w:numPr>
+                      </w:pPr>
+                      <w:r>
+                        <w:t>Threshold saturated image</w:t>
+                      </w:r>
+                    </w:p>
+                    <w:p>
+                      <w:pPr>
+                        <w:pStyle w:val="FootnoteText"/>
+                        <w:numPr>
+                          <w:ilvl w:val="0"/>
+                          <w:numId w:val="41"/>
+                        </w:numPr>
+                      </w:pPr>
+                      <w:r>
+                        <w:t>Crop image</w:t>
+                      </w:r>
+                    </w:p>
+                    <w:p>
+                      <w:pPr>
+                        <w:pStyle w:val="FootnoteText"/>
+                        <w:ind w:firstLine="0"/>
+                      </w:pPr>
+                      <w:r>
+                        <w:t xml:space="preserve"> </w:t>
+                      </w:r>
+                    </w:p>
+                  </w:txbxContent>
+                </v:textbox>
+                <w10:wrap type="square" anchorx="margin" anchory="margin"/>
+              </v:shape>
+            </w:pict>
+          </mc:Fallback>
+        </mc:AlternateContent>
+      </w:r>
+      <w:r>
+        <w:t xml:space="preserve">All the images in the dataset were resized to 100x100 pixels and the orientation of the images were fixed by examining their EXIF data. </w:t>
       </w:r>
     </w:p>
     <w:p>
       <w:pPr>
         <w:pStyle w:val="Text"/>
+        <w:ind w:firstLine="144"/>
+      </w:pPr>
+      <w:r>
+        <w:rPr>
+          <w:highlight w:val="yellow"/>
+        </w:rPr>
+        <w:t>Define abbreviations and acronyms the first time they are used in the text, even after they have already been defined in the abstract. Abbreviations such as IEEE, SI, ac, and dc do not have to be defined. Abbreviations that incorporate periods should not have spaces: write “C.N.R.S.,” not “C. N. R. S.” Do not use abbreviations in the title unless they are unavoidable (for example, “IEEE” in the title of this article).</w:t>
+      </w:r>
+    </w:p>
+    <w:p>
+      <w:pPr>
+        <w:pStyle w:val="Text"/>
       </w:pPr>
     </w:p>
     <w:p>
@@ -780,7 +1486,13 @@
         <w:rPr>
           <w:highlight w:val="yellow"/>
         </w:rPr>
-        <w:t>A parenthetical statement at the end of a sentence is punctuated outside of the closing parenthesis (like this). (A parenthetical sentence is punctuated within the parentheses.) In American English, periods and commas are within quotation marks, like “this period.” Other punctuation is “outside”! Avoid contractions; for example, write “do not” instead of “don’t.” The serial comma is preferred: “A, B, and C” instead of “A, B and C.”</w:t>
+        <w:t xml:space="preserve">A parenthetical statement at the end of a sentence is </w:t>
+      </w:r>
+      <w:r>
+        <w:rPr>
+          <w:highlight w:val="yellow"/>
+        </w:rPr>
+        <w:t>punctuated outside of the closing parenthesis (like this). (A parenthetical sentence is punctuated within the parentheses.) In American English, periods and commas are within quotation marks, like “this period.” Other punctuation is “outside”! Avoid contractions; for example, write “do not” instead of “don’t.” The serial comma is preferred: “A, B, and C” instead of “A, B and C.”</w:t>
       </w:r>
     </w:p>
     <w:p>
@@ -953,13 +1665,7 @@
         <w:rPr>
           <w:highlight w:val="yellow"/>
         </w:rPr>
-        <w:t xml:space="preserve">Number equations consecutively with equation numbers in parentheses flush with the right margin, as in (1). First use the equation editor to create the equation. Then select the “Equation” markup style. Press the tab key and write the equation number in parentheses. To make your equations more </w:t>
-      </w:r>
-      <w:r>
-        <w:rPr>
-          <w:highlight w:val="yellow"/>
-        </w:rPr>
-        <w:t xml:space="preserve">compact, you may use the solidus </w:t>
+        <w:t xml:space="preserve">Number equations consecutively with equation numbers in parentheses flush with the right margin, as in (1). First use the equation editor to create the equation. Then select the “Equation” markup style. Press the tab key and write the equation number in parentheses. To make your equations more compact, you may use the solidus </w:t>
       </w:r>
       <w:proofErr w:type="gramStart"/>
       <w:r>
@@ -1134,7 +1840,14 @@
         <w:rPr>
           <w:highlight w:val="yellow"/>
         </w:rPr>
-        <w:t>. This often leads to confusion because equations do not balance dimensionally. If you must use mixed units, clearly state the units for each quantity in an equation.</w:t>
+        <w:t xml:space="preserve">. This often </w:t>
+      </w:r>
+      <w:r>
+        <w:rPr>
+          <w:highlight w:val="yellow"/>
+        </w:rPr>
+        <w:lastRenderedPageBreak/>
+        <w:t>leads to confusion because equations do not balance dimensionally. If you must use mixed units, clearly state the units for each quantity in an equation.</w:t>
       </w:r>
     </w:p>
     <w:p>
@@ -1401,14 +2114,7 @@
         <w:rPr>
           <w:highlight w:val="yellow"/>
         </w:rPr>
-        <w:t xml:space="preserve">” (it is also italicized). </w:t>
-      </w:r>
-      <w:r>
-        <w:rPr>
-          <w:highlight w:val="yellow"/>
-        </w:rPr>
-        <w:lastRenderedPageBreak/>
-        <w:t>The abbreviation “i.e.,” means “that is,” and the abbreviation “e.g.,” means “for example” (these abbreviations are not italicized).</w:t>
+        <w:t>” (it is also italicized). The abbreviation “i.e.,” means “that is,” and the abbreviation “e.g.,” means “for example” (these abbreviations are not italicized).</w:t>
       </w:r>
     </w:p>
     <w:p>
@@ -1444,7 +2150,7 @@
         </w:rPr>
         <w:t xml:space="preserve"> is available at </w:t>
       </w:r>
-      <w:hyperlink r:id="rId10" w:tgtFrame="_blank" w:history="1">
+      <w:hyperlink r:id="rId15" w:tgtFrame="_blank" w:history="1">
         <w:r>
           <w:rPr>
             <w:rStyle w:val="Hyperlink"/>
@@ -1567,7 +2273,7 @@
                                           </pic:cNvPicPr>
                                         </pic:nvPicPr>
                                         <pic:blipFill>
-                                          <a:blip r:embed="rId11">
+                                          <a:blip r:embed="rId16">
                                             <a:extLst>
                                               <a:ext uri="{28A0092B-C50C-407E-A947-70E740481C1C}">
                                                 <a14:useLocalDpi xmlns:a14="http://schemas.microsoft.com/office/drawing/2010/main" val="0"/>
@@ -1636,11 +2342,7 @@
           </mc:Choice>
           <mc:Fallback>
             <w:pict>
-              <v:shapetype id="_x0000_t202" coordsize="21600,21600" o:spt="202" path="m,l,21600r21600,l21600,xe">
-                <v:stroke joinstyle="miter"/>
-                <v:path gradientshapeok="t" o:connecttype="rect"/>
-              </v:shapetype>
-              <v:shape id="Text Box 5" o:spid="_x0000_s1026" type="#_x0000_t202" style="position:absolute;margin-left:2.25pt;margin-top:6.8pt;width:248.4pt;height:234pt;z-index:251656704;visibility:visible;mso-wrap-style:square;mso-width-percent:0;mso-height-percent:0;mso-wrap-distance-left:9pt;mso-wrap-distance-top:0;mso-wrap-distance-right:9pt;mso-wrap-distance-bottom:0;mso-position-horizontal:absolute;mso-position-horizontal-relative:margin;mso-position-vertical:absolute;mso-position-vertical-relative:margin;mso-width-percent:0;mso-height-percent:0;mso-width-relative:page;mso-height-relative:page;v-text-anchor:top" o:gfxdata="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" stroked="f">
+              <v:shape id="_x0000_s1027" type="#_x0000_t202" style="position:absolute;margin-left:2.25pt;margin-top:6.8pt;width:248.4pt;height:234pt;z-index:251656704;visibility:visible;mso-wrap-style:square;mso-width-percent:0;mso-height-percent:0;mso-wrap-distance-left:9pt;mso-wrap-distance-top:0;mso-wrap-distance-right:9pt;mso-wrap-distance-bottom:0;mso-position-horizontal:absolute;mso-position-horizontal-relative:margin;mso-position-vertical:absolute;mso-position-vertical-relative:margin;mso-width-percent:0;mso-height-percent:0;mso-width-relative:page;mso-height-relative:page;v-text-anchor:top" o:gfxdata="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" stroked="f">
                 <v:textbox inset="0,0,0,0">
                   <w:txbxContent>
                     <w:p>
@@ -1672,7 +2374,7 @@
                                     </pic:cNvPicPr>
                                   </pic:nvPicPr>
                                   <pic:blipFill>
-                                    <a:blip r:embed="rId11">
+                                    <a:blip r:embed="rId16">
                                       <a:extLst>
                                         <a:ext uri="{28A0092B-C50C-407E-A947-70E740481C1C}">
                                           <a14:useLocalDpi xmlns:a14="http://schemas.microsoft.com/office/drawing/2010/main" val="0"/>
@@ -4233,6 +4935,8 @@
                             <w:r>
                               <w:t>Gaussian units are the same as cg emu for magnetostatics; Mx = maxwell, G = gauss, Oe = oersted; Wb = weber, V = volt, s = second, T = tesla, m = meter, A = ampere, J = joule, kg = kilogram, H = henry.</w:t>
                             </w:r>
+                            <w:bookmarkStart w:id="1" w:name="_GoBack"/>
+                            <w:bookmarkEnd w:id="1"/>
                           </w:p>
                           <w:p>
                             <w:pPr>
@@ -4259,7 +4963,7 @@
           </mc:Choice>
           <mc:Fallback>
             <w:pict>
-              <v:shape id="Text Box 2" o:spid="_x0000_s1027" type="#_x0000_t202" style="position:absolute;margin-left:270pt;margin-top:0;width:248.4pt;height:318.8pt;z-index:251655680;visibility:visible;mso-wrap-style:square;mso-width-percent:0;mso-height-percent:0;mso-wrap-distance-left:9pt;mso-wrap-distance-top:0;mso-wrap-distance-right:9pt;mso-wrap-distance-bottom:0;mso-position-horizontal:absolute;mso-position-horizontal-relative:margin;mso-position-vertical:absolute;mso-position-vertical-relative:margin;mso-width-percent:0;mso-height-percent:0;mso-width-relative:page;mso-height-relative:page;v-text-anchor:top" o:gfxdata="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" o:allowincell="f" stroked="f">
+              <v:shape id="Text Box 2" o:spid="_x0000_s1028" type="#_x0000_t202" style="position:absolute;margin-left:270pt;margin-top:0;width:248.4pt;height:318.8pt;z-index:251655680;visibility:visible;mso-wrap-style:square;mso-width-percent:0;mso-height-percent:0;mso-wrap-distance-left:9pt;mso-wrap-distance-top:0;mso-wrap-distance-right:9pt;mso-wrap-distance-bottom:0;mso-position-horizontal:absolute;mso-position-horizontal-relative:margin;mso-position-vertical:absolute;mso-position-vertical-relative:margin;mso-width-percent:0;mso-height-percent:0;mso-width-relative:page;mso-height-relative:page;v-text-anchor:top" o:gfxdata="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" o:allowincell="f" stroked="f">
                 <v:textbox inset="0,0,0,0">
                   <w:txbxContent>
                     <w:p>
@@ -6707,6 +7411,8 @@
                       <w:r>
                         <w:t>Gaussian units are the same as cg emu for magnetostatics; Mx = maxwell, G = gauss, Oe = oersted; Wb = weber, V = volt, s = second, T = tesla, m = meter, A = ampere, J = joule, kg = kilogram, H = henry.</w:t>
                       </w:r>
+                      <w:bookmarkStart w:id="2" w:name="_GoBack"/>
+                      <w:bookmarkEnd w:id="2"/>
                     </w:p>
                     <w:p>
                       <w:pPr>
@@ -7175,7 +7881,16 @@
           <w:color w:val="000000"/>
           <w:highlight w:val="yellow"/>
         </w:rPr>
-        <w:t xml:space="preserve">. If a multipart figure is made up of multiple figure types (one part is </w:t>
+        <w:t xml:space="preserve">. If a multipart figure is made up of multiple </w:t>
+      </w:r>
+      <w:r>
+        <w:rPr>
+          <w:rFonts w:ascii="Times" w:hAnsi="Times" w:cs="Verdana"/>
+          <w:color w:val="000000"/>
+          <w:highlight w:val="yellow"/>
+        </w:rPr>
+        <w:lastRenderedPageBreak/>
+        <w:t xml:space="preserve">figure types (one part is </w:t>
       </w:r>
       <w:proofErr w:type="spellStart"/>
       <w:r>
@@ -7580,18 +8295,7 @@
           <w:szCs w:val="20"/>
           <w:highlight w:val="yellow"/>
         </w:rPr>
-        <w:t xml:space="preserve"> millimeters / 6 picas x 7.5 picas). Author photos printed in </w:t>
-      </w:r>
-      <w:r>
-        <w:rPr>
-          <w:rStyle w:val="BodyText2"/>
-          <w:rFonts w:ascii="Times" w:hAnsi="Times"/>
-          <w:sz w:val="20"/>
-          <w:szCs w:val="20"/>
-          <w:highlight w:val="yellow"/>
-        </w:rPr>
-        <w:lastRenderedPageBreak/>
-        <w:t xml:space="preserve">editorials measure 1.59 inches wide by 2 inches tall (40 </w:t>
+        <w:t xml:space="preserve"> millimeters / 6 picas x 7.5 picas). Author photos printed in editorials measure 1.59 inches wide by 2 inches tall (40 </w:t>
       </w:r>
       <w:r>
         <w:rPr>
@@ -8253,9 +8957,9 @@
             <o:lock v:ext="edit" aspectratio="t"/>
           </v:shapetype>
           <v:shape id="_x0000_i1025" type="#_x0000_t75" style="width:4.8pt;height:6pt" o:ole="" fillcolor="window">
-            <v:imagedata r:id="rId12" o:title=""/>
+            <v:imagedata r:id="rId17" o:title=""/>
           </v:shape>
-          <o:OLEObject Type="Embed" ProgID="Equation.3" ShapeID="_x0000_i1025" DrawAspect="Content" ObjectID="_1617395449" r:id="rId13"/>
+          <o:OLEObject Type="Embed" ProgID="Equation.3" ShapeID="_x0000_i1025" DrawAspect="Content" ObjectID="_1617396488" r:id="rId18"/>
         </w:object>
       </w:r>
       <w:r>
@@ -8322,13 +9026,7 @@
         <w:rPr>
           <w:highlight w:val="yellow"/>
         </w:rPr>
-        <w:t xml:space="preserve"> 1000” because the reader would not know whether the top axis label in Fig. 1 meant 16000 A/m </w:t>
-      </w:r>
-      <w:r>
-        <w:rPr>
-          <w:highlight w:val="yellow"/>
-        </w:rPr>
-        <w:t xml:space="preserve">or 0.016 A/m. Figure labels should be legible, approximately 8 to </w:t>
+        <w:t xml:space="preserve"> 1000” because the reader would not know whether the top axis label in Fig. 1 meant 16000 A/m or 0.016 A/m. Figure labels should be legible, approximately 8 to </w:t>
       </w:r>
       <w:proofErr w:type="gramStart"/>
       <w:r>
@@ -8574,6 +9272,7 @@
           <w:szCs w:val="20"/>
           <w:highlight w:val="yellow"/>
         </w:rPr>
+        <w:lastRenderedPageBreak/>
         <w:tab/>
         <w:t xml:space="preserve">If two authors or more have the same last name, their first initial(s) can be substituted for the fifth, fourth, third... letters of their surname until the degree where there is differentiation. For </w:t>
       </w:r>
@@ -8789,7 +9488,7 @@
         </w:rPr>
         <w:t xml:space="preserve">enables authors to pre-screen their graphics for compliance with IEEE Transactions and Journals standards before submission. The online tool, located at </w:t>
       </w:r>
-      <w:hyperlink r:id="rId14" w:history="1">
+      <w:hyperlink r:id="rId19" w:history="1">
         <w:r>
           <w:rPr>
             <w:rStyle w:val="Hyperlink"/>
@@ -8871,7 +9570,7 @@
         </w:rPr>
         <w:t xml:space="preserve"> Desk by e-mail at </w:t>
       </w:r>
-      <w:hyperlink r:id="rId15" w:history="1">
+      <w:hyperlink r:id="rId20" w:history="1">
         <w:r>
           <w:rPr>
             <w:rStyle w:val="Hyperlink"/>
@@ -8936,14 +9635,7 @@
         <w:rPr>
           <w:highlight w:val="yellow"/>
         </w:rPr>
-        <w:t xml:space="preserve">you do not need to position figures and tables at the top and bottom of each column. In fact, all figures, figure captions, and </w:t>
-      </w:r>
-      <w:r>
-        <w:rPr>
-          <w:highlight w:val="yellow"/>
-        </w:rPr>
-        <w:lastRenderedPageBreak/>
-        <w:t xml:space="preserve">tables can be placed at the end of your paper. In addition to, or even in lieu of submitting figures within your final manuscript, figures should be submitted individually, separate from the manuscript in one of the file formats listed above in </w:t>
+        <w:t xml:space="preserve">you do not need to position figures and tables at the top and bottom of each column. In fact, all figures, figure captions, and tables can be placed at the end of your paper. In addition to, or even in lieu of submitting figures within your final manuscript, figures should be submitted individually, separate from the manuscript in one of the file formats listed above in </w:t>
       </w:r>
       <w:r>
         <w:rPr>
@@ -9703,7 +10395,7 @@
         </w:rPr>
         <w:t xml:space="preserve">at </w:t>
       </w:r>
-      <w:hyperlink r:id="rId16" w:tgtFrame="_blank" w:history="1">
+      <w:hyperlink r:id="rId21" w:tgtFrame="_blank" w:history="1">
         <w:r>
           <w:rPr>
             <w:rStyle w:val="Hyperlink"/>
@@ -9748,7 +10440,14 @@
         <w:rPr>
           <w:highlight w:val="yellow"/>
         </w:rPr>
-        <w:t>Number footnotes separately in superscripts (Insert | Footnote).</w:t>
+        <w:t xml:space="preserve">Number footnotes separately in superscripts (Insert | </w:t>
+      </w:r>
+      <w:r>
+        <w:rPr>
+          <w:highlight w:val="yellow"/>
+        </w:rPr>
+        <w:lastRenderedPageBreak/>
+        <w:t>Footnote).</w:t>
       </w:r>
       <w:r>
         <w:rPr>
@@ -10045,7 +10744,6 @@
         <w:rPr>
           <w:highlight w:val="yellow"/>
         </w:rPr>
-        <w:lastRenderedPageBreak/>
         <w:t>Also, send a sheet of paper or PDF with complete contact information for all authors. Include full mailing addresses, telephone numbers, fax numbers, and e-mail addresses. This information will be used to send each author a complimentary copy of the journal in which the paper appears. In addition, designate one author as the “corresponding author.” This is the author to whom proofs of the paper will be sent. Proofs are sent to the corresponding author only.</w:t>
       </w:r>
     </w:p>
@@ -10218,7 +10916,7 @@
           <w:highlight w:val="yellow"/>
         </w:rPr>
       </w:pPr>
-      <w:hyperlink r:id="rId17" w:history="1">
+      <w:hyperlink r:id="rId22" w:history="1">
         <w:r>
           <w:rPr>
             <w:rStyle w:val="Hyperlink"/>
@@ -10278,7 +10976,14 @@
           <w:color w:val="000000"/>
           <w:highlight w:val="yellow"/>
         </w:rPr>
-        <w:t xml:space="preserve">. After the last step, you should see a confirmation that the submission is complete. You should also receive an e-mail confirmation. For inquiries regarding the submission of your paper on </w:t>
+        <w:t xml:space="preserve">. After the last step, you should see a confirmation that the submission is complete. You should also </w:t>
+      </w:r>
+      <w:r>
+        <w:rPr>
+          <w:color w:val="000000"/>
+          <w:highlight w:val="yellow"/>
+        </w:rPr>
+        <w:t xml:space="preserve">receive an e-mail confirmation. For inquiries regarding the submission of your paper on </w:t>
       </w:r>
       <w:proofErr w:type="spellStart"/>
       <w:r>
@@ -10641,7 +11346,7 @@
           <w:highlight w:val="yellow"/>
         </w:rPr>
       </w:pPr>
-      <w:hyperlink r:id="rId18" w:history="1">
+      <w:hyperlink r:id="rId23" w:history="1">
         <w:r>
           <w:rPr>
             <w:rStyle w:val="Hyperlink"/>
@@ -10703,7 +11408,16 @@
           <w:highlight w:val="yellow"/>
           <w:shd w:val="clear" w:color="auto" w:fill="FFFFFF"/>
         </w:rPr>
-        <w:t>The general IEEE policy requires that authors should only submit original work that has neither appeared elsewhere for publication, nor is under review for another refereed publication. The submitting author must disclose all prior publication(s) and current submissions when submitting a manuscript. Do not publish “preliminary” data or results. The submitting author is responsible for obtaining agreement of all coauthors and any consent required from employers or sponsors before submitting an article. The IEEE Transactions and Journals Department strongly discourages courtesy authorship; it is the obligation of the authors to cite only relevant prior work.</w:t>
+        <w:t xml:space="preserve">The general IEEE policy requires that authors should only submit original work that has neither appeared elsewhere for publication, nor is under review for another refereed publication. The submitting author must disclose all prior publication(s) and current submissions when submitting a manuscript. Do not publish “preliminary” data or results. The submitting author is responsible for obtaining agreement of all coauthors and any consent required from employers or sponsors </w:t>
+      </w:r>
+      <w:r>
+        <w:rPr>
+          <w:color w:val="222222"/>
+          <w:highlight w:val="yellow"/>
+          <w:shd w:val="clear" w:color="auto" w:fill="FFFFFF"/>
+        </w:rPr>
+        <w:lastRenderedPageBreak/>
+        <w:t>before submitting an article. The IEEE Transactions and Journals Department strongly discourages courtesy authorship; it is the obligation of the authors to cite only relevant prior work.</w:t>
       </w:r>
     </w:p>
     <w:p>
@@ -10922,14 +11636,7 @@
         <w:rPr>
           <w:highlight w:val="yellow"/>
         </w:rPr>
-        <w:t xml:space="preserve"> information to allow readers to perform similar experiments or calculations and use the reported results. Although not everything need be disclosed, a paper must contain new, useable, and fully described information. For </w:t>
-      </w:r>
-      <w:r>
-        <w:rPr>
-          <w:highlight w:val="yellow"/>
-        </w:rPr>
-        <w:lastRenderedPageBreak/>
-        <w:t>example, a specimen’s chemical composition need not be reported if the main purpose of a paper is to introduce a new measurement technique. Authors should expect to be challenged by reviewers if the results are not supported by adequate data and critical details.</w:t>
+        <w:t xml:space="preserve"> information to allow readers to perform similar experiments or calculations and use the reported results. Although not everything need be disclosed, a paper must contain new, useable, and fully described information. For example, a specimen’s chemical composition need not be reported if the main purpose of a paper is to introduce a new measurement technique. Authors should expect to be challenged by reviewers if the results are not supported by adequate data and critical details.</w:t>
       </w:r>
     </w:p>
     <w:p>
@@ -13271,13 +13978,7 @@
         <w:rPr>
           <w:highlight w:val="yellow"/>
         </w:rPr>
-        <w:t xml:space="preserve">, J. Peters, Ed., </w:t>
-      </w:r>
-      <w:r>
-        <w:rPr>
-          <w:highlight w:val="yellow"/>
-        </w:rPr>
-        <w:t xml:space="preserve">2nd ed. New York, NY, USA: McGraw-Hill, 1964, pp. 15-64. [Online]. Available: http://www.bookref.com. </w:t>
+        <w:t xml:space="preserve">, J. Peters, Ed., 2nd ed. New York, NY, USA: McGraw-Hill, 1964, pp. 15-64. [Online]. Available: http://www.bookref.com. </w:t>
       </w:r>
     </w:p>
     <w:p>
@@ -13718,7 +14419,16 @@
           <w:color w:val="000000"/>
           <w:highlight w:val="yellow"/>
         </w:rPr>
-        <w:t xml:space="preserve">IEEE THz Sci. Technol., </w:t>
+        <w:t xml:space="preserve">IEEE THz </w:t>
+      </w:r>
+      <w:r>
+        <w:rPr>
+          <w:i/>
+          <w:color w:val="000000"/>
+          <w:highlight w:val="yellow"/>
+        </w:rPr>
+        <w:lastRenderedPageBreak/>
+        <w:t xml:space="preserve">Sci. Technol., </w:t>
       </w:r>
       <w:r>
         <w:rPr>
@@ -16526,7 +17236,6 @@
           <w:iCs/>
           <w:highlight w:val="yellow"/>
         </w:rPr>
-        <w:lastRenderedPageBreak/>
         <w:t xml:space="preserve">Basic </w:t>
       </w:r>
       <w:r>
@@ -20094,7 +20803,7 @@
                     </pic:cNvPicPr>
                   </pic:nvPicPr>
                   <pic:blipFill>
-                    <a:blip r:embed="rId19">
+                    <a:blip r:embed="rId24">
                       <a:extLst>
                         <a:ext uri="{28A0092B-C50C-407E-A947-70E740481C1C}">
                           <a14:useLocalDpi xmlns:a14="http://schemas.microsoft.com/office/drawing/2010/main" val="0"/>
@@ -20246,6 +20955,7 @@
           <w:szCs w:val="20"/>
           <w:highlight w:val="yellow"/>
         </w:rPr>
+        <w:lastRenderedPageBreak/>
         <w:t xml:space="preserve">The second paragraph uses the pronoun of the person (he or she) and not the author’s last name. It lists military and work experience, including summer and fellowship jobs. Job titles are capitalized. The current job must have a location; previous positions may be listed without one. Information concerning previous publications may be included. Try not to list more than three books or published articles. The format for listing publishers of a book within the biography is: title of book (publisher name, year) </w:t>
       </w:r>
       <w:proofErr w:type="gramStart"/>
@@ -20449,7 +21159,7 @@
                     </pic:cNvPicPr>
                   </pic:nvPicPr>
                   <pic:blipFill>
-                    <a:blip r:embed="rId20">
+                    <a:blip r:embed="rId25">
                       <a:extLst>
                         <a:ext uri="{28A0092B-C50C-407E-A947-70E740481C1C}">
                           <a14:useLocalDpi xmlns:a14="http://schemas.microsoft.com/office/drawing/2010/main" val="0"/>
@@ -20527,7 +21237,14 @@
           <w:rFonts w:ascii="Times-Roman" w:hAnsi="Times-Roman" w:cs="Times-Roman"/>
           <w:highlight w:val="yellow"/>
         </w:rPr>
-        <w:t>in 1977. He received the B.S. and M.S. degrees in aerospace engineering from the University of Virginia, Charlottesville, in 2001 and the Ph.D. degree in mechanical engineering from Drexel University, Philadelphia, PA, in 2008.</w:t>
+        <w:t xml:space="preserve">in 1977. He received the B.S. and M.S. degrees in aerospace engineering from the University of Virginia, Charlottesville, in 2001 and the Ph.D. degree in mechanical </w:t>
+      </w:r>
+      <w:r>
+        <w:rPr>
+          <w:rFonts w:ascii="Times-Roman" w:hAnsi="Times-Roman" w:cs="Times-Roman"/>
+          <w:highlight w:val="yellow"/>
+        </w:rPr>
+        <w:t>engineering from Drexel University, Philadelphia, PA, in 2008.</w:t>
       </w:r>
     </w:p>
     <w:p>
@@ -20546,15 +21263,7 @@
           <w:rFonts w:ascii="Times-Roman" w:hAnsi="Times-Roman" w:cs="Times-Roman"/>
           <w:highlight w:val="yellow"/>
         </w:rPr>
-        <w:t xml:space="preserve">    From 2001 to 2004, he was a Research Assistant with the Princeton Plasma Physics Laboratory. Since 2009, he has been an Assistant Professor with the Mechanical Engineering Department, Texas A&amp;M University, College Station. He is the author of three books, more than 150 articles, and more than 70 </w:t>
-      </w:r>
-      <w:r>
-        <w:rPr>
-          <w:rFonts w:ascii="Times-Roman" w:hAnsi="Times-Roman" w:cs="Times-Roman"/>
-          <w:highlight w:val="yellow"/>
-        </w:rPr>
-        <w:lastRenderedPageBreak/>
-        <w:t xml:space="preserve">inventions. His research interests include high-pressure and high-density nonthermal plasma discharge processes and applications, microscale plasma discharges, discharges in liquids, spectroscopic diagnostics, plasma propulsion, and innovation plasma applications. He is an Associate Editor of the journal </w:t>
+        <w:t xml:space="preserve">    From 2001 to 2004, he was a Research Assistant with the Princeton Plasma Physics Laboratory. Since 2009, he has been an Assistant Professor with the Mechanical Engineering Department, Texas A&amp;M University, College Station. He is the author of three books, more than 150 articles, and more than 70 inventions. His research interests include high-pressure and high-density nonthermal plasma discharge processes and applications, microscale plasma discharges, discharges in liquids, spectroscopic diagnostics, plasma propulsion, and innovation plasma applications. He is an Associate Editor of the journal </w:t>
       </w:r>
       <w:r>
         <w:rPr>
@@ -20822,7 +21531,7 @@
           <w:highlight w:val="yellow"/>
         </w:rPr>
         <w:sectPr>
-          <w:headerReference w:type="default" r:id="rId21"/>
+          <w:headerReference w:type="default" r:id="rId26"/>
           <w:type w:val="continuous"/>
           <w:pgSz w:w="12240" w:h="15840" w:code="1"/>
           <w:pgMar w:top="1008" w:right="936" w:bottom="1008" w:left="936" w:header="432" w:footer="432" w:gutter="0"/>
@@ -20877,7 +21586,7 @@
                     </pic:cNvPicPr>
                   </pic:nvPicPr>
                   <pic:blipFill>
-                    <a:blip r:embed="rId22">
+                    <a:blip r:embed="rId27">
                       <a:extLst>
                         <a:ext uri="{28A0092B-C50C-407E-A947-70E740481C1C}">
                           <a14:useLocalDpi xmlns:a14="http://schemas.microsoft.com/office/drawing/2010/main" val="0"/>
@@ -21918,6 +22627,95 @@
     </w:lvl>
   </w:abstractNum>
   <w:abstractNum w:abstractNumId="18" w15:restartNumberingAfterBreak="0">
+    <w:nsid w:val="3A38427F"/>
+    <w:multiLevelType w:val="hybridMultilevel"/>
+    <w:tmpl w:val="25D4B11C"/>
+    <w:lvl w:ilvl="0" w:tplc="4670A06E">
+      <w:start w:val="1"/>
+      <w:numFmt w:val="decimal"/>
+      <w:lvlText w:val="(%1)"/>
+      <w:lvlJc w:val="left"/>
+      <w:pPr>
+        <w:ind w:left="838" w:hanging="360"/>
+      </w:pPr>
+      <w:rPr>
+        <w:rFonts w:hint="default"/>
+      </w:rPr>
+    </w:lvl>
+    <w:lvl w:ilvl="1" w:tplc="04090019" w:tentative="1">
+      <w:start w:val="1"/>
+      <w:numFmt w:val="lowerLetter"/>
+      <w:lvlText w:val="%2."/>
+      <w:lvlJc w:val="left"/>
+      <w:pPr>
+        <w:ind w:left="1558" w:hanging="360"/>
+      </w:pPr>
+    </w:lvl>
+    <w:lvl w:ilvl="2" w:tplc="0409001B" w:tentative="1">
+      <w:start w:val="1"/>
+      <w:numFmt w:val="lowerRoman"/>
+      <w:lvlText w:val="%3."/>
+      <w:lvlJc w:val="right"/>
+      <w:pPr>
+        <w:ind w:left="2278" w:hanging="180"/>
+      </w:pPr>
+    </w:lvl>
+    <w:lvl w:ilvl="3" w:tplc="0409000F" w:tentative="1">
+      <w:start w:val="1"/>
+      <w:numFmt w:val="decimal"/>
+      <w:lvlText w:val="%4."/>
+      <w:lvlJc w:val="left"/>
+      <w:pPr>
+        <w:ind w:left="2998" w:hanging="360"/>
+      </w:pPr>
+    </w:lvl>
+    <w:lvl w:ilvl="4" w:tplc="04090019" w:tentative="1">
+      <w:start w:val="1"/>
+      <w:numFmt w:val="lowerLetter"/>
+      <w:lvlText w:val="%5."/>
+      <w:lvlJc w:val="left"/>
+      <w:pPr>
+        <w:ind w:left="3718" w:hanging="360"/>
+      </w:pPr>
+    </w:lvl>
+    <w:lvl w:ilvl="5" w:tplc="0409001B" w:tentative="1">
+      <w:start w:val="1"/>
+      <w:numFmt w:val="lowerRoman"/>
+      <w:lvlText w:val="%6."/>
+      <w:lvlJc w:val="right"/>
+      <w:pPr>
+        <w:ind w:left="4438" w:hanging="180"/>
+      </w:pPr>
+    </w:lvl>
+    <w:lvl w:ilvl="6" w:tplc="0409000F" w:tentative="1">
+      <w:start w:val="1"/>
+      <w:numFmt w:val="decimal"/>
+      <w:lvlText w:val="%7."/>
+      <w:lvlJc w:val="left"/>
+      <w:pPr>
+        <w:ind w:left="5158" w:hanging="360"/>
+      </w:pPr>
+    </w:lvl>
+    <w:lvl w:ilvl="7" w:tplc="04090019" w:tentative="1">
+      <w:start w:val="1"/>
+      <w:numFmt w:val="lowerLetter"/>
+      <w:lvlText w:val="%8."/>
+      <w:lvlJc w:val="left"/>
+      <w:pPr>
+        <w:ind w:left="5878" w:hanging="360"/>
+      </w:pPr>
+    </w:lvl>
+    <w:lvl w:ilvl="8" w:tplc="0409001B" w:tentative="1">
+      <w:start w:val="1"/>
+      <w:numFmt w:val="lowerRoman"/>
+      <w:lvlText w:val="%9."/>
+      <w:lvlJc w:val="right"/>
+      <w:pPr>
+        <w:ind w:left="6598" w:hanging="180"/>
+      </w:pPr>
+    </w:lvl>
+  </w:abstractNum>
+  <w:abstractNum w:abstractNumId="19" w15:restartNumberingAfterBreak="0">
     <w:nsid w:val="3A877D64"/>
     <w:multiLevelType w:val="singleLevel"/>
     <w:tmpl w:val="37E4B88C"/>
@@ -21938,7 +22736,7 @@
       </w:rPr>
     </w:lvl>
   </w:abstractNum>
-  <w:abstractNum w:abstractNumId="19" w15:restartNumberingAfterBreak="0">
+  <w:abstractNum w:abstractNumId="20" w15:restartNumberingAfterBreak="0">
     <w:nsid w:val="3AAC1CFC"/>
     <w:multiLevelType w:val="singleLevel"/>
     <w:tmpl w:val="3A8EC28E"/>
@@ -21955,7 +22753,7 @@
       </w:pPr>
     </w:lvl>
   </w:abstractNum>
-  <w:abstractNum w:abstractNumId="20" w15:restartNumberingAfterBreak="0">
+  <w:abstractNum w:abstractNumId="21" w15:restartNumberingAfterBreak="0">
     <w:nsid w:val="44775830"/>
     <w:multiLevelType w:val="hybridMultilevel"/>
     <w:tmpl w:val="3E4A0EB2"/>
@@ -22044,7 +22842,7 @@
       </w:pPr>
     </w:lvl>
   </w:abstractNum>
-  <w:abstractNum w:abstractNumId="21" w15:restartNumberingAfterBreak="0">
+  <w:abstractNum w:abstractNumId="22" w15:restartNumberingAfterBreak="0">
     <w:nsid w:val="47332F9F"/>
     <w:multiLevelType w:val="singleLevel"/>
     <w:tmpl w:val="488EC81A"/>
@@ -22059,7 +22857,7 @@
       </w:pPr>
     </w:lvl>
   </w:abstractNum>
-  <w:abstractNum w:abstractNumId="22" w15:restartNumberingAfterBreak="0">
+  <w:abstractNum w:abstractNumId="23" w15:restartNumberingAfterBreak="0">
     <w:nsid w:val="48301EFA"/>
     <w:multiLevelType w:val="hybridMultilevel"/>
     <w:tmpl w:val="39DC1FF8"/>
@@ -22145,7 +22943,7 @@
       </w:pPr>
     </w:lvl>
   </w:abstractNum>
-  <w:abstractNum w:abstractNumId="23" w15:restartNumberingAfterBreak="0">
+  <w:abstractNum w:abstractNumId="24" w15:restartNumberingAfterBreak="0">
     <w:nsid w:val="4D0B59CF"/>
     <w:multiLevelType w:val="singleLevel"/>
     <w:tmpl w:val="4A4223A6"/>
@@ -22160,7 +22958,7 @@
       </w:pPr>
     </w:lvl>
   </w:abstractNum>
-  <w:abstractNum w:abstractNumId="24" w15:restartNumberingAfterBreak="0">
+  <w:abstractNum w:abstractNumId="25" w15:restartNumberingAfterBreak="0">
     <w:nsid w:val="55630736"/>
     <w:multiLevelType w:val="singleLevel"/>
     <w:tmpl w:val="0BEC9FB0"/>
@@ -22175,7 +22973,7 @@
       </w:pPr>
     </w:lvl>
   </w:abstractNum>
-  <w:abstractNum w:abstractNumId="25" w15:restartNumberingAfterBreak="0">
+  <w:abstractNum w:abstractNumId="26" w15:restartNumberingAfterBreak="0">
     <w:nsid w:val="6DC3293B"/>
     <w:multiLevelType w:val="singleLevel"/>
     <w:tmpl w:val="A28C3CCC"/>
@@ -22195,7 +22993,7 @@
       </w:rPr>
     </w:lvl>
   </w:abstractNum>
-  <w:abstractNum w:abstractNumId="26" w15:restartNumberingAfterBreak="0">
+  <w:abstractNum w:abstractNumId="27" w15:restartNumberingAfterBreak="0">
     <w:nsid w:val="70C21745"/>
     <w:multiLevelType w:val="hybridMultilevel"/>
     <w:tmpl w:val="C5AA9EB4"/>
@@ -22281,7 +23079,7 @@
       </w:pPr>
     </w:lvl>
   </w:abstractNum>
-  <w:abstractNum w:abstractNumId="27" w15:restartNumberingAfterBreak="0">
+  <w:abstractNum w:abstractNumId="28" w15:restartNumberingAfterBreak="0">
     <w:nsid w:val="722C3FDB"/>
     <w:multiLevelType w:val="hybridMultilevel"/>
     <w:tmpl w:val="E0222B8A"/>
@@ -22367,7 +23165,7 @@
       </w:pPr>
     </w:lvl>
   </w:abstractNum>
-  <w:abstractNum w:abstractNumId="28" w15:restartNumberingAfterBreak="0">
+  <w:abstractNum w:abstractNumId="29" w15:restartNumberingAfterBreak="0">
     <w:nsid w:val="750A417B"/>
     <w:multiLevelType w:val="hybridMultilevel"/>
     <w:tmpl w:val="78D28260"/>
@@ -22453,7 +23251,7 @@
       </w:pPr>
     </w:lvl>
   </w:abstractNum>
-  <w:abstractNum w:abstractNumId="29" w15:restartNumberingAfterBreak="0">
+  <w:abstractNum w:abstractNumId="30" w15:restartNumberingAfterBreak="0">
     <w:nsid w:val="75CE3AEE"/>
     <w:multiLevelType w:val="hybridMultilevel"/>
     <w:tmpl w:val="A03C883C"/>
@@ -22542,7 +23340,7 @@
       </w:pPr>
     </w:lvl>
   </w:abstractNum>
-  <w:abstractNum w:abstractNumId="30" w15:restartNumberingAfterBreak="0">
+  <w:abstractNum w:abstractNumId="31" w15:restartNumberingAfterBreak="0">
     <w:nsid w:val="77E315E9"/>
     <w:multiLevelType w:val="singleLevel"/>
     <w:tmpl w:val="0BEC9FB0"/>
@@ -22609,10 +23407,10 @@
     </w:lvlOverride>
   </w:num>
   <w:num w:numId="6">
-    <w:abstractNumId w:val="21"/>
+    <w:abstractNumId w:val="22"/>
   </w:num>
   <w:num w:numId="7">
-    <w:abstractNumId w:val="21"/>
+    <w:abstractNumId w:val="22"/>
     <w:lvlOverride w:ilvl="0">
       <w:lvl w:ilvl="0">
         <w:start w:val="1"/>
@@ -22627,7 +23425,7 @@
     </w:lvlOverride>
   </w:num>
   <w:num w:numId="8">
-    <w:abstractNumId w:val="21"/>
+    <w:abstractNumId w:val="22"/>
     <w:lvlOverride w:ilvl="0">
       <w:lvl w:ilvl="0">
         <w:start w:val="1"/>
@@ -22642,7 +23440,7 @@
     </w:lvlOverride>
   </w:num>
   <w:num w:numId="9">
-    <w:abstractNumId w:val="21"/>
+    <w:abstractNumId w:val="22"/>
     <w:lvlOverride w:ilvl="0">
       <w:lvl w:ilvl="0">
         <w:start w:val="1"/>
@@ -22657,7 +23455,7 @@
     </w:lvlOverride>
   </w:num>
   <w:num w:numId="10">
-    <w:abstractNumId w:val="21"/>
+    <w:abstractNumId w:val="22"/>
     <w:lvlOverride w:ilvl="0">
       <w:lvl w:ilvl="0">
         <w:start w:val="1"/>
@@ -22672,7 +23470,7 @@
     </w:lvlOverride>
   </w:num>
   <w:num w:numId="11">
-    <w:abstractNumId w:val="21"/>
+    <w:abstractNumId w:val="22"/>
     <w:lvlOverride w:ilvl="0">
       <w:lvl w:ilvl="0">
         <w:start w:val="1"/>
@@ -22687,19 +23485,19 @@
     </w:lvlOverride>
   </w:num>
   <w:num w:numId="12">
-    <w:abstractNumId w:val="18"/>
+    <w:abstractNumId w:val="19"/>
   </w:num>
   <w:num w:numId="13">
     <w:abstractNumId w:val="13"/>
   </w:num>
   <w:num w:numId="14">
+    <w:abstractNumId w:val="25"/>
+  </w:num>
+  <w:num w:numId="15">
     <w:abstractNumId w:val="24"/>
   </w:num>
-  <w:num w:numId="15">
-    <w:abstractNumId w:val="23"/>
-  </w:num>
   <w:num w:numId="16">
-    <w:abstractNumId w:val="30"/>
+    <w:abstractNumId w:val="31"/>
   </w:num>
   <w:num w:numId="17">
     <w:abstractNumId w:val="15"/>
@@ -22708,10 +23506,10 @@
     <w:abstractNumId w:val="14"/>
   </w:num>
   <w:num w:numId="19">
-    <w:abstractNumId w:val="25"/>
+    <w:abstractNumId w:val="26"/>
   </w:num>
   <w:num w:numId="20">
-    <w:abstractNumId w:val="19"/>
+    <w:abstractNumId w:val="20"/>
   </w:num>
   <w:num w:numId="21">
     <w:abstractNumId w:val="11"/>
@@ -22744,28 +23542,28 @@
     </w:lvlOverride>
   </w:num>
   <w:num w:numId="22">
+    <w:abstractNumId w:val="30"/>
+  </w:num>
+  <w:num w:numId="23">
     <w:abstractNumId w:val="29"/>
   </w:num>
-  <w:num w:numId="23">
-    <w:abstractNumId w:val="28"/>
-  </w:num>
   <w:num w:numId="24">
-    <w:abstractNumId w:val="22"/>
+    <w:abstractNumId w:val="23"/>
   </w:num>
   <w:num w:numId="25">
-    <w:abstractNumId w:val="27"/>
+    <w:abstractNumId w:val="28"/>
   </w:num>
   <w:num w:numId="26">
     <w:abstractNumId w:val="12"/>
   </w:num>
   <w:num w:numId="27">
-    <w:abstractNumId w:val="26"/>
+    <w:abstractNumId w:val="27"/>
   </w:num>
   <w:num w:numId="28">
     <w:abstractNumId w:val="17"/>
   </w:num>
   <w:num w:numId="29">
-    <w:abstractNumId w:val="20"/>
+    <w:abstractNumId w:val="21"/>
   </w:num>
   <w:num w:numId="30">
     <w:abstractNumId w:val="10"/>
@@ -22799,6 +23597,9 @@
   </w:num>
   <w:num w:numId="40">
     <w:abstractNumId w:val="0"/>
+  </w:num>
+  <w:num w:numId="41">
+    <w:abstractNumId w:val="18"/>
   </w:num>
 </w:numbering>
 </file>
@@ -24046,7 +24847,7 @@
 </file>
 
 <file path=customXml/itemProps1.xml><?xml version="1.0" encoding="utf-8"?>
-<ds:datastoreItem xmlns:ds="http://schemas.openxmlformats.org/officeDocument/2006/customXml" ds:itemID="{1C114D8F-10AD-42BF-9FDA-C975F8B12F08}">
+<ds:datastoreItem xmlns:ds="http://schemas.openxmlformats.org/officeDocument/2006/customXml" ds:itemID="{5D6576C3-BEC4-4722-B030-C890D4E1DAD2}">
   <ds:schemaRefs>
     <ds:schemaRef ds:uri="http://schemas.openxmlformats.org/officeDocument/2006/bibliography"/>
   </ds:schemaRefs>

</xml_diff>

<commit_message>
DONT PUSH TO THIS
</commit_message>
<xml_diff>
--- a/Final Project Report Draft.docx
+++ b/Final Project Report Draft.docx
@@ -521,7 +521,7 @@
                         </a:ln>
                         <a:extLst>
                           <a:ext uri="{91240B29-F687-4f45-9708-019B960494DF}">
-                            <a14:hiddenLine xmlns="" xmlns:a14="http://schemas.microsoft.com/office/drawing/2010/main" xmlns:w="http://schemas.openxmlformats.org/wordprocessingml/2006/main" xmlns:w10="urn:schemas-microsoft-com:office:word" xmlns:v="urn:schemas-microsoft-com:vml" xmlns:o="urn:schemas-microsoft-com:office:office" w="9525">
+                            <a14:hiddenLine xmlns:o="urn:schemas-microsoft-com:office:office" xmlns:v="urn:schemas-microsoft-com:vml" xmlns:w10="urn:schemas-microsoft-com:office:word" xmlns:w="http://schemas.openxmlformats.org/wordprocessingml/2006/main" xmlns:a14="http://schemas.microsoft.com/office/drawing/2010/main" xmlns="" w="9525">
                               <a:solidFill>
                                 <a:srgbClr val="000000"/>
                               </a:solidFill>
@@ -1326,7 +1326,7 @@
                         </a:ln>
                         <a:extLst>
                           <a:ext uri="{91240B29-F687-4f45-9708-019B960494DF}">
-                            <a14:hiddenLine xmlns="" xmlns:a14="http://schemas.microsoft.com/office/drawing/2010/main" xmlns:w="http://schemas.openxmlformats.org/wordprocessingml/2006/main" xmlns:w10="urn:schemas-microsoft-com:office:word" xmlns:v="urn:schemas-microsoft-com:vml" xmlns:o="urn:schemas-microsoft-com:office:office" w="9525">
+                            <a14:hiddenLine xmlns:o="urn:schemas-microsoft-com:office:office" xmlns:v="urn:schemas-microsoft-com:vml" xmlns:w10="urn:schemas-microsoft-com:office:word" xmlns:w="http://schemas.openxmlformats.org/wordprocessingml/2006/main" xmlns:a14="http://schemas.microsoft.com/office/drawing/2010/main" xmlns="" w="9525">
                               <a:solidFill>
                                 <a:srgbClr val="000000"/>
                               </a:solidFill>
@@ -1591,7 +1591,7 @@
                         </a:ln>
                         <a:extLst>
                           <a:ext uri="{91240B29-F687-4f45-9708-019B960494DF}">
-                            <a14:hiddenLine xmlns="" xmlns:a14="http://schemas.microsoft.com/office/drawing/2010/main" xmlns:w="http://schemas.openxmlformats.org/wordprocessingml/2006/main" xmlns:w10="urn:schemas-microsoft-com:office:word" xmlns:v="urn:schemas-microsoft-com:vml" xmlns:o="urn:schemas-microsoft-com:office:office" w="9525">
+                            <a14:hiddenLine xmlns:o="urn:schemas-microsoft-com:office:office" xmlns:v="urn:schemas-microsoft-com:vml" xmlns:w10="urn:schemas-microsoft-com:office:word" xmlns:w="http://schemas.openxmlformats.org/wordprocessingml/2006/main" xmlns:a14="http://schemas.microsoft.com/office/drawing/2010/main" xmlns="" w="9525">
                               <a:solidFill>
                                 <a:srgbClr val="000000"/>
                               </a:solidFill>
@@ -1610,6 +1610,9 @@
                               <w:ind w:firstLine="0"/>
                             </w:pPr>
                             <w:r>
+                              <w:rPr>
+                                <w:noProof/>
+                              </w:rPr>
                               <w:drawing>
                                 <wp:inline distT="0" distB="0" distL="0" distR="0" wp14:anchorId="55CEBED7" wp14:editId="1D30C95E">
                                   <wp:extent cx="3154680" cy="3089275"/>
@@ -1726,6 +1729,9 @@
                         <w:ind w:firstLine="0"/>
                       </w:pPr>
                       <w:r>
+                        <w:rPr>
+                          <w:noProof/>
+                        </w:rPr>
                         <w:drawing>
                           <wp:inline distT="0" distB="0" distL="0" distR="0" wp14:anchorId="55CEBED7" wp14:editId="1D30C95E">
                             <wp:extent cx="3154680" cy="3089275"/>
@@ -1896,7 +1902,7 @@
                         </a:ln>
                         <a:extLst>
                           <a:ext uri="{91240B29-F687-4f45-9708-019B960494DF}">
-                            <a14:hiddenLine xmlns="" xmlns:a14="http://schemas.microsoft.com/office/drawing/2010/main" xmlns:w="http://schemas.openxmlformats.org/wordprocessingml/2006/main" xmlns:w10="urn:schemas-microsoft-com:office:word" xmlns:v="urn:schemas-microsoft-com:vml" xmlns:o="urn:schemas-microsoft-com:office:office" w="9525">
+                            <a14:hiddenLine xmlns:o="urn:schemas-microsoft-com:office:office" xmlns:v="urn:schemas-microsoft-com:vml" xmlns:w10="urn:schemas-microsoft-com:office:word" xmlns:w="http://schemas.openxmlformats.org/wordprocessingml/2006/main" xmlns:a14="http://schemas.microsoft.com/office/drawing/2010/main" xmlns="" w="9525">
                               <a:solidFill>
                                 <a:srgbClr val="000000"/>
                               </a:solidFill>
@@ -2318,25 +2324,369 @@
     </w:p>
     <w:p>
       <w:pPr>
+        <w:ind w:firstLine="202"/>
+      </w:pPr>
+    </w:p>
+    <w:p>
+      <w:pPr>
+        <w:ind w:firstLine="202"/>
+      </w:pPr>
+    </w:p>
+    <w:p>
+      <w:pPr>
+        <w:ind w:firstLine="202"/>
+      </w:pPr>
+    </w:p>
+    <w:p>
+      <w:pPr>
+        <w:ind w:firstLine="202"/>
+      </w:pPr>
+    </w:p>
+    <w:p>
+      <w:pPr>
+        <w:ind w:firstLine="202"/>
+      </w:pPr>
+    </w:p>
+    <w:p>
+      <w:pPr>
+        <w:ind w:firstLine="202"/>
+      </w:pPr>
+    </w:p>
+    <w:p>
+      <w:pPr>
+        <w:ind w:firstLine="202"/>
+      </w:pPr>
+    </w:p>
+    <w:p>
+      <w:pPr>
+        <w:ind w:firstLine="202"/>
+      </w:pPr>
+    </w:p>
+    <w:p>
+      <w:pPr>
+        <w:ind w:firstLine="202"/>
+      </w:pPr>
+    </w:p>
+    <w:p>
+      <w:pPr>
+        <w:ind w:firstLine="202"/>
+      </w:pPr>
+    </w:p>
+    <w:p>
+      <w:pPr>
+        <w:ind w:firstLine="202"/>
+      </w:pPr>
+    </w:p>
+    <w:p>
+      <w:pPr>
+        <w:ind w:firstLine="202"/>
+      </w:pPr>
+    </w:p>
+    <w:p>
+      <w:pPr>
+        <w:ind w:firstLine="202"/>
+      </w:pPr>
+    </w:p>
+    <w:p>
+      <w:pPr>
+        <w:ind w:firstLine="202"/>
+      </w:pPr>
+    </w:p>
+    <w:p>
+      <w:pPr>
+        <w:ind w:firstLine="202"/>
+      </w:pPr>
+    </w:p>
+    <w:p>
+      <w:pPr>
+        <w:ind w:firstLine="202"/>
+      </w:pPr>
+    </w:p>
+    <w:p>
+      <w:pPr>
+        <w:ind w:firstLine="202"/>
+      </w:pPr>
+    </w:p>
+    <w:p>
+      <w:pPr>
+        <w:ind w:firstLine="202"/>
+      </w:pPr>
+    </w:p>
+    <w:p>
+      <w:pPr>
+        <w:ind w:firstLine="202"/>
+      </w:pPr>
+    </w:p>
+    <w:p>
+      <w:pPr>
         <w:pStyle w:val="Heading2"/>
+      </w:pPr>
+      <w:r>
+        <w:lastRenderedPageBreak/>
+        <w:t xml:space="preserve">Fine Tuning </w:t>
+      </w:r>
+      <w:r>
+        <w:t>CNN</w:t>
+      </w:r>
+    </w:p>
+    <w:p>
+      <w:pPr>
+        <w:ind w:firstLine="180"/>
+      </w:pPr>
+      <w:r>
         <w:rPr>
+          <w:noProof/>
           <w:highlight w:val="yellow"/>
         </w:rPr>
-      </w:pPr>
-      <w:r>
-        <w:rPr>
-          <w:highlight w:val="yellow"/>
-        </w:rPr>
-        <w:t>Equations</w:t>
-      </w:r>
+        <mc:AlternateContent>
+          <mc:Choice Requires="wps">
+            <w:drawing>
+              <wp:anchor distT="0" distB="0" distL="114300" distR="114300" simplePos="0" relativeHeight="251670016" behindDoc="0" locked="0" layoutInCell="1" allowOverlap="1" wp14:anchorId="24A61D22" wp14:editId="13B854FB">
+                <wp:simplePos x="0" y="0"/>
+                <wp:positionH relativeFrom="margin">
+                  <wp:posOffset>15240</wp:posOffset>
+                </wp:positionH>
+                <wp:positionV relativeFrom="margin">
+                  <wp:posOffset>358140</wp:posOffset>
+                </wp:positionV>
+                <wp:extent cx="3154680" cy="2895600"/>
+                <wp:effectExtent l="0" t="0" r="7620" b="0"/>
+                <wp:wrapSquare wrapText="bothSides"/>
+                <wp:docPr id="1" name="Text Box 5"/>
+                <wp:cNvGraphicFramePr>
+                  <a:graphicFrameLocks xmlns:a="http://schemas.openxmlformats.org/drawingml/2006/main"/>
+                </wp:cNvGraphicFramePr>
+                <a:graphic xmlns:a="http://schemas.openxmlformats.org/drawingml/2006/main">
+                  <a:graphicData uri="http://schemas.microsoft.com/office/word/2010/wordprocessingShape">
+                    <wps:wsp>
+                      <wps:cNvSpPr txBox="1">
+                        <a:spLocks noChangeArrowheads="1"/>
+                      </wps:cNvSpPr>
+                      <wps:spPr bwMode="auto">
+                        <a:xfrm>
+                          <a:off x="0" y="0"/>
+                          <a:ext cx="3154680" cy="2895600"/>
+                        </a:xfrm>
+                        <a:prstGeom prst="rect">
+                          <a:avLst/>
+                        </a:prstGeom>
+                        <a:solidFill>
+                          <a:srgbClr val="FFFFFF"/>
+                        </a:solidFill>
+                        <a:ln>
+                          <a:noFill/>
+                        </a:ln>
+                        <a:extLst>
+                          <a:ext uri="{91240B29-F687-4f45-9708-019B960494DF}">
+                            <a14:hiddenLine xmlns:o="urn:schemas-microsoft-com:office:office" xmlns:v="urn:schemas-microsoft-com:vml" xmlns:w10="urn:schemas-microsoft-com:office:word" xmlns:w="http://schemas.openxmlformats.org/wordprocessingml/2006/main" xmlns:a14="http://schemas.microsoft.com/office/drawing/2010/main" xmlns="" w="9525">
+                              <a:solidFill>
+                                <a:srgbClr val="000000"/>
+                              </a:solidFill>
+                              <a:miter lim="800000"/>
+                              <a:headEnd/>
+                              <a:tailEnd/>
+                            </a14:hiddenLine>
+                          </a:ext>
+                        </a:extLst>
+                      </wps:spPr>
+                      <wps:txbx>
+                        <w:txbxContent>
+                          <w:p>
+                            <w:pPr>
+                              <w:pStyle w:val="FootnoteText"/>
+                              <w:ind w:firstLine="0"/>
+                              <w:jc w:val="center"/>
+                            </w:pPr>
+                            <w:r>
+                              <w:rPr>
+                                <w:noProof/>
+                              </w:rPr>
+                              <w:drawing>
+                                <wp:inline distT="0" distB="0" distL="0" distR="0" wp14:anchorId="4E5BE8A4" wp14:editId="36F8C959">
+                                  <wp:extent cx="2448699" cy="2552700"/>
+                                  <wp:effectExtent l="0" t="0" r="8890" b="0"/>
+                                  <wp:docPr id="7" name="Picture 7" descr="A screenshot of a computer&#10;&#10;Description automatically generated"/>
+                                  <wp:cNvGraphicFramePr>
+                                    <a:graphicFrameLocks xmlns:a="http://schemas.openxmlformats.org/drawingml/2006/main" noChangeAspect="1"/>
+                                  </wp:cNvGraphicFramePr>
+                                  <a:graphic xmlns:a="http://schemas.openxmlformats.org/drawingml/2006/main">
+                                    <a:graphicData uri="http://schemas.openxmlformats.org/drawingml/2006/picture">
+                                      <pic:pic xmlns:pic="http://schemas.openxmlformats.org/drawingml/2006/picture">
+                                        <pic:nvPicPr>
+                                          <pic:cNvPr id="7" name="ConfusionMatrix.png"/>
+                                          <pic:cNvPicPr/>
+                                        </pic:nvPicPr>
+                                        <pic:blipFill>
+                                          <a:blip r:embed="rId16"/>
+                                          <a:stretch>
+                                            <a:fillRect/>
+                                          </a:stretch>
+                                        </pic:blipFill>
+                                        <pic:spPr>
+                                          <a:xfrm>
+                                            <a:off x="0" y="0"/>
+                                            <a:ext cx="2461155" cy="2565685"/>
+                                          </a:xfrm>
+                                          <a:prstGeom prst="rect">
+                                            <a:avLst/>
+                                          </a:prstGeom>
+                                        </pic:spPr>
+                                      </pic:pic>
+                                    </a:graphicData>
+                                  </a:graphic>
+                                </wp:inline>
+                              </w:drawing>
+                            </w:r>
+                          </w:p>
+                          <w:p>
+                            <w:pPr>
+                              <w:pStyle w:val="FootnoteText"/>
+                              <w:ind w:firstLine="0"/>
+                            </w:pPr>
+                          </w:p>
+                          <w:p>
+                            <w:pPr>
+                              <w:pStyle w:val="FootnoteText"/>
+                              <w:ind w:firstLine="0"/>
+                            </w:pPr>
+                            <w:r>
+                              <w:t>Fig. 5.  Confusion matrix of resulting outputs</w:t>
+                            </w:r>
+                          </w:p>
+                          <w:p>
+                            <w:pPr>
+                              <w:pStyle w:val="FootnoteText"/>
+                              <w:ind w:firstLine="0"/>
+                            </w:pPr>
+                            <w:r>
+                              <w:t xml:space="preserve"> </w:t>
+                            </w:r>
+                          </w:p>
+                        </w:txbxContent>
+                      </wps:txbx>
+                      <wps:bodyPr rot="0" vert="horz" wrap="square" lIns="0" tIns="0" rIns="0" bIns="0" anchor="t" anchorCtr="0" upright="1">
+                        <a:noAutofit/>
+                      </wps:bodyPr>
+                    </wps:wsp>
+                  </a:graphicData>
+                </a:graphic>
+                <wp14:sizeRelH relativeFrom="page">
+                  <wp14:pctWidth>0</wp14:pctWidth>
+                </wp14:sizeRelH>
+                <wp14:sizeRelV relativeFrom="page">
+                  <wp14:pctHeight>0</wp14:pctHeight>
+                </wp14:sizeRelV>
+              </wp:anchor>
+            </w:drawing>
+          </mc:Choice>
+          <mc:Fallback>
+            <w:pict>
+              <v:shape w14:anchorId="24A61D22" id="_x0000_s1030" type="#_x0000_t202" style="position:absolute;left:0;text-align:left;margin-left:1.2pt;margin-top:28.2pt;width:248.4pt;height:228pt;z-index:251670016;visibility:visible;mso-wrap-style:square;mso-width-percent:0;mso-height-percent:0;mso-wrap-distance-left:9pt;mso-wrap-distance-top:0;mso-wrap-distance-right:9pt;mso-wrap-distance-bottom:0;mso-position-horizontal:absolute;mso-position-horizontal-relative:margin;mso-position-vertical:absolute;mso-position-vertical-relative:margin;mso-width-percent:0;mso-height-percent:0;mso-width-relative:page;mso-height-relative:page;v-text-anchor:top" o:gfxdata="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" stroked="f">
+                <v:textbox inset="0,0,0,0">
+                  <w:txbxContent>
+                    <w:p>
+                      <w:pPr>
+                        <w:pStyle w:val="FootnoteText"/>
+                        <w:ind w:firstLine="0"/>
+                        <w:jc w:val="center"/>
+                      </w:pPr>
+                      <w:r>
+                        <w:rPr>
+                          <w:noProof/>
+                        </w:rPr>
+                        <w:drawing>
+                          <wp:inline distT="0" distB="0" distL="0" distR="0" wp14:anchorId="4E5BE8A4" wp14:editId="36F8C959">
+                            <wp:extent cx="2448699" cy="2552700"/>
+                            <wp:effectExtent l="0" t="0" r="8890" b="0"/>
+                            <wp:docPr id="7" name="Picture 7" descr="A screenshot of a computer&#10;&#10;Description automatically generated"/>
+                            <wp:cNvGraphicFramePr>
+                              <a:graphicFrameLocks xmlns:a="http://schemas.openxmlformats.org/drawingml/2006/main" noChangeAspect="1"/>
+                            </wp:cNvGraphicFramePr>
+                            <a:graphic xmlns:a="http://schemas.openxmlformats.org/drawingml/2006/main">
+                              <a:graphicData uri="http://schemas.openxmlformats.org/drawingml/2006/picture">
+                                <pic:pic xmlns:pic="http://schemas.openxmlformats.org/drawingml/2006/picture">
+                                  <pic:nvPicPr>
+                                    <pic:cNvPr id="7" name="ConfusionMatrix.png"/>
+                                    <pic:cNvPicPr/>
+                                  </pic:nvPicPr>
+                                  <pic:blipFill>
+                                    <a:blip r:embed="rId16"/>
+                                    <a:stretch>
+                                      <a:fillRect/>
+                                    </a:stretch>
+                                  </pic:blipFill>
+                                  <pic:spPr>
+                                    <a:xfrm>
+                                      <a:off x="0" y="0"/>
+                                      <a:ext cx="2461155" cy="2565685"/>
+                                    </a:xfrm>
+                                    <a:prstGeom prst="rect">
+                                      <a:avLst/>
+                                    </a:prstGeom>
+                                  </pic:spPr>
+                                </pic:pic>
+                              </a:graphicData>
+                            </a:graphic>
+                          </wp:inline>
+                        </w:drawing>
+                      </w:r>
+                    </w:p>
+                    <w:p>
+                      <w:pPr>
+                        <w:pStyle w:val="FootnoteText"/>
+                        <w:ind w:firstLine="0"/>
+                      </w:pPr>
+                    </w:p>
+                    <w:p>
+                      <w:pPr>
+                        <w:pStyle w:val="FootnoteText"/>
+                        <w:ind w:firstLine="0"/>
+                      </w:pPr>
+                      <w:r>
+                        <w:t>Fig. 5.  Confusion matrix of resulting outputs</w:t>
+                      </w:r>
+                    </w:p>
+                    <w:p>
+                      <w:pPr>
+                        <w:pStyle w:val="FootnoteText"/>
+                        <w:ind w:firstLine="0"/>
+                      </w:pPr>
+                      <w:r>
+                        <w:t xml:space="preserve"> </w:t>
+                      </w:r>
+                    </w:p>
+                  </w:txbxContent>
+                </v:textbox>
+                <w10:wrap type="square" anchorx="margin" anchory="margin"/>
+              </v:shape>
+            </w:pict>
+          </mc:Fallback>
+        </mc:AlternateContent>
+      </w:r>
+      <w:r>
+        <w:t xml:space="preserve">Hello. </w:t>
+      </w:r>
+      <w:bookmarkStart w:id="1" w:name="_GoBack"/>
+      <w:bookmarkEnd w:id="1"/>
     </w:p>
     <w:p>
       <w:pPr>
         <w:pStyle w:val="Heading2"/>
-        <w:rPr>
-          <w:highlight w:val="yellow"/>
-        </w:rPr>
-      </w:pPr>
+      </w:pPr>
+      <w:r>
+        <w:t>Nikita’s Stuff</w:t>
+      </w:r>
+      <w:r>
+        <w:t>?</w:t>
+      </w:r>
+    </w:p>
+    <w:p>
+      <w:pPr>
+        <w:pStyle w:val="Heading2"/>
+      </w:pPr>
+      <w:r>
+        <w:t>Validation &amp; Testing</w:t>
+      </w:r>
     </w:p>
     <w:p>
       <w:pPr>
@@ -2349,7 +2699,29 @@
         <w:rPr>
           <w:highlight w:val="yellow"/>
         </w:rPr>
-        <w:t xml:space="preserve">Number equations consecutively with equation numbers in parentheses flush with the right margin, as in (1). First use the equation editor to create the equation. Then select the “Equation” markup style. Press the tab key and write the equation number in parentheses. To make your equations more compact, you may use the solidus </w:t>
+        <w:t>Number equations con</w:t>
+      </w:r>
+    </w:p>
+    <w:p>
+      <w:pPr>
+        <w:pStyle w:val="Text"/>
+        <w:rPr>
+          <w:highlight w:val="yellow"/>
+        </w:rPr>
+      </w:pPr>
+      <w:proofErr w:type="spellStart"/>
+      <w:r>
+        <w:rPr>
+          <w:highlight w:val="yellow"/>
+        </w:rPr>
+        <w:t>secutively</w:t>
+      </w:r>
+      <w:proofErr w:type="spellEnd"/>
+      <w:r>
+        <w:rPr>
+          <w:highlight w:val="yellow"/>
+        </w:rPr>
+        <w:t xml:space="preserve"> with equation numbers in parentheses flush with the right margin, as in (1). First use the equation editor to create the equation. Then select the “Equation” markup style. Press the tab key and write the equation number in parentheses. To make your equations more compact, you may use the solidus </w:t>
       </w:r>
       <w:proofErr w:type="gramStart"/>
       <w:r>
@@ -2392,15 +2764,7 @@
           <w:i w:val="0"/>
           <w:highlight w:val="yellow"/>
         </w:rPr>
-        <w:t xml:space="preserve">A conclusion section is not required. Although a conclusion may review the main points of the paper, do not replicate the abstract as the conclusion. A conclusion might elaborate on </w:t>
-      </w:r>
-      <w:r>
-        <w:rPr>
-          <w:i w:val="0"/>
-          <w:highlight w:val="yellow"/>
-        </w:rPr>
-        <w:lastRenderedPageBreak/>
-        <w:t xml:space="preserve">the importance of the work or suggest applications and extensions. </w:t>
+        <w:t xml:space="preserve">A conclusion section is not required. Although a conclusion may review the main points of the paper, do not replicate the abstract as the conclusion. A conclusion might elaborate on the importance of the work or suggest applications and extensions. </w:t>
       </w:r>
     </w:p>
     <w:p>
@@ -2551,11 +2915,54 @@
         </w:tabs>
         <w:ind w:left="360"/>
       </w:pPr>
-      <w:bookmarkStart w:id="1" w:name="_GoBack"/>
-      <w:bookmarkEnd w:id="1"/>
+      <w:r>
+        <w:rPr>
+          <w:color w:val="333333"/>
+          <w:shd w:val="clear" w:color="auto" w:fill="FFFFFF"/>
+        </w:rPr>
+        <w:t xml:space="preserve">P. R. Ruiz, “Understanding and visualizing </w:t>
+      </w:r>
+      <w:proofErr w:type="spellStart"/>
+      <w:r>
+        <w:rPr>
+          <w:color w:val="333333"/>
+          <w:shd w:val="clear" w:color="auto" w:fill="FFFFFF"/>
+        </w:rPr>
+        <w:t>ResNets</w:t>
+      </w:r>
+      <w:proofErr w:type="spellEnd"/>
+      <w:r>
+        <w:rPr>
+          <w:color w:val="333333"/>
+          <w:shd w:val="clear" w:color="auto" w:fill="FFFFFF"/>
+        </w:rPr>
+        <w:t>,” </w:t>
+      </w:r>
+      <w:r>
+        <w:rPr>
+          <w:i/>
+          <w:iCs/>
+          <w:color w:val="333333"/>
+        </w:rPr>
+        <w:t>Towards Data Science</w:t>
+      </w:r>
+      <w:r>
+        <w:rPr>
+          <w:color w:val="333333"/>
+          <w:shd w:val="clear" w:color="auto" w:fill="FFFFFF"/>
+        </w:rPr>
+        <w:t xml:space="preserve">, 08-Oct-2018. [Online]. Available: </w:t>
+      </w:r>
+      <w:r>
+        <w:rPr>
+          <w:color w:val="333333"/>
+          <w:shd w:val="clear" w:color="auto" w:fill="FFFFFF"/>
+        </w:rPr>
+        <w:t>https://towardsdatascience.com/understanding-and-visualizing-resnets-442284831be8. [Accessed: 20-Apr-2019].</w:t>
+      </w:r>
     </w:p>
     <w:sectPr>
-      <w:headerReference w:type="default" r:id="rId16"/>
+      <w:headerReference w:type="default" r:id="rId17"/>
       <w:type w:val="continuous"/>
       <w:pgSz w:w="12240" w:h="15840" w:code="1"/>
       <w:pgMar w:top="1008" w:right="936" w:bottom="1008" w:left="936" w:header="432" w:footer="432" w:gutter="0"/>
@@ -2710,14 +3117,6 @@
     </w:r>
     <w:r>
       <w:fldChar w:fldCharType="end"/>
-    </w:r>
-  </w:p>
-  <w:p>
-    <w:pPr>
-      <w:ind w:right="360"/>
-    </w:pPr>
-    <w:r>
-      <w:t>&gt; REPLACE THIS LINE WITH YOUR PAPER IDENTIFICATION NUMBER (DOUBLE-CLICK HERE TO EDIT) &lt;</w:t>
     </w:r>
   </w:p>
   <w:p>
@@ -5627,7 +6026,7 @@
 </file>
 
 <file path=customXml/itemProps1.xml><?xml version="1.0" encoding="utf-8"?>
-<ds:datastoreItem xmlns:ds="http://schemas.openxmlformats.org/officeDocument/2006/customXml" ds:itemID="{E49354AE-820A-49F4-8ECF-5F076303A945}">
+<ds:datastoreItem xmlns:ds="http://schemas.openxmlformats.org/officeDocument/2006/customXml" ds:itemID="{6E9769C9-732F-42BC-AD68-AB64A2C3F2C8}">
   <ds:schemaRefs>
     <ds:schemaRef ds:uri="http://schemas.openxmlformats.org/officeDocument/2006/bibliography"/>
   </ds:schemaRefs>

</xml_diff>

<commit_message>
DO NOT PUSH OMG
</commit_message>
<xml_diff>
--- a/Final Project Report Draft.docx
+++ b/Final Project Report Draft.docx
@@ -190,6 +190,9 @@
       </w:r>
       <w:r>
         <w:t>, Exchangeable Image File (EXIF)</w:t>
+      </w:r>
+      <w:r>
+        <w:t>, deep residual network (ResNet)</w:t>
       </w:r>
     </w:p>
     <w:p/>
@@ -464,7 +467,12 @@
         <w:t>a</w:t>
       </w:r>
       <w:r>
-        <w:t xml:space="preserve">y scaling only made the hand more unrecognizable since we applied a threshold mask to the image in order to extract the hand only. Inspecting the properties of the image revealed that on the hue, saturation, and value (HSV) spectrum, the hand always had a significantly higher saturation than the background even on </w:t>
+        <w:t>y scaling only made the hand more unrecognizable since we applied a threshold mask to the image in order to extract the hand only. Inspecting the properties of the image r</w:t>
+      </w:r>
+      <w:bookmarkStart w:id="1" w:name="_GoBack"/>
+      <w:bookmarkEnd w:id="1"/>
+      <w:r>
+        <w:t xml:space="preserve">evealed that on the hue, saturation, and value (HSV) spectrum, the hand always had a significantly higher saturation than the background even on </w:t>
       </w:r>
       <w:r>
         <w:t xml:space="preserve">a background where the color closely matched the hand’s skin tone. </w:t>
@@ -521,7 +529,7 @@
                         </a:ln>
                         <a:extLst>
                           <a:ext uri="{91240B29-F687-4f45-9708-019B960494DF}">
-                            <a14:hiddenLine xmlns:o="urn:schemas-microsoft-com:office:office" xmlns:v="urn:schemas-microsoft-com:vml" xmlns:w10="urn:schemas-microsoft-com:office:word" xmlns:w="http://schemas.openxmlformats.org/wordprocessingml/2006/main" xmlns:a14="http://schemas.microsoft.com/office/drawing/2010/main" xmlns="" w="9525">
+                            <a14:hiddenLine xmlns="" xmlns:a14="http://schemas.microsoft.com/office/drawing/2010/main" xmlns:w="http://schemas.openxmlformats.org/wordprocessingml/2006/main" xmlns:w10="urn:schemas-microsoft-com:office:word" xmlns:v="urn:schemas-microsoft-com:vml" xmlns:o="urn:schemas-microsoft-com:office:office" w="9525">
                               <a:solidFill>
                                 <a:srgbClr val="000000"/>
                               </a:solidFill>
@@ -1326,7 +1334,7 @@
                         </a:ln>
                         <a:extLst>
                           <a:ext uri="{91240B29-F687-4f45-9708-019B960494DF}">
-                            <a14:hiddenLine xmlns:o="urn:schemas-microsoft-com:office:office" xmlns:v="urn:schemas-microsoft-com:vml" xmlns:w10="urn:schemas-microsoft-com:office:word" xmlns:w="http://schemas.openxmlformats.org/wordprocessingml/2006/main" xmlns:a14="http://schemas.microsoft.com/office/drawing/2010/main" xmlns="" w="9525">
+                            <a14:hiddenLine xmlns="" xmlns:a14="http://schemas.microsoft.com/office/drawing/2010/main" xmlns:w="http://schemas.openxmlformats.org/wordprocessingml/2006/main" xmlns:w10="urn:schemas-microsoft-com:office:word" xmlns:v="urn:schemas-microsoft-com:vml" xmlns:o="urn:schemas-microsoft-com:office:office" w="9525">
                               <a:solidFill>
                                 <a:srgbClr val="000000"/>
                               </a:solidFill>
@@ -1591,7 +1599,7 @@
                         </a:ln>
                         <a:extLst>
                           <a:ext uri="{91240B29-F687-4f45-9708-019B960494DF}">
-                            <a14:hiddenLine xmlns:o="urn:schemas-microsoft-com:office:office" xmlns:v="urn:schemas-microsoft-com:vml" xmlns:w10="urn:schemas-microsoft-com:office:word" xmlns:w="http://schemas.openxmlformats.org/wordprocessingml/2006/main" xmlns:a14="http://schemas.microsoft.com/office/drawing/2010/main" xmlns="" w="9525">
+                            <a14:hiddenLine xmlns="" xmlns:a14="http://schemas.microsoft.com/office/drawing/2010/main" xmlns:w="http://schemas.openxmlformats.org/wordprocessingml/2006/main" xmlns:w10="urn:schemas-microsoft-com:office:word" xmlns:v="urn:schemas-microsoft-com:vml" xmlns:o="urn:schemas-microsoft-com:office:office" w="9525">
                               <a:solidFill>
                                 <a:srgbClr val="000000"/>
                               </a:solidFill>
@@ -1894,7 +1902,7 @@
                         </a:ln>
                         <a:extLst>
                           <a:ext uri="{91240B29-F687-4f45-9708-019B960494DF}">
-                            <a14:hiddenLine xmlns:o="urn:schemas-microsoft-com:office:office" xmlns:v="urn:schemas-microsoft-com:vml" xmlns:w10="urn:schemas-microsoft-com:office:word" xmlns:w="http://schemas.openxmlformats.org/wordprocessingml/2006/main" xmlns:a14="http://schemas.microsoft.com/office/drawing/2010/main" xmlns="" w="9525">
+                            <a14:hiddenLine xmlns="" xmlns:a14="http://schemas.microsoft.com/office/drawing/2010/main" xmlns:w="http://schemas.openxmlformats.org/wordprocessingml/2006/main" xmlns:w10="urn:schemas-microsoft-com:office:word" xmlns:v="urn:schemas-microsoft-com:vml" xmlns:o="urn:schemas-microsoft-com:office:office" w="9525">
                               <a:solidFill>
                                 <a:srgbClr val="000000"/>
                               </a:solidFill>
@@ -2084,6 +2092,134 @@
     <w:p>
       <w:pPr>
         <w:pStyle w:val="Text"/>
+      </w:pPr>
+      <w:r>
+        <w:t xml:space="preserve">Before implementation, the following </w:t>
+      </w:r>
+      <w:r>
+        <w:t xml:space="preserve">commands must be </w:t>
+      </w:r>
+      <w:proofErr w:type="gramStart"/>
+      <w:r>
+        <w:t>r</w:t>
+      </w:r>
+      <w:r>
+        <w:t>a</w:t>
+      </w:r>
+      <w:r>
+        <w:t>n</w:t>
+      </w:r>
+      <w:proofErr w:type="gramEnd"/>
+      <w:r>
+        <w:t xml:space="preserve"> in the Anaconda Prompt terminal</w:t>
+      </w:r>
+      <w:r>
+        <w:t>:</w:t>
+      </w:r>
+    </w:p>
+    <w:p>
+      <w:pPr>
+        <w:pStyle w:val="Heading3"/>
+        <w:ind w:firstLine="540"/>
+      </w:pPr>
+      <w:r>
+        <w:t>conda install -c pytorch -c fastai fastai</w:t>
+      </w:r>
+    </w:p>
+    <w:p>
+      <w:pPr>
+        <w:pStyle w:val="Heading3"/>
+        <w:ind w:firstLine="540"/>
+      </w:pPr>
+      <w:r>
+        <w:t>pip install fastai</w:t>
+      </w:r>
+    </w:p>
+    <w:p>
+      <w:pPr>
+        <w:ind w:firstLine="180"/>
+      </w:pPr>
+      <w:r>
+        <w:t xml:space="preserve">Separated all the data into a file structure consisting of test, training, and validation data. To load in the datasets, an image data bunch function from the “fastai” library was utilized. In which we passed in the file path to the training, testing, and validation directories respectively. The function separates all the data that was passed in into a single object that can be parsed and used by CNN. </w:t>
+      </w:r>
+    </w:p>
+    <w:p>
+      <w:pPr>
+        <w:ind w:firstLine="180"/>
+      </w:pPr>
+      <w:r>
+        <w:t xml:space="preserve">To train the CNN, the data was passed in, defined the </w:t>
+      </w:r>
+      <w:r>
+        <w:t>deep residual network (</w:t>
+      </w:r>
+      <w:r>
+        <w:t>Re</w:t>
+      </w:r>
+      <w:r>
+        <w:t>sNet</w:t>
+      </w:r>
+      <w:r>
+        <w:t>)</w:t>
+      </w:r>
+      <w:r>
+        <w:t xml:space="preserve"> model, and choose </w:t>
+      </w:r>
+      <w:r>
+        <w:t>to stay with the default</w:t>
+      </w:r>
+      <w:r>
+        <w:t xml:space="preserve"> error metric</w:t>
+      </w:r>
+      <w:r>
+        <w:t xml:space="preserve"> which was “error rate”</w:t>
+      </w:r>
+      <w:r>
+        <w:t>.</w:t>
+      </w:r>
+      <w:r>
+        <w:t xml:space="preserve"> The </w:t>
+      </w:r>
+      <w:r>
+        <w:t>Re</w:t>
+      </w:r>
+      <w:r>
+        <w:t>sNet model that was decided upon was “resNet34.” Since the CNN is already pretrained, it took very few iterations to adapt its functionality to learning how to identify ASL images. The CNN was trained for 3 epochs while frozen. After that, the CNN was unfroze</w:t>
+      </w:r>
+      <w:r>
+        <w:t>n</w:t>
+      </w:r>
+      <w:r>
+        <w:t xml:space="preserve">, allowing the parameters (weights) of the networks to adapt to our specific training data for 2 epochs where the learning rate ranged from 0.001 to 0.0001. </w:t>
+      </w:r>
+    </w:p>
+    <w:p>
+      <w:pPr>
+        <w:ind w:firstLine="180"/>
+      </w:pPr>
+      <w:r>
+        <w:t xml:space="preserve">The new model is exported to a save file to be used later for testing. The testing is based on the guidelines laid out by the instructor. With the current model, an accuracy on the entire alphabet, excluding “j” and “z”, resulted in </w:t>
+      </w:r>
+      <w:proofErr w:type="gramStart"/>
+      <w:r>
+        <w:t>a</w:t>
+      </w:r>
+      <w:proofErr w:type="gramEnd"/>
+      <w:r>
+        <w:t xml:space="preserve"> 88% accuracy while the “a” and “f” testing set gave a 98% accuracy. </w:t>
+      </w:r>
+    </w:p>
+    <w:p>
+      <w:pPr>
+        <w:pStyle w:val="Heading1"/>
+      </w:pPr>
+      <w:r>
+        <w:t>Experiments</w:t>
+      </w:r>
+    </w:p>
+    <w:p>
+      <w:pPr>
+        <w:pStyle w:val="Heading3"/>
         <w:rPr>
           <w:highlight w:val="yellow"/>
         </w:rPr>
@@ -2092,21 +2228,21 @@
         <w:rPr>
           <w:highlight w:val="yellow"/>
         </w:rPr>
-        <w:t xml:space="preserve"> </w:t>
-      </w:r>
-      <w:r>
+        <w:t>discuss how we started with using only our small dataset</w:t>
+      </w:r>
+    </w:p>
+    <w:p>
+      <w:pPr>
+        <w:pStyle w:val="Heading3"/>
         <w:rPr>
           <w:highlight w:val="yellow"/>
         </w:rPr>
-        <w:t>TODO: Insert whatever the fuck Nikita did</w:t>
-      </w:r>
-    </w:p>
-    <w:p>
-      <w:pPr>
-        <w:pStyle w:val="Heading1"/>
-      </w:pPr>
-      <w:r>
-        <w:t>Experiments</w:t>
+      </w:pPr>
+      <w:r>
+        <w:rPr>
+          <w:highlight w:val="yellow"/>
+        </w:rPr>
+        <w:t>tried most of the algorithms on their default settings</w:t>
       </w:r>
     </w:p>
     <w:p>
@@ -2120,7 +2256,7 @@
         <w:rPr>
           <w:highlight w:val="yellow"/>
         </w:rPr>
-        <w:t>discuss how we started with using only our small dataset</w:t>
+        <w:t>varied some of the macro parameters such as varying the K value for the KNN or more trees for the random forests</w:t>
       </w:r>
     </w:p>
     <w:p>
@@ -2134,43 +2270,7 @@
         <w:rPr>
           <w:highlight w:val="yellow"/>
         </w:rPr>
-        <w:t>tried most of the algorithms on their default settings</w:t>
-      </w:r>
-    </w:p>
-    <w:p>
-      <w:pPr>
-        <w:pStyle w:val="Heading3"/>
-        <w:rPr>
-          <w:highlight w:val="yellow"/>
-        </w:rPr>
-      </w:pPr>
-      <w:r>
-        <w:rPr>
-          <w:highlight w:val="yellow"/>
-        </w:rPr>
-        <w:t>varied some of the macro parameters such as varying the K value for the KNN or more trees for the random forests</w:t>
-      </w:r>
-    </w:p>
-    <w:p>
-      <w:pPr>
-        <w:pStyle w:val="Heading3"/>
-        <w:rPr>
-          <w:highlight w:val="yellow"/>
-        </w:rPr>
-      </w:pPr>
-      <w:r>
-        <w:rPr>
-          <w:highlight w:val="yellow"/>
-        </w:rPr>
-        <w:t xml:space="preserve">Pruned the classifiers to use to only </w:t>
-      </w:r>
-      <w:bookmarkStart w:id="1" w:name="_GoBack"/>
-      <w:bookmarkEnd w:id="1"/>
-      <w:r>
-        <w:rPr>
-          <w:highlight w:val="yellow"/>
-        </w:rPr>
-        <w:t>just Random Forest and CNN</w:t>
+        <w:t>Pruned the classifiers to use to only just Random Forest and CNN</w:t>
       </w:r>
     </w:p>
     <w:p>
@@ -2312,6 +2412,270 @@
         <w:ind w:firstLine="202"/>
       </w:pPr>
       <w:r>
+        <w:rPr>
+          <w:noProof/>
+          <w:highlight w:val="yellow"/>
+        </w:rPr>
+        <mc:AlternateContent>
+          <mc:Choice Requires="wps">
+            <w:drawing>
+              <wp:anchor distT="0" distB="0" distL="114300" distR="114300" simplePos="0" relativeHeight="251674112" behindDoc="0" locked="0" layoutInCell="1" allowOverlap="1" wp14:anchorId="0178EE26" wp14:editId="1754CD92">
+                <wp:simplePos x="0" y="0"/>
+                <wp:positionH relativeFrom="margin">
+                  <wp:posOffset>3398520</wp:posOffset>
+                </wp:positionH>
+                <wp:positionV relativeFrom="margin">
+                  <wp:posOffset>4876800</wp:posOffset>
+                </wp:positionV>
+                <wp:extent cx="3154680" cy="3726180"/>
+                <wp:effectExtent l="0" t="0" r="7620" b="7620"/>
+                <wp:wrapSquare wrapText="bothSides"/>
+                <wp:docPr id="10" name="Text Box 5"/>
+                <wp:cNvGraphicFramePr>
+                  <a:graphicFrameLocks xmlns:a="http://schemas.openxmlformats.org/drawingml/2006/main"/>
+                </wp:cNvGraphicFramePr>
+                <a:graphic xmlns:a="http://schemas.openxmlformats.org/drawingml/2006/main">
+                  <a:graphicData uri="http://schemas.microsoft.com/office/word/2010/wordprocessingShape">
+                    <wps:wsp>
+                      <wps:cNvSpPr txBox="1">
+                        <a:spLocks noChangeArrowheads="1"/>
+                      </wps:cNvSpPr>
+                      <wps:spPr bwMode="auto">
+                        <a:xfrm>
+                          <a:off x="0" y="0"/>
+                          <a:ext cx="3154680" cy="3726180"/>
+                        </a:xfrm>
+                        <a:prstGeom prst="rect">
+                          <a:avLst/>
+                        </a:prstGeom>
+                        <a:solidFill>
+                          <a:srgbClr val="FFFFFF"/>
+                        </a:solidFill>
+                        <a:ln>
+                          <a:noFill/>
+                        </a:ln>
+                        <a:extLst>
+                          <a:ext uri="{91240B29-F687-4f45-9708-019B960494DF}">
+                            <a14:hiddenLine xmlns="" xmlns:a14="http://schemas.microsoft.com/office/drawing/2010/main" xmlns:w="http://schemas.openxmlformats.org/wordprocessingml/2006/main" xmlns:w10="urn:schemas-microsoft-com:office:word" xmlns:v="urn:schemas-microsoft-com:vml" xmlns:o="urn:schemas-microsoft-com:office:office" w="9525">
+                              <a:solidFill>
+                                <a:srgbClr val="000000"/>
+                              </a:solidFill>
+                              <a:miter lim="800000"/>
+                              <a:headEnd/>
+                              <a:tailEnd/>
+                            </a14:hiddenLine>
+                          </a:ext>
+                        </a:extLst>
+                      </wps:spPr>
+                      <wps:txbx>
+                        <w:txbxContent>
+                          <w:p>
+                            <w:pPr>
+                              <w:pStyle w:val="FootnoteText"/>
+                              <w:ind w:firstLine="0"/>
+                            </w:pPr>
+                            <w:r>
+                              <w:rPr>
+                                <w:noProof/>
+                              </w:rPr>
+                              <w:drawing>
+                                <wp:inline distT="0" distB="0" distL="0" distR="0">
+                                  <wp:extent cx="3154680" cy="3129280"/>
+                                  <wp:effectExtent l="0" t="0" r="7620" b="0"/>
+                                  <wp:docPr id="15" name="Picture 15" descr="A close up of a map&#10;&#10;Description automatically generated"/>
+                                  <wp:cNvGraphicFramePr>
+                                    <a:graphicFrameLocks xmlns:a="http://schemas.openxmlformats.org/drawingml/2006/main" noChangeAspect="1"/>
+                                  </wp:cNvGraphicFramePr>
+                                  <a:graphic xmlns:a="http://schemas.openxmlformats.org/drawingml/2006/main">
+                                    <a:graphicData uri="http://schemas.openxmlformats.org/drawingml/2006/picture">
+                                      <pic:pic xmlns:pic="http://schemas.openxmlformats.org/drawingml/2006/picture">
+                                        <pic:nvPicPr>
+                                          <pic:cNvPr id="15" name="6 CNN Epoch 1000.png"/>
+                                          <pic:cNvPicPr/>
+                                        </pic:nvPicPr>
+                                        <pic:blipFill>
+                                          <a:blip r:embed="rId16"/>
+                                          <a:stretch>
+                                            <a:fillRect/>
+                                          </a:stretch>
+                                        </pic:blipFill>
+                                        <pic:spPr>
+                                          <a:xfrm>
+                                            <a:off x="0" y="0"/>
+                                            <a:ext cx="3154680" cy="3129280"/>
+                                          </a:xfrm>
+                                          <a:prstGeom prst="rect">
+                                            <a:avLst/>
+                                          </a:prstGeom>
+                                        </pic:spPr>
+                                      </pic:pic>
+                                    </a:graphicData>
+                                  </a:graphic>
+                                </wp:inline>
+                              </w:drawing>
+                            </w:r>
+                          </w:p>
+                          <w:p>
+                            <w:pPr>
+                              <w:pStyle w:val="FootnoteText"/>
+                              <w:ind w:firstLine="0"/>
+                            </w:pPr>
+                          </w:p>
+                          <w:p>
+                            <w:pPr>
+                              <w:pStyle w:val="FootnoteText"/>
+                              <w:ind w:firstLine="0"/>
+                            </w:pPr>
+                            <w:r>
+                              <w:t xml:space="preserve">Fig. 5.  </w:t>
+                            </w:r>
+                            <w:r>
+                              <w:t xml:space="preserve">Using a learning rate of </w:t>
+                            </w:r>
+                            <w:r>
+                              <w:t>0.0001, a mini-batch size of 64, and 1000 epochs resulted in an accuracy of 85.5% plateau near the 250 epoc</w:t>
+                            </w:r>
+                            <w:r>
+                              <w:t>hs</w:t>
+                            </w:r>
+                            <w:r>
+                              <w:t xml:space="preserve">. Running it at 1000 epochs </w:t>
+                            </w:r>
+                            <w:r>
+                              <w:t>did</w:t>
+                            </w:r>
+                            <w:r>
+                              <w:t xml:space="preserve"> not change the accuracy.</w:t>
+                            </w:r>
+                          </w:p>
+                          <w:p>
+                            <w:pPr>
+                              <w:pStyle w:val="FootnoteText"/>
+                              <w:ind w:firstLine="0"/>
+                            </w:pPr>
+                            <w:r>
+                              <w:t xml:space="preserve"> </w:t>
+                            </w:r>
+                          </w:p>
+                        </w:txbxContent>
+                      </wps:txbx>
+                      <wps:bodyPr rot="0" vert="horz" wrap="square" lIns="0" tIns="0" rIns="0" bIns="0" anchor="t" anchorCtr="0" upright="1">
+                        <a:noAutofit/>
+                      </wps:bodyPr>
+                    </wps:wsp>
+                  </a:graphicData>
+                </a:graphic>
+                <wp14:sizeRelH relativeFrom="page">
+                  <wp14:pctWidth>0</wp14:pctWidth>
+                </wp14:sizeRelH>
+                <wp14:sizeRelV relativeFrom="page">
+                  <wp14:pctHeight>0</wp14:pctHeight>
+                </wp14:sizeRelV>
+              </wp:anchor>
+            </w:drawing>
+          </mc:Choice>
+          <mc:Fallback>
+            <w:pict>
+              <v:shape w14:anchorId="0178EE26" id="_x0000_s1030" type="#_x0000_t202" style="position:absolute;left:0;text-align:left;margin-left:267.6pt;margin-top:384pt;width:248.4pt;height:293.4pt;z-index:251674112;visibility:visible;mso-wrap-style:square;mso-width-percent:0;mso-height-percent:0;mso-wrap-distance-left:9pt;mso-wrap-distance-top:0;mso-wrap-distance-right:9pt;mso-wrap-distance-bottom:0;mso-position-horizontal:absolute;mso-position-horizontal-relative:margin;mso-position-vertical:absolute;mso-position-vertical-relative:margin;mso-width-percent:0;mso-height-percent:0;mso-width-relative:page;mso-height-relative:page;v-text-anchor:top" o:gfxdata="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" stroked="f">
+                <v:textbox inset="0,0,0,0">
+                  <w:txbxContent>
+                    <w:p>
+                      <w:pPr>
+                        <w:pStyle w:val="FootnoteText"/>
+                        <w:ind w:firstLine="0"/>
+                      </w:pPr>
+                      <w:r>
+                        <w:rPr>
+                          <w:noProof/>
+                        </w:rPr>
+                        <w:drawing>
+                          <wp:inline distT="0" distB="0" distL="0" distR="0">
+                            <wp:extent cx="3154680" cy="3129280"/>
+                            <wp:effectExtent l="0" t="0" r="7620" b="0"/>
+                            <wp:docPr id="15" name="Picture 15" descr="A close up of a map&#10;&#10;Description automatically generated"/>
+                            <wp:cNvGraphicFramePr>
+                              <a:graphicFrameLocks xmlns:a="http://schemas.openxmlformats.org/drawingml/2006/main" noChangeAspect="1"/>
+                            </wp:cNvGraphicFramePr>
+                            <a:graphic xmlns:a="http://schemas.openxmlformats.org/drawingml/2006/main">
+                              <a:graphicData uri="http://schemas.openxmlformats.org/drawingml/2006/picture">
+                                <pic:pic xmlns:pic="http://schemas.openxmlformats.org/drawingml/2006/picture">
+                                  <pic:nvPicPr>
+                                    <pic:cNvPr id="15" name="6 CNN Epoch 1000.png"/>
+                                    <pic:cNvPicPr/>
+                                  </pic:nvPicPr>
+                                  <pic:blipFill>
+                                    <a:blip r:embed="rId16"/>
+                                    <a:stretch>
+                                      <a:fillRect/>
+                                    </a:stretch>
+                                  </pic:blipFill>
+                                  <pic:spPr>
+                                    <a:xfrm>
+                                      <a:off x="0" y="0"/>
+                                      <a:ext cx="3154680" cy="3129280"/>
+                                    </a:xfrm>
+                                    <a:prstGeom prst="rect">
+                                      <a:avLst/>
+                                    </a:prstGeom>
+                                  </pic:spPr>
+                                </pic:pic>
+                              </a:graphicData>
+                            </a:graphic>
+                          </wp:inline>
+                        </w:drawing>
+                      </w:r>
+                    </w:p>
+                    <w:p>
+                      <w:pPr>
+                        <w:pStyle w:val="FootnoteText"/>
+                        <w:ind w:firstLine="0"/>
+                      </w:pPr>
+                    </w:p>
+                    <w:p>
+                      <w:pPr>
+                        <w:pStyle w:val="FootnoteText"/>
+                        <w:ind w:firstLine="0"/>
+                      </w:pPr>
+                      <w:r>
+                        <w:t xml:space="preserve">Fig. 5.  </w:t>
+                      </w:r>
+                      <w:r>
+                        <w:t xml:space="preserve">Using a learning rate of </w:t>
+                      </w:r>
+                      <w:r>
+                        <w:t>0.0001, a mini-batch size of 64, and 1000 epochs resulted in an accuracy of 85.5% plateau near the 250 epoc</w:t>
+                      </w:r>
+                      <w:r>
+                        <w:t>hs</w:t>
+                      </w:r>
+                      <w:r>
+                        <w:t xml:space="preserve">. Running it at 1000 epochs </w:t>
+                      </w:r>
+                      <w:r>
+                        <w:t>did</w:t>
+                      </w:r>
+                      <w:r>
+                        <w:t xml:space="preserve"> not change the accuracy.</w:t>
+                      </w:r>
+                    </w:p>
+                    <w:p>
+                      <w:pPr>
+                        <w:pStyle w:val="FootnoteText"/>
+                        <w:ind w:firstLine="0"/>
+                      </w:pPr>
+                      <w:r>
+                        <w:t xml:space="preserve"> </w:t>
+                      </w:r>
+                    </w:p>
+                  </w:txbxContent>
+                </v:textbox>
+                <w10:wrap type="square" anchorx="margin" anchory="margin"/>
+              </v:shape>
+            </w:pict>
+          </mc:Fallback>
+        </mc:AlternateContent>
+      </w:r>
+      <w:r>
         <w:t>For the KNN, all that was changed was the K-value</w:t>
       </w:r>
       <w:r>
@@ -2370,7 +2734,11 @@
         <w:pStyle w:val="Text"/>
       </w:pPr>
       <w:r>
-        <w:t xml:space="preserve">Beginning with a CNN structure as dictated by a similar problem from a similar project someone has done [1].  This original net does not have weights provided but reached 85.5% accuracy on testing data from the Sign Language MNIST dataset.  There are several key differences between this dataset and our dataset, namely number of datapoints, size of the images, and the MNIST dataset is grayscale only.  The MNIST dataset has about five times more data, that is four times smaller than our current dataset, additionally, our current dataset has three times the data channels. Iterating through several architecture changes, we found the best results in a slightly deeper net, with larger convolutions at every layer.  The goal with these modifications was to better </w:t>
+        <w:t xml:space="preserve">Beginning with a CNN structure as dictated by a similar problem from a similar project someone has done [1].  This original net does not have weights provided but reached 85.5% accuracy on testing data from the Sign Language MNIST dataset.  There are several key differences between this dataset and our dataset, namely number of datapoints, size of the images, and the MNIST dataset is grayscale only.  The MNIST </w:t>
+      </w:r>
+      <w:r>
+        <w:lastRenderedPageBreak/>
+        <w:t xml:space="preserve">dataset has about five times more data, that is four times smaller than our current dataset, additionally, our current dataset has three times the data channels. Iterating through several architecture changes, we found the best results in a slightly deeper net, with larger convolutions at every layer.  The goal with these modifications was to better </w:t>
       </w:r>
       <w:proofErr w:type="gramStart"/>
       <w:r>
@@ -2378,10 +2746,7 @@
       </w:r>
       <w:proofErr w:type="gramEnd"/>
       <w:r>
-        <w:t xml:space="preserve"> the increased information per image and ignore the increased </w:t>
-      </w:r>
-      <w:r>
-        <w:t>background noise.</w:t>
+        <w:t xml:space="preserve"> the increased information per image and ignore the increased background noise.</w:t>
       </w:r>
     </w:p>
     <w:p>
@@ -2393,116 +2758,20 @@
       </w:r>
     </w:p>
     <w:p>
+      <w:pPr>
+        <w:pStyle w:val="Text"/>
+      </w:pPr>
       <w:r>
         <w:t>The final consideration was for data normalization.  Several standard methods were employed, including per pixel mean normalization, min-max normalization, and L2 normalization.   All standard methods tested had a strong negative effect on the learning ability of the network and were thus excluded from the final product.</w:t>
       </w:r>
     </w:p>
     <w:p>
       <w:pPr>
-        <w:ind w:firstLine="202"/>
-      </w:pPr>
-    </w:p>
-    <w:p>
-      <w:pPr>
-        <w:ind w:firstLine="202"/>
-      </w:pPr>
-    </w:p>
-    <w:p>
-      <w:pPr>
-        <w:ind w:firstLine="202"/>
-      </w:pPr>
-    </w:p>
-    <w:p>
-      <w:pPr>
-        <w:ind w:firstLine="202"/>
-      </w:pPr>
-    </w:p>
-    <w:p>
-      <w:pPr>
-        <w:ind w:firstLine="202"/>
-      </w:pPr>
-    </w:p>
-    <w:p>
-      <w:pPr>
-        <w:ind w:firstLine="202"/>
-      </w:pPr>
-    </w:p>
-    <w:p>
-      <w:pPr>
-        <w:ind w:firstLine="202"/>
-      </w:pPr>
-    </w:p>
-    <w:p>
-      <w:pPr>
-        <w:ind w:firstLine="202"/>
-      </w:pPr>
-    </w:p>
-    <w:p>
-      <w:pPr>
-        <w:ind w:firstLine="202"/>
-      </w:pPr>
-    </w:p>
-    <w:p>
-      <w:pPr>
-        <w:ind w:firstLine="202"/>
-      </w:pPr>
-    </w:p>
-    <w:p>
-      <w:pPr>
-        <w:ind w:firstLine="202"/>
-      </w:pPr>
-    </w:p>
-    <w:p>
-      <w:pPr>
-        <w:ind w:firstLine="202"/>
-      </w:pPr>
-    </w:p>
-    <w:p>
-      <w:pPr>
-        <w:ind w:firstLine="202"/>
-      </w:pPr>
-    </w:p>
-    <w:p>
-      <w:pPr>
-        <w:ind w:firstLine="202"/>
-      </w:pPr>
-    </w:p>
-    <w:p>
-      <w:pPr>
-        <w:ind w:firstLine="202"/>
-      </w:pPr>
-    </w:p>
-    <w:p>
-      <w:pPr>
-        <w:ind w:firstLine="202"/>
-      </w:pPr>
-    </w:p>
-    <w:p>
-      <w:pPr>
-        <w:ind w:firstLine="202"/>
-      </w:pPr>
-    </w:p>
-    <w:p>
-      <w:pPr>
-        <w:ind w:firstLine="202"/>
-      </w:pPr>
-    </w:p>
-    <w:p>
-      <w:pPr>
-        <w:pStyle w:val="Heading2"/>
-      </w:pPr>
-      <w:r>
-        <w:lastRenderedPageBreak/>
-        <w:t xml:space="preserve">Fine Tuning </w:t>
-      </w:r>
-      <w:r>
-        <w:t>CNN</w:t>
-      </w:r>
-    </w:p>
-    <w:p>
-      <w:pPr>
-        <w:ind w:firstLine="180"/>
-      </w:pPr>
+        <w:pStyle w:val="Text"/>
+      </w:pPr>
+      <w:r>
+        <w:t>The goal in running the neural network for 1000 epochs was to hopefully discover the global optima. However, it was a futile effort. Reflecting on the graph of Fig. 5., not only does the epoch play a role, but varying the learning rate may have increased the chances of finding the global optima.</w:t>
+      </w:r>
       <w:r>
         <w:rPr>
           <w:noProof/>
@@ -2517,7 +2786,7 @@
                   <wp:posOffset>15240</wp:posOffset>
                 </wp:positionH>
                 <wp:positionV relativeFrom="margin">
-                  <wp:posOffset>358140</wp:posOffset>
+                  <wp:posOffset>1165860</wp:posOffset>
                 </wp:positionV>
                 <wp:extent cx="3154680" cy="2895600"/>
                 <wp:effectExtent l="0" t="0" r="7620" b="0"/>
@@ -2548,7 +2817,7 @@
                         </a:ln>
                         <a:extLst>
                           <a:ext uri="{91240B29-F687-4f45-9708-019B960494DF}">
-                            <a14:hiddenLine xmlns:o="urn:schemas-microsoft-com:office:office" xmlns:v="urn:schemas-microsoft-com:vml" xmlns:w10="urn:schemas-microsoft-com:office:word" xmlns:w="http://schemas.openxmlformats.org/wordprocessingml/2006/main" xmlns:a14="http://schemas.microsoft.com/office/drawing/2010/main" xmlns="" w="9525">
+                            <a14:hiddenLine xmlns="" xmlns:a14="http://schemas.microsoft.com/office/drawing/2010/main" xmlns:w="http://schemas.openxmlformats.org/wordprocessingml/2006/main" xmlns:w10="urn:schemas-microsoft-com:office:word" xmlns:v="urn:schemas-microsoft-com:vml" xmlns:o="urn:schemas-microsoft-com:office:office" w="9525">
                               <a:solidFill>
                                 <a:srgbClr val="000000"/>
                               </a:solidFill>
@@ -2587,7 +2856,7 @@
                                           <pic:cNvPicPr/>
                                         </pic:nvPicPr>
                                         <pic:blipFill>
-                                          <a:blip r:embed="rId16"/>
+                                          <a:blip r:embed="rId17"/>
                                           <a:stretch>
                                             <a:fillRect/>
                                           </a:stretch>
@@ -2620,7 +2889,13 @@
                               <w:ind w:firstLine="0"/>
                             </w:pPr>
                             <w:r>
-                              <w:t>Fig. 5.  Confusion matrix of resulting outputs</w:t>
+                              <w:t xml:space="preserve">Fig. </w:t>
+                            </w:r>
+                            <w:r>
+                              <w:t>6</w:t>
+                            </w:r>
+                            <w:r>
+                              <w:t>.  Confusion matrix of resulting outputs</w:t>
                             </w:r>
                           </w:p>
                           <w:p>
@@ -2651,7 +2926,7 @@
           </mc:Choice>
           <mc:Fallback>
             <w:pict>
-              <v:shape w14:anchorId="24A61D22" id="_x0000_s1030" type="#_x0000_t202" style="position:absolute;left:0;text-align:left;margin-left:1.2pt;margin-top:28.2pt;width:248.4pt;height:228pt;z-index:251670016;visibility:visible;mso-wrap-style:square;mso-width-percent:0;mso-height-percent:0;mso-wrap-distance-left:9pt;mso-wrap-distance-top:0;mso-wrap-distance-right:9pt;mso-wrap-distance-bottom:0;mso-position-horizontal:absolute;mso-position-horizontal-relative:margin;mso-position-vertical:absolute;mso-position-vertical-relative:margin;mso-width-percent:0;mso-height-percent:0;mso-width-relative:page;mso-height-relative:page;v-text-anchor:top" o:gfxdata="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" stroked="f">
+              <v:shape w14:anchorId="24A61D22" id="_x0000_s1031" type="#_x0000_t202" style="position:absolute;left:0;text-align:left;margin-left:1.2pt;margin-top:91.8pt;width:248.4pt;height:228pt;z-index:251670016;visibility:visible;mso-wrap-style:square;mso-width-percent:0;mso-height-percent:0;mso-wrap-distance-left:9pt;mso-wrap-distance-top:0;mso-wrap-distance-right:9pt;mso-wrap-distance-bottom:0;mso-position-horizontal:absolute;mso-position-horizontal-relative:margin;mso-position-vertical:absolute;mso-position-vertical-relative:margin;mso-width-percent:0;mso-height-percent:0;mso-width-relative:page;mso-height-relative:page;v-text-anchor:top" o:gfxdata="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" stroked="f">
                 <v:textbox inset="0,0,0,0">
                   <w:txbxContent>
                     <w:p>
@@ -2680,7 +2955,7 @@
                                     <pic:cNvPicPr/>
                                   </pic:nvPicPr>
                                   <pic:blipFill>
-                                    <a:blip r:embed="rId16"/>
+                                    <a:blip r:embed="rId17"/>
                                     <a:stretch>
                                       <a:fillRect/>
                                     </a:stretch>
@@ -2713,7 +2988,13 @@
                         <w:ind w:firstLine="0"/>
                       </w:pPr>
                       <w:r>
-                        <w:t>Fig. 5.  Confusion matrix of resulting outputs</w:t>
+                        <w:t xml:space="preserve">Fig. </w:t>
+                      </w:r>
+                      <w:r>
+                        <w:t>6</w:t>
+                      </w:r>
+                      <w:r>
+                        <w:t>.  Confusion matrix of resulting outputs</w:t>
                       </w:r>
                     </w:p>
                     <w:p>
@@ -2733,6 +3014,22 @@
           </mc:Fallback>
         </mc:AlternateContent>
       </w:r>
+    </w:p>
+    <w:p>
+      <w:pPr>
+        <w:pStyle w:val="Heading2"/>
+      </w:pPr>
+      <w:r>
+        <w:t xml:space="preserve">Fine Tuning </w:t>
+      </w:r>
+      <w:r>
+        <w:t>CNN</w:t>
+      </w:r>
+    </w:p>
+    <w:p>
+      <w:pPr>
+        <w:ind w:firstLine="180"/>
+      </w:pPr>
       <w:r>
         <w:t xml:space="preserve">Hello. </w:t>
       </w:r>
@@ -2742,10 +3039,61 @@
         <w:pStyle w:val="Heading2"/>
       </w:pPr>
       <w:r>
-        <w:t>Nikita’s Stuff</w:t>
-      </w:r>
-      <w:r>
-        <w:t>?</w:t>
+        <w:t>Transfer Learning CNN</w:t>
+      </w:r>
+    </w:p>
+    <w:p>
+      <w:pPr>
+        <w:ind w:left="202"/>
+      </w:pPr>
+      <w:r>
+        <w:t>After implementing the CNN organically and testing</w:t>
+      </w:r>
+    </w:p>
+    <w:p>
+      <w:r>
+        <w:t xml:space="preserve">various architectures, we found it difficult to pinpoint exact correlations between network architecture and performance. Though some trends between network depth and classifier accuracy were noticed, the micro parameters of the network </w:t>
+      </w:r>
+      <w:r>
+        <w:t>such as number of convolutions channels at each layer along with corresponding activation functions were problematical to</w:t>
+      </w:r>
+      <w:r>
+        <w:t xml:space="preserve"> </w:t>
+      </w:r>
+      <w:r>
+        <w:t>identify. To alleviate these issues and improve overall accuracy of our training algorithm, we decided integrate transfer learning into our machine learning pipeline.</w:t>
+      </w:r>
+    </w:p>
+    <w:p>
+      <w:r>
+        <w:tab/>
+        <w:t>The deep learning architecture of which our design is transferred learned is the ResNet CNN. In general, ResNet</w:t>
+      </w:r>
+      <w:r>
+        <w:t xml:space="preserve"> </w:t>
+      </w:r>
+      <w:r>
+        <w:t>address the issue of vanishing gradient which states that as networks become too deep, the model weights in the early layers cannot update correctly due gradient error converging towards zero. However, without a deep network, there may not be enough tunable parameters to tailor a network to a specific problem. With ResNet this no longer becomes an issue.</w:t>
+      </w:r>
+    </w:p>
+    <w:p>
+      <w:r>
+        <w:tab/>
+        <w:t xml:space="preserve">In the experiments of our hand designed neural network we noticed that smaller learning rates around 1e-4 were more effective at training the network. </w:t>
+      </w:r>
+      <w:proofErr w:type="gramStart"/>
+      <w:r>
+        <w:t>Therefore</w:t>
+      </w:r>
+      <w:proofErr w:type="gramEnd"/>
+      <w:r>
+        <w:t xml:space="preserve"> we applied the same rate to our ResNet based system. After five epochs of utilizing the widely accepted one cycle learning policy, the network was completely trained with adequate results.  </w:t>
+      </w:r>
+    </w:p>
+    <w:p>
+      <w:r>
+        <w:tab/>
+        <w:t>We tested our CNN against an easier dataset of A and F images in which it yielded an accuracy of 98% and a harder dataset of all the ASL letters in which it yielded an accuracy of 88%.</w:t>
       </w:r>
     </w:p>
     <w:p>
@@ -3026,11 +3374,12 @@
           <w:color w:val="333333"/>
           <w:shd w:val="clear" w:color="auto" w:fill="FFFFFF"/>
         </w:rPr>
+        <w:lastRenderedPageBreak/>
         <w:t>https://towardsdatascience.com/understanding-and-visualizing-resnets-442284831be8. [Accessed: 20-Apr-2019].</w:t>
       </w:r>
     </w:p>
     <w:sectPr>
-      <w:headerReference w:type="default" r:id="rId17"/>
+      <w:headerReference w:type="default" r:id="rId18"/>
       <w:type w:val="continuous"/>
       <w:pgSz w:w="12240" w:h="15840" w:code="1"/>
       <w:pgMar w:top="1008" w:right="936" w:bottom="1008" w:left="936" w:header="432" w:footer="432" w:gutter="0"/>
@@ -6103,7 +6452,7 @@
 </file>
 
 <file path=customXml/itemProps1.xml><?xml version="1.0" encoding="utf-8"?>
-<ds:datastoreItem xmlns:ds="http://schemas.openxmlformats.org/officeDocument/2006/customXml" ds:itemID="{A0773289-EAE4-480B-AC37-2423401148F1}">
+<ds:datastoreItem xmlns:ds="http://schemas.openxmlformats.org/officeDocument/2006/customXml" ds:itemID="{85DE99B4-9146-4BD4-8967-9FAA23FA7949}">
   <ds:schemaRefs>
     <ds:schemaRef ds:uri="http://schemas.openxmlformats.org/officeDocument/2006/bibliography"/>
   </ds:schemaRefs>

</xml_diff>

<commit_message>
DO NOT PUSH OMG I SWEAR
</commit_message>
<xml_diff>
--- a/Final Project Report Draft.docx
+++ b/Final Project Report Draft.docx
@@ -11,22 +11,24 @@
           <w:szCs w:val="18"/>
         </w:rPr>
       </w:pPr>
-      <w:r>
-        <w:rPr>
-          <w:sz w:val="18"/>
-          <w:szCs w:val="18"/>
-        </w:rPr>
-        <w:footnoteReference w:customMarkFollows="1" w:id="1"/>
-        <w:sym w:font="Symbol" w:char="F020"/>
-      </w:r>
     </w:p>
     <w:p>
       <w:pPr>
         <w:pStyle w:val="Title"/>
         <w:framePr w:wrap="notBeside"/>
+        <w:rPr>
+          <w:i/>
+          <w:iCs/>
+        </w:rPr>
       </w:pPr>
       <w:r>
         <w:t>American Sign Language Image Classification</w:t>
+      </w:r>
+      <w:r>
+        <w:t xml:space="preserve"> Using </w:t>
+      </w:r>
+      <w:r>
+        <w:t>A Convolutional Neural Network</w:t>
       </w:r>
       <w:r>
         <w:rPr>
@@ -35,6 +37,12 @@
         </w:rPr>
         <w:t xml:space="preserve"> </w:t>
       </w:r>
+    </w:p>
+    <w:p>
+      <w:pPr>
+        <w:pStyle w:val="Title"/>
+        <w:framePr w:wrap="notBeside"/>
+      </w:pPr>
       <w:r>
         <w:t>(</w:t>
       </w:r>
@@ -116,42 +124,58 @@
       <w:r>
         <w:t xml:space="preserve">to assist in classification of ASL images. </w:t>
       </w:r>
-    </w:p>
-    <w:p>
-      <w:pPr>
-        <w:pStyle w:val="Abstract"/>
-      </w:pPr>
-      <w:r>
-        <w:rPr>
-          <w:sz w:val="20"/>
-          <w:szCs w:val="20"/>
-          <w:highlight w:val="yellow"/>
-        </w:rPr>
-        <w:t xml:space="preserve">In particular, the abstract must be self-contained, without abbreviations, footnotes, or references. It should be a microcosm of the full article. The abstract must be between 150–250 words. Be sure that you adhere to these limits; otherwise, you will need to edit your abstract accordingly. The abstract must be written as one </w:t>
+      <w:r>
+        <w:t xml:space="preserve">To this end, multiple </w:t>
+      </w:r>
+      <w:r>
+        <w:t>classification models were explored and used to determine the best model to accurately label the ASL images. From k-nearest neighbors (KNN), random forest, and convolutional neural networks (CNN)</w:t>
+      </w:r>
+      <w:r>
+        <w:t>.</w:t>
+      </w:r>
+      <w:r>
+        <w:t xml:space="preserve"> Through trial and error with </w:t>
       </w:r>
       <w:proofErr w:type="gramStart"/>
       <w:r>
-        <w:rPr>
-          <w:sz w:val="20"/>
-          <w:szCs w:val="20"/>
-          <w:highlight w:val="yellow"/>
-        </w:rPr>
-        <w:t>paragraph, and</w:t>
+        <w:t>all of</w:t>
       </w:r>
       <w:proofErr w:type="gramEnd"/>
       <w:r>
-        <w:rPr>
-          <w:sz w:val="20"/>
-          <w:szCs w:val="20"/>
-          <w:highlight w:val="yellow"/>
-        </w:rPr>
-        <w:t xml:space="preserve"> should not contain displayed mathematical equations or tabular material. The abstract should include three or four different keywords or phrases, as this will help readers to find it. It is important to avoid over-repetition of such phrases as this can result in a page being rejected by search engines. Ensure that your abstract reads well and is grammatically correct</w:t>
-      </w:r>
-      <w:r>
-        <w:rPr>
-          <w:highlight w:val="yellow"/>
-        </w:rPr>
-        <w:t>.</w:t>
+        <w:t xml:space="preserve"> the aforementioned classifiers, the CNN gave the most accurate results</w:t>
+      </w:r>
+      <w:r>
+        <w:t xml:space="preserve">. </w:t>
+      </w:r>
+      <w:r>
+        <w:t>Using a pretrained CNN from the</w:t>
+      </w:r>
+      <w:r>
+        <w:t xml:space="preserve"> deep learning</w:t>
+      </w:r>
+      <w:r>
+        <w:t xml:space="preserve"> “Fast.ai” library called a deep residual network (ResNet), speci</w:t>
+      </w:r>
+      <w:r>
+        <w:t>fic</w:t>
+      </w:r>
+      <w:r>
+        <w:t>ally “ResNet34</w:t>
+      </w:r>
+      <w:r>
+        <w:t>,</w:t>
+      </w:r>
+      <w:r>
+        <w:t>”</w:t>
+      </w:r>
+      <w:r>
+        <w:t xml:space="preserve"> the resulting accuracy was</w:t>
+      </w:r>
+      <w:r>
+        <w:t xml:space="preserve"> approximately 88% with the entire class’ given dataset. </w:t>
+      </w:r>
+      <w:r>
+        <w:t xml:space="preserve"> </w:t>
       </w:r>
     </w:p>
     <w:p/>
@@ -194,8 +218,10 @@
       <w:r>
         <w:t>, deep residual network (ResNet)</w:t>
       </w:r>
-    </w:p>
-    <w:p/>
+      <w:r>
+        <w:t>, deep learning library (Fast.ai)</w:t>
+      </w:r>
+    </w:p>
     <w:bookmarkEnd w:id="0"/>
     <w:p>
       <w:pPr>
@@ -232,7 +258,7 @@
           <w:sz w:val="56"/>
           <w:szCs w:val="56"/>
         </w:rPr>
-        <w:t>D</w:t>
+        <w:t>A</w:t>
       </w:r>
     </w:p>
     <w:p>
@@ -244,24 +270,35 @@
         <w:rPr>
           <w:smallCaps/>
         </w:rPr>
-        <w:t>ESP</w:t>
-      </w:r>
-      <w:r>
-        <w:rPr>
-          <w:smallCaps/>
-        </w:rPr>
-        <w:t>I</w:t>
-      </w:r>
-      <w:r>
-        <w:rPr>
-          <w:smallCaps/>
-        </w:rPr>
-        <w:t>TE</w:t>
+        <w:t>N</w:t>
       </w:r>
       <w:r>
         <w:t xml:space="preserve"> </w:t>
       </w:r>
       <w:r>
+        <w:t xml:space="preserve">ongoing </w:t>
+      </w:r>
+      <w:r>
+        <w:t xml:space="preserve">challenge within the field of machine learning and artificial intelligence is what classifiers to use and what parameters to set them. </w:t>
+      </w:r>
+      <w:r>
+        <w:t xml:space="preserve">This paper will discuss and show how to implement a </w:t>
+      </w:r>
+      <w:r>
+        <w:t>convolutional neural network (CNN) classification</w:t>
+      </w:r>
+      <w:r>
+        <w:t xml:space="preserve"> to achieve the highest accuracy possible and maybe shed some insight as to why other classifier may not be optimal for ASL image classification. </w:t>
+      </w:r>
+    </w:p>
+    <w:p>
+      <w:pPr>
+        <w:pStyle w:val="Text"/>
+      </w:pPr>
+      <w:r>
+        <w:t xml:space="preserve">Despite </w:t>
+      </w:r>
+      <w:r>
         <w:t>noise, random shoulders, and other items besides the hand itself appearing in the images. The preprocessing was able to crop out the shoulders</w:t>
       </w:r>
       <w:r>
@@ -271,13 +308,10 @@
         <w:t xml:space="preserve">. Furthermore, an explanation on why a </w:t>
       </w:r>
       <w:r>
-        <w:t>convolutional neural network (CNN</w:t>
-      </w:r>
-      <w:r>
-        <w:t>)</w:t>
-      </w:r>
-      <w:r>
-        <w:t xml:space="preserve"> classification was decided in lieu of a </w:t>
+        <w:t>CNN</w:t>
+      </w:r>
+      <w:r>
+        <w:t xml:space="preserve"> was decided in lieu of a </w:t>
       </w:r>
       <w:r>
         <w:t>random forest</w:t>
@@ -286,7 +320,7 @@
         <w:t xml:space="preserve"> will be provided alongside their results. The </w:t>
       </w:r>
       <w:r>
-        <w:t>results</w:t>
+        <w:t>result</w:t>
       </w:r>
       <w:r>
         <w:t xml:space="preserve"> of the </w:t>
@@ -295,8 +329,39 @@
         <w:t>CNN</w:t>
       </w:r>
       <w:r>
-        <w:t xml:space="preserve"> on the dataset ranged from: </w:t>
-      </w:r>
+        <w:t xml:space="preserve"> </w:t>
+      </w:r>
+      <w:r>
+        <w:t xml:space="preserve">model was approximately 88% accurate. </w:t>
+      </w:r>
+    </w:p>
+    <w:p>
+      <w:pPr>
+        <w:pStyle w:val="Text"/>
+      </w:pPr>
+      <w:r>
+        <w:t xml:space="preserve">This paper is formatted as follows. Section II will discuss how this project was implemented. Section III will discuss the experiments that were done in order to achieve our </w:t>
+      </w:r>
+      <w:proofErr w:type="gramStart"/>
+      <w:r>
+        <w:t>final results</w:t>
+      </w:r>
+      <w:proofErr w:type="gramEnd"/>
+      <w:r>
+        <w:t>. Section IV is the conclusion based on the experiments that were performed.</w:t>
+      </w:r>
+    </w:p>
+    <w:p>
+      <w:pPr>
+        <w:pStyle w:val="Text"/>
+      </w:pPr>
+    </w:p>
+    <w:p>
+      <w:pPr>
+        <w:pStyle w:val="Text"/>
+      </w:pPr>
+      <w:bookmarkStart w:id="1" w:name="_GoBack"/>
+      <w:bookmarkEnd w:id="1"/>
     </w:p>
     <w:p>
       <w:pPr>
@@ -320,35 +385,7 @@
         <w:t xml:space="preserve"> parts: Preprocessing, </w:t>
       </w:r>
       <w:r>
-        <w:t xml:space="preserve">Feature Extractions, Random Forests, and CNN. </w:t>
-      </w:r>
-    </w:p>
-    <w:p>
-      <w:pPr>
-        <w:pStyle w:val="Text"/>
-        <w:rPr>
-          <w:highlight w:val="yellow"/>
-        </w:rPr>
-      </w:pPr>
-      <w:r>
-        <w:rPr>
-          <w:highlight w:val="yellow"/>
-        </w:rPr>
-        <w:t xml:space="preserve">To insert images in </w:t>
-      </w:r>
-      <w:r>
-        <w:rPr>
-          <w:i/>
-          <w:iCs/>
-          <w:highlight w:val="yellow"/>
-        </w:rPr>
-        <w:t>Word,</w:t>
-      </w:r>
-      <w:r>
-        <w:rPr>
-          <w:highlight w:val="yellow"/>
-        </w:rPr>
-        <w:t xml:space="preserve"> position the cursor at the insertion point and either use Insert | Picture | From File or copy the image to the Windows clipboard and then Edit | Paste Special | Picture (with “float over text” unchecked). </w:t>
+        <w:t>Feature Extractions, Random Forests, and CNN.</w:t>
       </w:r>
     </w:p>
     <w:p>
@@ -467,12 +504,7 @@
         <w:t>a</w:t>
       </w:r>
       <w:r>
-        <w:t>y scaling only made the hand more unrecognizable since we applied a threshold mask to the image in order to extract the hand only. Inspecting the properties of the image r</w:t>
-      </w:r>
-      <w:bookmarkStart w:id="1" w:name="_GoBack"/>
-      <w:bookmarkEnd w:id="1"/>
-      <w:r>
-        <w:t xml:space="preserve">evealed that on the hue, saturation, and value (HSV) spectrum, the hand always had a significantly higher saturation than the background even on </w:t>
+        <w:t xml:space="preserve">y scaling only made the hand more unrecognizable since we applied a threshold mask to the image in order to extract the hand only. Inspecting the properties of the image revealed that on the hue, saturation, and value (HSV) spectrum, the hand always had a significantly higher saturation than the background even on </w:t>
       </w:r>
       <w:r>
         <w:t xml:space="preserve">a background where the color closely matched the hand’s skin tone. </w:t>
@@ -555,7 +587,7 @@
                                 <wp:inline distT="0" distB="0" distL="0" distR="0">
                                   <wp:extent cx="3154680" cy="679450"/>
                                   <wp:effectExtent l="0" t="0" r="0" b="0"/>
-                                  <wp:docPr id="17" name="Picture 17" descr="A picture containing clothing&#10;&#10;Description automatically generated"/>
+                                  <wp:docPr id="2" name="Picture 2" descr="A picture containing clothing&#10;&#10;Description automatically generated"/>
                                   <wp:cNvGraphicFramePr>
                                     <a:graphicFrameLocks xmlns:a="http://schemas.openxmlformats.org/drawingml/2006/main" noChangeAspect="1"/>
                                   </wp:cNvGraphicFramePr>
@@ -595,7 +627,7 @@
                                 <wp:inline distT="0" distB="0" distL="0" distR="0">
                                   <wp:extent cx="3154680" cy="679450"/>
                                   <wp:effectExtent l="0" t="0" r="0" b="0"/>
-                                  <wp:docPr id="18" name="Picture 18" descr="A close up of a hand&#10;&#10;Description automatically generated"/>
+                                  <wp:docPr id="3" name="Picture 3" descr="A close up of a hand&#10;&#10;Description automatically generated"/>
                                   <wp:cNvGraphicFramePr>
                                     <a:graphicFrameLocks xmlns:a="http://schemas.openxmlformats.org/drawingml/2006/main" noChangeAspect="1"/>
                                   </wp:cNvGraphicFramePr>
@@ -641,7 +673,7 @@
                                 <wp:inline distT="0" distB="0" distL="0" distR="0">
                                   <wp:extent cx="3154680" cy="679450"/>
                                   <wp:effectExtent l="0" t="0" r="0" b="0"/>
-                                  <wp:docPr id="19" name="Picture 19" descr="A picture containing monitor, screen, television, object&#10;&#10;Description automatically generated"/>
+                                  <wp:docPr id="5" name="Picture 5" descr="A picture containing monitor, screen, television, object&#10;&#10;Description automatically generated"/>
                                   <wp:cNvGraphicFramePr>
                                     <a:graphicFrameLocks xmlns:a="http://schemas.openxmlformats.org/drawingml/2006/main" noChangeAspect="1"/>
                                   </wp:cNvGraphicFramePr>
@@ -681,7 +713,7 @@
                                 <wp:inline distT="0" distB="0" distL="0" distR="0">
                                   <wp:extent cx="3154680" cy="679450"/>
                                   <wp:effectExtent l="0" t="0" r="0" b="0"/>
-                                  <wp:docPr id="20" name="Picture 20"/>
+                                  <wp:docPr id="6" name="Picture 6"/>
                                   <wp:cNvGraphicFramePr>
                                     <a:graphicFrameLocks xmlns:a="http://schemas.openxmlformats.org/drawingml/2006/main" noChangeAspect="1"/>
                                   </wp:cNvGraphicFramePr>
@@ -721,7 +753,7 @@
                                 <wp:inline distT="0" distB="0" distL="0" distR="0">
                                   <wp:extent cx="3101340" cy="679198"/>
                                   <wp:effectExtent l="0" t="0" r="3810" b="0"/>
-                                  <wp:docPr id="21" name="Picture 21" descr="A picture containing monitor, television, screen, object&#10;&#10;Description automatically generated"/>
+                                  <wp:docPr id="9" name="Picture 9" descr="A picture containing monitor, television, screen, object&#10;&#10;Description automatically generated"/>
                                   <wp:cNvGraphicFramePr>
                                     <a:graphicFrameLocks xmlns:a="http://schemas.openxmlformats.org/drawingml/2006/main" noChangeAspect="1"/>
                                   </wp:cNvGraphicFramePr>
@@ -754,13 +786,7 @@
                               </w:drawing>
                             </w:r>
                             <w:r>
-                              <w:t xml:space="preserve">Fig. 1.  Each row of images </w:t>
-                            </w:r>
-                            <w:r>
-                              <w:t xml:space="preserve">is a different step in the preprocess starting with the second row. </w:t>
-                            </w:r>
-                            <w:r>
-                              <w:t>From top to bottom:</w:t>
+                              <w:t>Fig. 1.  Each row of images is a different step in the preprocess starting with the second row. From top to bottom:</w:t>
                             </w:r>
                           </w:p>
                           <w:p>
@@ -772,10 +798,7 @@
                               </w:numPr>
                             </w:pPr>
                             <w:r>
-                              <w:t>The original RGB images</w:t>
-                            </w:r>
-                            <w:r>
-                              <w:t>.</w:t>
+                              <w:t>The original RGB images.</w:t>
                             </w:r>
                           </w:p>
                           <w:p>
@@ -787,10 +810,7 @@
                               </w:numPr>
                             </w:pPr>
                             <w:r>
-                              <w:t>Apply a box blur of 2</w:t>
-                            </w:r>
-                            <w:r>
-                              <w:t>.</w:t>
+                              <w:t>Apply a box blur of 2.</w:t>
                             </w:r>
                           </w:p>
                           <w:p>
@@ -802,10 +822,7 @@
                               </w:numPr>
                             </w:pPr>
                             <w:r>
-                              <w:t>Get saturation of image</w:t>
-                            </w:r>
-                            <w:r>
-                              <w:t>s.</w:t>
+                              <w:t>Get saturation of images.</w:t>
                             </w:r>
                           </w:p>
                           <w:p>
@@ -817,10 +834,7 @@
                               </w:numPr>
                             </w:pPr>
                             <w:r>
-                              <w:t>Threshold saturated image</w:t>
-                            </w:r>
-                            <w:r>
-                              <w:t>s.</w:t>
+                              <w:t>Threshold saturated images.</w:t>
                             </w:r>
                           </w:p>
                           <w:p>
@@ -832,10 +846,7 @@
                               </w:numPr>
                             </w:pPr>
                             <w:r>
-                              <w:t>Crop image</w:t>
-                            </w:r>
-                            <w:r>
-                              <w:t>s.</w:t>
+                              <w:t>Crop images.</w:t>
                             </w:r>
                           </w:p>
                           <w:p>
@@ -886,7 +897,7 @@
                           <wp:inline distT="0" distB="0" distL="0" distR="0">
                             <wp:extent cx="3154680" cy="679450"/>
                             <wp:effectExtent l="0" t="0" r="0" b="0"/>
-                            <wp:docPr id="17" name="Picture 17" descr="A picture containing clothing&#10;&#10;Description automatically generated"/>
+                            <wp:docPr id="2" name="Picture 2" descr="A picture containing clothing&#10;&#10;Description automatically generated"/>
                             <wp:cNvGraphicFramePr>
                               <a:graphicFrameLocks xmlns:a="http://schemas.openxmlformats.org/drawingml/2006/main" noChangeAspect="1"/>
                             </wp:cNvGraphicFramePr>
@@ -926,7 +937,7 @@
                           <wp:inline distT="0" distB="0" distL="0" distR="0">
                             <wp:extent cx="3154680" cy="679450"/>
                             <wp:effectExtent l="0" t="0" r="0" b="0"/>
-                            <wp:docPr id="18" name="Picture 18" descr="A close up of a hand&#10;&#10;Description automatically generated"/>
+                            <wp:docPr id="3" name="Picture 3" descr="A close up of a hand&#10;&#10;Description automatically generated"/>
                             <wp:cNvGraphicFramePr>
                               <a:graphicFrameLocks xmlns:a="http://schemas.openxmlformats.org/drawingml/2006/main" noChangeAspect="1"/>
                             </wp:cNvGraphicFramePr>
@@ -972,7 +983,7 @@
                           <wp:inline distT="0" distB="0" distL="0" distR="0">
                             <wp:extent cx="3154680" cy="679450"/>
                             <wp:effectExtent l="0" t="0" r="0" b="0"/>
-                            <wp:docPr id="19" name="Picture 19" descr="A picture containing monitor, screen, television, object&#10;&#10;Description automatically generated"/>
+                            <wp:docPr id="5" name="Picture 5" descr="A picture containing monitor, screen, television, object&#10;&#10;Description automatically generated"/>
                             <wp:cNvGraphicFramePr>
                               <a:graphicFrameLocks xmlns:a="http://schemas.openxmlformats.org/drawingml/2006/main" noChangeAspect="1"/>
                             </wp:cNvGraphicFramePr>
@@ -1012,7 +1023,7 @@
                           <wp:inline distT="0" distB="0" distL="0" distR="0">
                             <wp:extent cx="3154680" cy="679450"/>
                             <wp:effectExtent l="0" t="0" r="0" b="0"/>
-                            <wp:docPr id="20" name="Picture 20"/>
+                            <wp:docPr id="6" name="Picture 6"/>
                             <wp:cNvGraphicFramePr>
                               <a:graphicFrameLocks xmlns:a="http://schemas.openxmlformats.org/drawingml/2006/main" noChangeAspect="1"/>
                             </wp:cNvGraphicFramePr>
@@ -1052,7 +1063,7 @@
                           <wp:inline distT="0" distB="0" distL="0" distR="0">
                             <wp:extent cx="3101340" cy="679198"/>
                             <wp:effectExtent l="0" t="0" r="3810" b="0"/>
-                            <wp:docPr id="21" name="Picture 21" descr="A picture containing monitor, television, screen, object&#10;&#10;Description automatically generated"/>
+                            <wp:docPr id="9" name="Picture 9" descr="A picture containing monitor, television, screen, object&#10;&#10;Description automatically generated"/>
                             <wp:cNvGraphicFramePr>
                               <a:graphicFrameLocks xmlns:a="http://schemas.openxmlformats.org/drawingml/2006/main" noChangeAspect="1"/>
                             </wp:cNvGraphicFramePr>
@@ -1085,13 +1096,7 @@
                         </w:drawing>
                       </w:r>
                       <w:r>
-                        <w:t xml:space="preserve">Fig. 1.  Each row of images </w:t>
-                      </w:r>
-                      <w:r>
-                        <w:t xml:space="preserve">is a different step in the preprocess starting with the second row. </w:t>
-                      </w:r>
-                      <w:r>
-                        <w:t>From top to bottom:</w:t>
+                        <w:t>Fig. 1.  Each row of images is a different step in the preprocess starting with the second row. From top to bottom:</w:t>
                       </w:r>
                     </w:p>
                     <w:p>
@@ -1103,10 +1108,7 @@
                         </w:numPr>
                       </w:pPr>
                       <w:r>
-                        <w:t>The original RGB images</w:t>
-                      </w:r>
-                      <w:r>
-                        <w:t>.</w:t>
+                        <w:t>The original RGB images.</w:t>
                       </w:r>
                     </w:p>
                     <w:p>
@@ -1118,10 +1120,7 @@
                         </w:numPr>
                       </w:pPr>
                       <w:r>
-                        <w:t>Apply a box blur of 2</w:t>
-                      </w:r>
-                      <w:r>
-                        <w:t>.</w:t>
+                        <w:t>Apply a box blur of 2.</w:t>
                       </w:r>
                     </w:p>
                     <w:p>
@@ -1133,10 +1132,7 @@
                         </w:numPr>
                       </w:pPr>
                       <w:r>
-                        <w:t>Get saturation of image</w:t>
-                      </w:r>
-                      <w:r>
-                        <w:t>s.</w:t>
+                        <w:t>Get saturation of images.</w:t>
                       </w:r>
                     </w:p>
                     <w:p>
@@ -1148,10 +1144,7 @@
                         </w:numPr>
                       </w:pPr>
                       <w:r>
-                        <w:t>Threshold saturated image</w:t>
-                      </w:r>
-                      <w:r>
-                        <w:t>s.</w:t>
+                        <w:t>Threshold saturated images.</w:t>
                       </w:r>
                     </w:p>
                     <w:p>
@@ -1163,10 +1156,7 @@
                         </w:numPr>
                       </w:pPr>
                       <w:r>
-                        <w:t>Crop image</w:t>
-                      </w:r>
-                      <w:r>
-                        <w:t>s.</w:t>
+                        <w:t>Crop images.</w:t>
                       </w:r>
                     </w:p>
                     <w:p>
@@ -1399,13 +1389,7 @@
                               <w:ind w:firstLine="0"/>
                             </w:pPr>
                             <w:r>
-                              <w:t>Fig. 2.  The three images above illustrate how the edge histogram feature extraction worked. From left to right, that is the original image after preprocessing</w:t>
-                            </w:r>
-                            <w:r>
-                              <w:t xml:space="preserve"> with an added Gaussian blur to reduce more noise</w:t>
-                            </w:r>
-                            <w:r>
-                              <w:t xml:space="preserve">. The following two images are the Sobel edge detection on the x and y dimensions respectively.  </w:t>
+                              <w:t xml:space="preserve">Fig. 2.  The three images above illustrate how the edge histogram feature extraction worked. From left to right, that is the original image after preprocessing with an added Gaussian blur to reduce more noise. The following two images are the Sobel edge detection on the x and y dimensions respectively.  </w:t>
                             </w:r>
                           </w:p>
                           <w:p>
@@ -1491,13 +1475,7 @@
                         <w:ind w:firstLine="0"/>
                       </w:pPr>
                       <w:r>
-                        <w:t>Fig. 2.  The three images above illustrate how the edge histogram feature extraction worked. From left to right, that is the original image after preprocessing</w:t>
-                      </w:r>
-                      <w:r>
-                        <w:t xml:space="preserve"> with an added Gaussian blur to reduce more noise</w:t>
-                      </w:r>
-                      <w:r>
-                        <w:t xml:space="preserve">. The following two images are the Sobel edge detection on the x and y dimensions respectively.  </w:t>
+                        <w:t xml:space="preserve">Fig. 2.  The three images above illustrate how the edge histogram feature extraction worked. From left to right, that is the original image after preprocessing with an added Gaussian blur to reduce more noise. The following two images are the Sobel edge detection on the x and y dimensions respectively.  </w:t>
                       </w:r>
                     </w:p>
                     <w:p>
@@ -1664,40 +1642,7 @@
                               <w:ind w:firstLine="0"/>
                             </w:pPr>
                             <w:r>
-                              <w:t xml:space="preserve">Fig. </w:t>
-                            </w:r>
-                            <w:r>
-                              <w:t>3</w:t>
-                            </w:r>
-                            <w:r>
-                              <w:t xml:space="preserve">.  </w:t>
-                            </w:r>
-                            <w:r>
-                              <w:t xml:space="preserve">A random forest classification of </w:t>
-                            </w:r>
-                            <w:r>
-                              <w:t xml:space="preserve">50 trees resulted in approximately 70% accuracy when tested on the class’ dataset. </w:t>
-                            </w:r>
-                            <w:r>
-                              <w:t xml:space="preserve">10 testing folds were performed and increasing the number of trees above 50 did not result in a </w:t>
-                            </w:r>
-                            <w:r>
-                              <w:t>better score so it was maxed out at 50 trees.</w:t>
-                            </w:r>
-                            <w:r>
-                              <w:t xml:space="preserve"> </w:t>
-                            </w:r>
-                            <w:r>
-                              <w:t xml:space="preserve">“entropy” was used for the </w:t>
-                            </w:r>
-                            <w:r>
-                              <w:t>criterion;</w:t>
-                            </w:r>
-                            <w:r>
-                              <w:t xml:space="preserve"> the number of features was set to 50</w:t>
-                            </w:r>
-                            <w:r>
-                              <w:t>.</w:t>
+                              <w:t>Fig. 3.  A random forest classification of 50 trees resulted in approximately 70% accuracy when tested on the class’ dataset. 10 testing folds were performed and increasing the number of trees above 50 did not result in a better score so it was maxed out at 50 trees. “entropy” was used for the criterion; the number of features was set to 50.</w:t>
                             </w:r>
                           </w:p>
                           <w:p>
@@ -1783,40 +1728,7 @@
                         <w:ind w:firstLine="0"/>
                       </w:pPr>
                       <w:r>
-                        <w:t xml:space="preserve">Fig. </w:t>
-                      </w:r>
-                      <w:r>
-                        <w:t>3</w:t>
-                      </w:r>
-                      <w:r>
-                        <w:t xml:space="preserve">.  </w:t>
-                      </w:r>
-                      <w:r>
-                        <w:t xml:space="preserve">A random forest classification of </w:t>
-                      </w:r>
-                      <w:r>
-                        <w:t xml:space="preserve">50 trees resulted in approximately 70% accuracy when tested on the class’ dataset. </w:t>
-                      </w:r>
-                      <w:r>
-                        <w:t xml:space="preserve">10 testing folds were performed and increasing the number of trees above 50 did not result in a </w:t>
-                      </w:r>
-                      <w:r>
-                        <w:t>better score so it was maxed out at 50 trees.</w:t>
-                      </w:r>
-                      <w:r>
-                        <w:t xml:space="preserve"> </w:t>
-                      </w:r>
-                      <w:r>
-                        <w:t xml:space="preserve">“entropy” was used for the </w:t>
-                      </w:r>
-                      <w:r>
-                        <w:t>criterion;</w:t>
-                      </w:r>
-                      <w:r>
-                        <w:t xml:space="preserve"> the number of features was set to 50</w:t>
-                      </w:r>
-                      <w:r>
-                        <w:t>.</w:t>
+                        <w:t>Fig. 3.  A random forest classification of 50 trees resulted in approximately 70% accuracy when tested on the class’ dataset. 10 testing folds were performed and increasing the number of trees above 50 did not result in a better score so it was maxed out at 50 trees. “entropy” was used for the criterion; the number of features was set to 50.</w:t>
                       </w:r>
                     </w:p>
                     <w:p>
@@ -2219,156 +2131,40 @@
     </w:p>
     <w:p>
       <w:pPr>
-        <w:pStyle w:val="Heading3"/>
-        <w:rPr>
-          <w:highlight w:val="yellow"/>
-        </w:rPr>
-      </w:pPr>
-      <w:r>
-        <w:rPr>
-          <w:highlight w:val="yellow"/>
-        </w:rPr>
-        <w:t>discuss how we started with using only our small dataset</w:t>
-      </w:r>
-    </w:p>
-    <w:p>
-      <w:pPr>
-        <w:pStyle w:val="Heading3"/>
-        <w:rPr>
-          <w:highlight w:val="yellow"/>
-        </w:rPr>
-      </w:pPr>
-      <w:r>
-        <w:rPr>
-          <w:highlight w:val="yellow"/>
-        </w:rPr>
-        <w:t>tried most of the algorithms on their default settings</w:t>
-      </w:r>
-    </w:p>
-    <w:p>
-      <w:pPr>
-        <w:pStyle w:val="Heading3"/>
-        <w:rPr>
-          <w:highlight w:val="yellow"/>
-        </w:rPr>
-      </w:pPr>
-      <w:r>
-        <w:rPr>
-          <w:highlight w:val="yellow"/>
-        </w:rPr>
-        <w:t>varied some of the macro parameters such as varying the K value for the KNN or more trees for the random forests</w:t>
-      </w:r>
-    </w:p>
-    <w:p>
-      <w:pPr>
-        <w:pStyle w:val="Heading3"/>
-        <w:rPr>
-          <w:highlight w:val="yellow"/>
-        </w:rPr>
-      </w:pPr>
-      <w:r>
-        <w:rPr>
-          <w:highlight w:val="yellow"/>
-        </w:rPr>
-        <w:t>Pruned the classifiers to use to only just Random Forest and CNN</w:t>
-      </w:r>
-    </w:p>
-    <w:p>
-      <w:pPr>
-        <w:pStyle w:val="Heading3"/>
-        <w:rPr>
-          <w:highlight w:val="yellow"/>
-        </w:rPr>
-      </w:pPr>
-      <w:r>
-        <w:rPr>
-          <w:highlight w:val="yellow"/>
-        </w:rPr>
-        <w:t>Tried to prune our random forest by setting the maximum features parameter</w:t>
-      </w:r>
-    </w:p>
-    <w:p>
-      <w:pPr>
-        <w:pStyle w:val="Heading3"/>
-        <w:rPr>
-          <w:highlight w:val="yellow"/>
-        </w:rPr>
-      </w:pPr>
-      <w:r>
-        <w:rPr>
-          <w:highlight w:val="yellow"/>
-        </w:rPr>
-        <w:t>Then decided to go deeper with the CNN</w:t>
-      </w:r>
-    </w:p>
-    <w:p>
-      <w:pPr>
-        <w:pStyle w:val="Heading3"/>
-        <w:rPr>
-          <w:highlight w:val="yellow"/>
-        </w:rPr>
-      </w:pPr>
-      <w:r>
-        <w:rPr>
-          <w:highlight w:val="yellow"/>
-        </w:rPr>
-        <w:t>Mostly tried to see what some accepted architecture are for this problem</w:t>
-      </w:r>
-    </w:p>
-    <w:p>
-      <w:pPr>
-        <w:pStyle w:val="Heading3"/>
-        <w:rPr>
-          <w:highlight w:val="yellow"/>
-        </w:rPr>
-      </w:pPr>
-      <w:r>
-        <w:rPr>
-          <w:highlight w:val="yellow"/>
-        </w:rPr>
-        <w:t xml:space="preserve">Found some acceptable architecture to play </w:t>
-      </w:r>
-      <w:proofErr w:type="gramStart"/>
-      <w:r>
-        <w:rPr>
-          <w:highlight w:val="yellow"/>
-        </w:rPr>
-        <w:t>off of</w:t>
-      </w:r>
-      <w:proofErr w:type="gramEnd"/>
-      <w:r>
-        <w:rPr>
-          <w:highlight w:val="yellow"/>
-        </w:rPr>
-        <w:t>, then played around with the number of epochs, learning rate and batch size to get it right</w:t>
-      </w:r>
-    </w:p>
-    <w:p>
-      <w:pPr>
-        <w:pStyle w:val="Heading3"/>
-        <w:rPr>
-          <w:highlight w:val="yellow"/>
-        </w:rPr>
-      </w:pPr>
-      <w:r>
-        <w:rPr>
-          <w:highlight w:val="yellow"/>
-        </w:rPr>
-        <w:t xml:space="preserve">MAYBE: if </w:t>
-      </w:r>
-      <w:proofErr w:type="spellStart"/>
-      <w:r>
-        <w:rPr>
-          <w:highlight w:val="yellow"/>
-        </w:rPr>
-        <w:t>nikita’s</w:t>
-      </w:r>
-      <w:proofErr w:type="spellEnd"/>
-      <w:r>
-        <w:rPr>
-          <w:highlight w:val="yellow"/>
-        </w:rPr>
-        <w:t xml:space="preserve"> stuff works, which is transfer learning</w:t>
+        <w:pStyle w:val="Text"/>
+      </w:pPr>
+      <w:r>
+        <w:t xml:space="preserve">The following section is separated into </w:t>
+      </w:r>
+      <w:r>
+        <w:t>4</w:t>
+      </w:r>
+      <w:r>
+        <w:t xml:space="preserve"> parts: </w:t>
+      </w:r>
+      <w:r>
+        <w:t>Preliminary Experiments</w:t>
+      </w:r>
+      <w:r>
+        <w:t xml:space="preserve">, </w:t>
+      </w:r>
+      <w:r>
+        <w:t>Building Neural Net from Scratch</w:t>
+      </w:r>
+      <w:r>
+        <w:t xml:space="preserve">, </w:t>
+      </w:r>
+      <w:r>
+        <w:t>Transfer Learning CNN</w:t>
+      </w:r>
+      <w:r>
+        <w:t xml:space="preserve">, and </w:t>
+      </w:r>
+      <w:r>
+        <w:t>Avoiding Overfitting</w:t>
+      </w:r>
+      <w:r>
+        <w:t>.</w:t>
       </w:r>
     </w:p>
     <w:p>
@@ -2482,7 +2278,7 @@
                                 <wp:inline distT="0" distB="0" distL="0" distR="0">
                                   <wp:extent cx="3154680" cy="3129280"/>
                                   <wp:effectExtent l="0" t="0" r="7620" b="0"/>
-                                  <wp:docPr id="15" name="Picture 15" descr="A close up of a map&#10;&#10;Description automatically generated"/>
+                                  <wp:docPr id="12" name="Picture 12" descr="A close up of a map&#10;&#10;Description automatically generated"/>
                                   <wp:cNvGraphicFramePr>
                                     <a:graphicFrameLocks xmlns:a="http://schemas.openxmlformats.org/drawingml/2006/main" noChangeAspect="1"/>
                                   </wp:cNvGraphicFramePr>
@@ -2527,25 +2323,7 @@
                               <w:ind w:firstLine="0"/>
                             </w:pPr>
                             <w:r>
-                              <w:t xml:space="preserve">Fig. 5.  </w:t>
-                            </w:r>
-                            <w:r>
-                              <w:t xml:space="preserve">Using a learning rate of </w:t>
-                            </w:r>
-                            <w:r>
-                              <w:t>0.0001, a mini-batch size of 64, and 1000 epochs resulted in an accuracy of 85.5% plateau near the 250 epoc</w:t>
-                            </w:r>
-                            <w:r>
-                              <w:t>hs</w:t>
-                            </w:r>
-                            <w:r>
-                              <w:t xml:space="preserve">. Running it at 1000 epochs </w:t>
-                            </w:r>
-                            <w:r>
-                              <w:t>did</w:t>
-                            </w:r>
-                            <w:r>
-                              <w:t xml:space="preserve"> not change the accuracy.</w:t>
+                              <w:t>Fig. 5.  Using a learning rate of 0.0001, a mini-batch size of 64, and 1000 epochs resulted in an accuracy of 85.5% plateau near the 250 epochs. Running it at 1000 epochs did not change the accuracy.</w:t>
                             </w:r>
                           </w:p>
                           <w:p>
@@ -2592,7 +2370,7 @@
                           <wp:inline distT="0" distB="0" distL="0" distR="0">
                             <wp:extent cx="3154680" cy="3129280"/>
                             <wp:effectExtent l="0" t="0" r="7620" b="0"/>
-                            <wp:docPr id="15" name="Picture 15" descr="A close up of a map&#10;&#10;Description automatically generated"/>
+                            <wp:docPr id="12" name="Picture 12" descr="A close up of a map&#10;&#10;Description automatically generated"/>
                             <wp:cNvGraphicFramePr>
                               <a:graphicFrameLocks xmlns:a="http://schemas.openxmlformats.org/drawingml/2006/main" noChangeAspect="1"/>
                             </wp:cNvGraphicFramePr>
@@ -2637,25 +2415,7 @@
                         <w:ind w:firstLine="0"/>
                       </w:pPr>
                       <w:r>
-                        <w:t xml:space="preserve">Fig. 5.  </w:t>
-                      </w:r>
-                      <w:r>
-                        <w:t xml:space="preserve">Using a learning rate of </w:t>
-                      </w:r>
-                      <w:r>
-                        <w:t>0.0001, a mini-batch size of 64, and 1000 epochs resulted in an accuracy of 85.5% plateau near the 250 epoc</w:t>
-                      </w:r>
-                      <w:r>
-                        <w:t>hs</w:t>
-                      </w:r>
-                      <w:r>
-                        <w:t xml:space="preserve">. Running it at 1000 epochs </w:t>
-                      </w:r>
-                      <w:r>
-                        <w:t>did</w:t>
-                      </w:r>
-                      <w:r>
-                        <w:t xml:space="preserve"> not change the accuracy.</w:t>
+                        <w:t>Fig. 5.  Using a learning rate of 0.0001, a mini-batch size of 64, and 1000 epochs resulted in an accuracy of 85.5% plateau near the 250 epochs. Running it at 1000 epochs did not change the accuracy.</w:t>
                       </w:r>
                     </w:p>
                     <w:p>
@@ -2723,7 +2483,21 @@
     </w:p>
     <w:p>
       <w:pPr>
+        <w:ind w:firstLine="202"/>
+      </w:pPr>
+    </w:p>
+    <w:p>
+      <w:pPr>
+        <w:ind w:firstLine="202"/>
+      </w:pPr>
+    </w:p>
+    <w:p>
+      <w:pPr>
         <w:pStyle w:val="Heading2"/>
+        <w:numPr>
+          <w:ilvl w:val="1"/>
+          <w:numId w:val="42"/>
+        </w:numPr>
       </w:pPr>
       <w:r>
         <w:t>Building Neural Net from Scratch</w:t>
@@ -2734,19 +2508,29 @@
         <w:pStyle w:val="Text"/>
       </w:pPr>
       <w:r>
-        <w:t xml:space="preserve">Beginning with a CNN structure as dictated by a similar problem from a similar project someone has done [1].  This original net does not have weights provided but reached 85.5% accuracy on testing data from the Sign Language MNIST dataset.  There are several key differences between this dataset and our dataset, namely number of datapoints, size of the images, and the MNIST dataset is grayscale only.  The MNIST </w:t>
-      </w:r>
+        <w:t xml:space="preserve">Beginning with a CNN structure as dictated by a similar problem from a similar project someone has done [1].  This original net does not have weights provided but reached 85.5% accuracy on testing data from the Sign Language MNIST dataset.  There are several key differences between this dataset and our dataset, namely number of datapoints, size of the images, and the MNIST dataset is grayscale only.  The MNIST dataset has about five times more data, that is four times smaller than our current dataset, additionally, our current dataset has three times the data channels. Iterating through several architecture changes, we found the best results in a slightly deeper net, with larger convolutions at every layer.  The goal with these modifications was to better </w:t>
+      </w:r>
+      <w:proofErr w:type="gramStart"/>
+      <w:r>
+        <w:t>take into account</w:t>
+      </w:r>
+      <w:proofErr w:type="gramEnd"/>
+      <w:r>
+        <w:t xml:space="preserve"> the increased information per image and ignore the increased background noise.</w:t>
+      </w:r>
+    </w:p>
+    <w:p>
+      <w:pPr>
+        <w:pStyle w:val="Text"/>
+      </w:pPr>
+    </w:p>
+    <w:p>
+      <w:pPr>
+        <w:pStyle w:val="Text"/>
+      </w:pPr>
       <w:r>
         <w:lastRenderedPageBreak/>
-        <w:t xml:space="preserve">dataset has about five times more data, that is four times smaller than our current dataset, additionally, our current dataset has three times the data channels. Iterating through several architecture changes, we found the best results in a slightly deeper net, with larger convolutions at every layer.  The goal with these modifications was to better </w:t>
-      </w:r>
-      <w:proofErr w:type="gramStart"/>
-      <w:r>
-        <w:t>take into account</w:t>
-      </w:r>
-      <w:proofErr w:type="gramEnd"/>
-      <w:r>
-        <w:t xml:space="preserve"> the increased information per image and ignore the increased background noise.</w:t>
+        <w:t>The hyperparameters of learning rate and batch size were also considered with a wide variety tested to find the optimal midpoint between speed and functionality.  Learning rates from 0.01 to 0.00001 were tested and 0.0001 was found to be the highest functional value.  Batch size was tested between 500 and 64.  Smaller batch sizes seem consistently better but going any further would cause the network to train at an unacceptably slow rate.  Tests were stopped at 64, which is what is currently used.</w:t>
       </w:r>
     </w:p>
     <w:p>
@@ -2754,7 +2538,7 @@
         <w:pStyle w:val="Text"/>
       </w:pPr>
       <w:r>
-        <w:t>The hyperparameters of learning rate and batch size were also considered with a wide variety tested to find the optimal midpoint between speed and functionality.  Learning rates from 0.01 to 0.00001 were tested and 0.0001 was found to be the highest functional value.  Batch size was tested between 500 and 64.  Smaller batch sizes seem consistently better but going any further would cause the network to train at an unacceptably slow rate.  Tests were stopped at 64, which is what is currently used.</w:t>
+        <w:t>The final consideration was for data normalization.  Several standard methods were employed, including per pixel mean normalization, min-max normalization, and L2 normalization.   All standard methods tested had a strong negative effect on the learning ability of the network and were thus excluded from the final product.</w:t>
       </w:r>
     </w:p>
     <w:p>
@@ -2762,7 +2546,66 @@
         <w:pStyle w:val="Text"/>
       </w:pPr>
       <w:r>
-        <w:t>The final consideration was for data normalization.  Several standard methods were employed, including per pixel mean normalization, min-max normalization, and L2 normalization.   All standard methods tested had a strong negative effect on the learning ability of the network and were thus excluded from the final product.</w:t>
+        <w:t>The goal in running the neural network for 1000 epochs was to hopefully discover the global optima. However, it was a futile effort. Reflecting on the graph of Fig. 5., not only does the epoch play a role, but varying the learning rate may have increased the chances of finding the global optima.</w:t>
+      </w:r>
+    </w:p>
+    <w:p>
+      <w:pPr>
+        <w:pStyle w:val="Heading2"/>
+      </w:pPr>
+      <w:r>
+        <w:t>Transfer Learning CNN</w:t>
+      </w:r>
+    </w:p>
+    <w:p>
+      <w:pPr>
+        <w:ind w:left="202"/>
+      </w:pPr>
+      <w:r>
+        <w:t>After implementing the CNN organically and testing</w:t>
+      </w:r>
+    </w:p>
+    <w:p>
+      <w:r>
+        <w:t>various architectures, we found it difficult to pinpoint exact correlations between network architecture and performance. Though some trends between network depth and classifier accuracy were noticed, the micro parameters of the network such as number of convolutions channels at each layer along with corresponding activation functions were problematical to</w:t>
+      </w:r>
+      <w:r>
+        <w:t xml:space="preserve"> </w:t>
+      </w:r>
+      <w:r>
+        <w:t>identify. To alleviate these issues and improve overall accuracy of our training algorithm, we decided integrate transfer learning into our machine learning pipeline.</w:t>
+      </w:r>
+    </w:p>
+    <w:p>
+      <w:r>
+        <w:tab/>
+        <w:t>The deep learning architecture of which our design is transferred learned is the ResNet CNN. In general, ResNet address the issue of vanishing gradient which states that as networks become too deep, the model weights in the early layers cannot update correctly due gradient error converging towards zero. However, without a deep network, there may not be enough tunable parameters to tailor a network to a specific problem. With ResNet this no longer becomes an issue.</w:t>
+      </w:r>
+    </w:p>
+    <w:p>
+      <w:r>
+        <w:tab/>
+        <w:t xml:space="preserve">In the experiments of our hand designed neural network we noticed that smaller learning rates around 1e-4 were more effective at training the network. </w:t>
+      </w:r>
+      <w:r>
+        <w:t>Therefore,</w:t>
+      </w:r>
+      <w:r>
+        <w:t xml:space="preserve"> we applied the same rate to our ResNet based system. After five epochs of utilizing the widely accepted one cycle learning policy, the network was completely trained with adequate results.  </w:t>
+      </w:r>
+    </w:p>
+    <w:p>
+      <w:r>
+        <w:tab/>
+        <w:t>We tested our CNN against an easier dataset of A and F images in which it yielded an accuracy of 98% and a harder dataset of all the ASL letters in which it yielded an accuracy of 88%.</w:t>
+      </w:r>
+    </w:p>
+    <w:p>
+      <w:pPr>
+        <w:pStyle w:val="Heading2"/>
+      </w:pPr>
+      <w:r>
+        <w:t>Avoiding Overfitting</w:t>
       </w:r>
     </w:p>
     <w:p>
@@ -2770,8 +2613,19 @@
         <w:pStyle w:val="Text"/>
       </w:pPr>
       <w:r>
-        <w:t>The goal in running the neural network for 1000 epochs was to hopefully discover the global optima. However, it was a futile effort. Reflecting on the graph of Fig. 5., not only does the epoch play a role, but varying the learning rate may have increased the chances of finding the global optima.</w:t>
-      </w:r>
+        <w:t xml:space="preserve">To avoid overtraining on the data, a chunk of the given dataset was separated and never given to the model to train on. </w:t>
+      </w:r>
+      <w:r>
+        <w:t xml:space="preserve">To further combat this problem, the model was train on data that was swapped in and out respectively from the training and testing pool. Each batch of images that were swapped in each run were hand-picked to ensure that there was no overlap </w:t>
+      </w:r>
+      <w:r>
+        <w:t xml:space="preserve">between the images in the training and testing datasets. </w:t>
+      </w:r>
+    </w:p>
+    <w:p>
+      <w:pPr>
+        <w:pStyle w:val="Text"/>
+      </w:pPr>
       <w:r>
         <w:rPr>
           <w:noProof/>
@@ -2783,10 +2637,10 @@
               <wp:anchor distT="0" distB="0" distL="114300" distR="114300" simplePos="0" relativeHeight="251670016" behindDoc="0" locked="0" layoutInCell="1" allowOverlap="1" wp14:anchorId="24A61D22" wp14:editId="13B854FB">
                 <wp:simplePos x="0" y="0"/>
                 <wp:positionH relativeFrom="margin">
-                  <wp:posOffset>15240</wp:posOffset>
+                  <wp:posOffset>3383280</wp:posOffset>
                 </wp:positionH>
                 <wp:positionV relativeFrom="margin">
-                  <wp:posOffset>1165860</wp:posOffset>
+                  <wp:posOffset>670560</wp:posOffset>
                 </wp:positionV>
                 <wp:extent cx="3154680" cy="2895600"/>
                 <wp:effectExtent l="0" t="0" r="7620" b="0"/>
@@ -2889,13 +2743,7 @@
                               <w:ind w:firstLine="0"/>
                             </w:pPr>
                             <w:r>
-                              <w:t xml:space="preserve">Fig. </w:t>
-                            </w:r>
-                            <w:r>
-                              <w:t>6</w:t>
-                            </w:r>
-                            <w:r>
-                              <w:t>.  Confusion matrix of resulting outputs</w:t>
+                              <w:t>Fig. 6.  Confusion matrix of resulting outputs</w:t>
                             </w:r>
                           </w:p>
                           <w:p>
@@ -2926,7 +2774,7 @@
           </mc:Choice>
           <mc:Fallback>
             <w:pict>
-              <v:shape w14:anchorId="24A61D22" id="_x0000_s1031" type="#_x0000_t202" style="position:absolute;left:0;text-align:left;margin-left:1.2pt;margin-top:91.8pt;width:248.4pt;height:228pt;z-index:251670016;visibility:visible;mso-wrap-style:square;mso-width-percent:0;mso-height-percent:0;mso-wrap-distance-left:9pt;mso-wrap-distance-top:0;mso-wrap-distance-right:9pt;mso-wrap-distance-bottom:0;mso-position-horizontal:absolute;mso-position-horizontal-relative:margin;mso-position-vertical:absolute;mso-position-vertical-relative:margin;mso-width-percent:0;mso-height-percent:0;mso-width-relative:page;mso-height-relative:page;v-text-anchor:top" o:gfxdata="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" stroked="f">
+              <v:shape w14:anchorId="24A61D22" id="_x0000_s1031" type="#_x0000_t202" style="position:absolute;left:0;text-align:left;margin-left:266.4pt;margin-top:52.8pt;width:248.4pt;height:228pt;z-index:251670016;visibility:visible;mso-wrap-style:square;mso-width-percent:0;mso-height-percent:0;mso-wrap-distance-left:9pt;mso-wrap-distance-top:0;mso-wrap-distance-right:9pt;mso-wrap-distance-bottom:0;mso-position-horizontal:absolute;mso-position-horizontal-relative:margin;mso-position-vertical:absolute;mso-position-vertical-relative:margin;mso-width-percent:0;mso-height-percent:0;mso-width-relative:page;mso-height-relative:page;v-text-anchor:top" o:gfxdata="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" stroked="f">
                 <v:textbox inset="0,0,0,0">
                   <w:txbxContent>
                     <w:p>
@@ -2988,13 +2836,7 @@
                         <w:ind w:firstLine="0"/>
                       </w:pPr>
                       <w:r>
-                        <w:t xml:space="preserve">Fig. </w:t>
-                      </w:r>
-                      <w:r>
-                        <w:t>6</w:t>
-                      </w:r>
-                      <w:r>
-                        <w:t>.  Confusion matrix of resulting outputs</w:t>
+                        <w:t>Fig. 6.  Confusion matrix of resulting outputs</w:t>
                       </w:r>
                     </w:p>
                     <w:p>
@@ -3014,144 +2856,19 @@
           </mc:Fallback>
         </mc:AlternateContent>
       </w:r>
-    </w:p>
-    <w:p>
-      <w:pPr>
-        <w:pStyle w:val="Heading2"/>
-      </w:pPr>
-      <w:r>
-        <w:t xml:space="preserve">Fine Tuning </w:t>
-      </w:r>
-      <w:r>
-        <w:t>CNN</w:t>
-      </w:r>
-    </w:p>
-    <w:p>
-      <w:pPr>
-        <w:ind w:firstLine="180"/>
-      </w:pPr>
-      <w:r>
-        <w:t xml:space="preserve">Hello. </w:t>
-      </w:r>
-    </w:p>
-    <w:p>
-      <w:pPr>
-        <w:pStyle w:val="Heading2"/>
-      </w:pPr>
-      <w:r>
-        <w:t>Transfer Learning CNN</w:t>
-      </w:r>
-    </w:p>
-    <w:p>
-      <w:pPr>
-        <w:ind w:left="202"/>
-      </w:pPr>
-      <w:r>
-        <w:t>After implementing the CNN organically and testing</w:t>
-      </w:r>
-    </w:p>
-    <w:p>
-      <w:r>
-        <w:t xml:space="preserve">various architectures, we found it difficult to pinpoint exact correlations between network architecture and performance. Though some trends between network depth and classifier accuracy were noticed, the micro parameters of the network </w:t>
-      </w:r>
-      <w:r>
-        <w:t>such as number of convolutions channels at each layer along with corresponding activation functions were problematical to</w:t>
-      </w:r>
-      <w:r>
-        <w:t xml:space="preserve"> </w:t>
-      </w:r>
-      <w:r>
-        <w:t>identify. To alleviate these issues and improve overall accuracy of our training algorithm, we decided integrate transfer learning into our machine learning pipeline.</w:t>
-      </w:r>
-    </w:p>
-    <w:p>
-      <w:r>
-        <w:tab/>
-        <w:t>The deep learning architecture of which our design is transferred learned is the ResNet CNN. In general, ResNet</w:t>
-      </w:r>
-      <w:r>
-        <w:t xml:space="preserve"> </w:t>
-      </w:r>
-      <w:r>
-        <w:t>address the issue of vanishing gradient which states that as networks become too deep, the model weights in the early layers cannot update correctly due gradient error converging towards zero. However, without a deep network, there may not be enough tunable parameters to tailor a network to a specific problem. With ResNet this no longer becomes an issue.</w:t>
-      </w:r>
-    </w:p>
-    <w:p>
-      <w:r>
-        <w:tab/>
-        <w:t xml:space="preserve">In the experiments of our hand designed neural network we noticed that smaller learning rates around 1e-4 were more effective at training the network. </w:t>
-      </w:r>
-      <w:proofErr w:type="gramStart"/>
-      <w:r>
-        <w:t>Therefore</w:t>
-      </w:r>
-      <w:proofErr w:type="gramEnd"/>
-      <w:r>
-        <w:t xml:space="preserve"> we applied the same rate to our ResNet based system. After five epochs of utilizing the widely accepted one cycle learning policy, the network was completely trained with adequate results.  </w:t>
-      </w:r>
-    </w:p>
-    <w:p>
-      <w:r>
-        <w:tab/>
-        <w:t>We tested our CNN against an easier dataset of A and F images in which it yielded an accuracy of 98% and a harder dataset of all the ASL letters in which it yielded an accuracy of 88%.</w:t>
-      </w:r>
-    </w:p>
-    <w:p>
-      <w:pPr>
-        <w:pStyle w:val="Heading2"/>
-      </w:pPr>
-      <w:r>
-        <w:t>Validation &amp; Testing</w:t>
+      <w:r>
+        <w:t xml:space="preserve">As a final attempt, the team created and pulled in other images from the internet to test on ensuring that the model did not overfit and still gave a consistent score. </w:t>
       </w:r>
     </w:p>
     <w:p>
       <w:pPr>
         <w:pStyle w:val="Text"/>
-        <w:rPr>
-          <w:highlight w:val="yellow"/>
-        </w:rPr>
-      </w:pPr>
-      <w:r>
-        <w:rPr>
-          <w:highlight w:val="yellow"/>
-        </w:rPr>
-        <w:t>Number equations con</w:t>
-      </w:r>
-    </w:p>
-    <w:p>
-      <w:pPr>
-        <w:pStyle w:val="Text"/>
-        <w:rPr>
-          <w:highlight w:val="yellow"/>
-        </w:rPr>
-      </w:pPr>
-      <w:proofErr w:type="spellStart"/>
-      <w:r>
-        <w:rPr>
-          <w:highlight w:val="yellow"/>
-        </w:rPr>
-        <w:t>secutively</w:t>
-      </w:r>
-      <w:proofErr w:type="spellEnd"/>
-      <w:r>
-        <w:rPr>
-          <w:highlight w:val="yellow"/>
-        </w:rPr>
-        <w:t xml:space="preserve"> with equation numbers in parentheses flush with the right margin, as in (1). First use the equation editor to create the equation. Then select the “Equation” markup style. Press the tab key and write the equation number in parentheses. To make your equations more compact, you may use the solidus </w:t>
-      </w:r>
-      <w:proofErr w:type="gramStart"/>
-      <w:r>
-        <w:rPr>
-          <w:highlight w:val="yellow"/>
-        </w:rPr>
-        <w:t>( /</w:t>
-      </w:r>
-      <w:proofErr w:type="gramEnd"/>
-      <w:r>
-        <w:rPr>
-          <w:highlight w:val="yellow"/>
-        </w:rPr>
-        <w:t xml:space="preserve"> ), the exp function, or appropriate exponents. Use parentheses to avoid ambiguities in denominators. Punctuate equations when they are part of a sentence, as in</w:t>
+      </w:pPr>
+      <w:r>
+        <w:t>As seen in Fig. 6., the outputs of the model when tested against the class’ dataset are very accurate. This confusion matrix was generated to visualize what letters the model was not accurately labeling and forces more examination and inspection to determine the reasons why that may have been the case.</w:t>
+      </w:r>
+      <w:r>
+        <w:t xml:space="preserve"> This matrix is another indicator for overfitting or underfitting because it shows exactly which letters are getting mislabeled and what they are being labeled as. </w:t>
       </w:r>
     </w:p>
     <w:p>
@@ -3187,15 +2904,20 @@
       <w:pPr>
         <w:pStyle w:val="Style1"/>
         <w:jc w:val="both"/>
-        <w:rPr>
-          <w:highlight w:val="yellow"/>
-        </w:rPr>
-      </w:pPr>
-      <w:r>
-        <w:rPr>
-          <w:highlight w:val="yellow"/>
-        </w:rPr>
+      </w:pPr>
+      <w:r>
         <w:t>Acknowledgment</w:t>
+      </w:r>
+    </w:p>
+    <w:p>
+      <w:pPr>
+        <w:pStyle w:val="Text"/>
+      </w:pPr>
+      <w:r>
+        <w:t>To the group of people who have dedicated themselves to creating the “Fast.ai” deep learning library. We, TRM, thank you for all that you have done</w:t>
+      </w:r>
+      <w:r>
+        <w:t xml:space="preserve">. </w:t>
       </w:r>
     </w:p>
     <w:p>
@@ -3203,63 +2925,18 @@
         <w:pStyle w:val="Text"/>
         <w:rPr>
           <w:bCs/>
-          <w:highlight w:val="yellow"/>
         </w:rPr>
       </w:pPr>
       <w:r>
-        <w:rPr>
-          <w:highlight w:val="yellow"/>
-        </w:rPr>
-        <w:t xml:space="preserve">The preferred spelling of the word “acknowledgment” in American English is without an “e” after the “g.” Use the singular heading even if you have many acknowledgments. Avoid expressions such as “One of us (S.B.A.) would like to thank </w:t>
-      </w:r>
-      <w:proofErr w:type="gramStart"/>
-      <w:r>
-        <w:rPr>
-          <w:highlight w:val="yellow"/>
-        </w:rPr>
-        <w:t>... .</w:t>
-      </w:r>
-      <w:proofErr w:type="gramEnd"/>
-      <w:r>
-        <w:rPr>
-          <w:highlight w:val="yellow"/>
-        </w:rPr>
-        <w:t xml:space="preserve">” Instead, write “F. A. Author thanks </w:t>
-      </w:r>
-      <w:proofErr w:type="gramStart"/>
-      <w:r>
-        <w:rPr>
-          <w:highlight w:val="yellow"/>
-        </w:rPr>
-        <w:t>... .</w:t>
-      </w:r>
-      <w:proofErr w:type="gramEnd"/>
-      <w:r>
-        <w:rPr>
-          <w:highlight w:val="yellow"/>
-        </w:rPr>
-        <w:t xml:space="preserve">” </w:t>
-      </w:r>
-      <w:r>
-        <w:rPr>
-          <w:bCs/>
-          <w:highlight w:val="yellow"/>
-        </w:rPr>
-        <w:t xml:space="preserve">In most cases, </w:t>
-      </w:r>
-      <w:r>
-        <w:rPr>
-          <w:bCs/>
-          <w:highlight w:val="yellow"/>
-        </w:rPr>
-        <w:t>s</w:t>
-      </w:r>
-      <w:r>
-        <w:rPr>
-          <w:bCs/>
-          <w:highlight w:val="yellow"/>
-        </w:rPr>
-        <w:t>ponsor and financial support acknowledgments are placed in the unnumbered footnote on the first page, not here.</w:t>
+        <w:t xml:space="preserve">Thank you, Dr. </w:t>
+      </w:r>
+      <w:proofErr w:type="spellStart"/>
+      <w:r>
+        <w:t>Zare</w:t>
+      </w:r>
+      <w:proofErr w:type="spellEnd"/>
+      <w:r>
+        <w:t xml:space="preserve"> and Connor, for a wonderful semester. See you in the Fall for the graduate version. </w:t>
       </w:r>
     </w:p>
     <w:p>
@@ -3367,15 +3044,7 @@
           <w:color w:val="333333"/>
           <w:shd w:val="clear" w:color="auto" w:fill="FFFFFF"/>
         </w:rPr>
-        <w:t xml:space="preserve">, 08-Oct-2018. [Online]. Available: </w:t>
-      </w:r>
-      <w:r>
-        <w:rPr>
-          <w:color w:val="333333"/>
-          <w:shd w:val="clear" w:color="auto" w:fill="FFFFFF"/>
-        </w:rPr>
-        <w:lastRenderedPageBreak/>
-        <w:t>https://towardsdatascience.com/understanding-and-visualizing-resnets-442284831be8. [Accessed: 20-Apr-2019].</w:t>
+        <w:t>, 08-Oct-2018. [Online]. Available: https://towardsdatascience.com/understanding-and-visualizing-resnets-442284831be8. [Accessed: 20-Apr-2019].</w:t>
       </w:r>
     </w:p>
     <w:sectPr>
@@ -3418,103 +3087,6 @@
       <w:r>
         <w:continuationSeparator/>
       </w:r>
-    </w:p>
-  </w:footnote>
-  <w:footnote w:id="1">
-    <w:p>
-      <w:pPr>
-        <w:pStyle w:val="FootnoteText"/>
-      </w:pPr>
-      <w:r>
-        <w:t>Michael Barnard</w:t>
-      </w:r>
-      <w:r>
-        <w:t xml:space="preserve"> is with the </w:t>
-      </w:r>
-      <w:r>
-        <w:t>University of Florida</w:t>
-      </w:r>
-      <w:r>
-        <w:t xml:space="preserve">, </w:t>
-      </w:r>
-      <w:r>
-        <w:t>Gainesville</w:t>
-      </w:r>
-      <w:r>
-        <w:t xml:space="preserve">, </w:t>
-      </w:r>
-      <w:r>
-        <w:t>FL</w:t>
-      </w:r>
-      <w:r>
-        <w:t xml:space="preserve"> </w:t>
-      </w:r>
-      <w:r>
-        <w:t>32611</w:t>
-      </w:r>
-      <w:r>
-        <w:t xml:space="preserve"> USA (e-mail: </w:t>
-      </w:r>
-      <w:r>
-        <w:t>michaellbarnard@ufl.edu</w:t>
-      </w:r>
-      <w:r>
-        <w:t>).</w:t>
-      </w:r>
-    </w:p>
-    <w:p>
-      <w:pPr>
-        <w:pStyle w:val="FootnoteText"/>
-      </w:pPr>
-      <w:r>
-        <w:t>Nikita Buslov is with the University of Florida, Gainesville, FL 32611 USA (e-mail</w:t>
-      </w:r>
-      <w:r>
-        <w:rPr>
-          <w:highlight w:val="yellow"/>
-        </w:rPr>
-        <w:t>: author@ boulder.nist.gov</w:t>
-      </w:r>
-      <w:r>
-        <w:t xml:space="preserve">). </w:t>
-      </w:r>
-    </w:p>
-    <w:p>
-      <w:pPr>
-        <w:pStyle w:val="FootnoteText"/>
-      </w:pPr>
-    </w:p>
-    <w:p>
-      <w:pPr>
-        <w:pStyle w:val="FootnoteText"/>
-      </w:pPr>
-      <w:r>
-        <w:t xml:space="preserve">Rosemond Fabien is with the University of Florida, Gainesville, FL 32611 USA (e-mail: </w:t>
-      </w:r>
-      <w:r>
-        <w:t>rosemondfabien@ufl.edu</w:t>
-      </w:r>
-      <w:r>
-        <w:t xml:space="preserve">). </w:t>
-      </w:r>
-    </w:p>
-    <w:p>
-      <w:pPr>
-        <w:pStyle w:val="FootnoteText"/>
-      </w:pPr>
-      <w:r>
-        <w:t xml:space="preserve">Trung Tran is with the University of Florida, Gainesville, FL 32611 USA (e-mail: tdtran17@ufl.edu). </w:t>
-      </w:r>
-    </w:p>
-    <w:p>
-      <w:pPr>
-        <w:pStyle w:val="FootnoteText"/>
-      </w:pPr>
-    </w:p>
-    <w:p>
-      <w:pPr>
-        <w:pStyle w:val="FootnoteText"/>
-      </w:pPr>
     </w:p>
   </w:footnote>
 </w:footnotes>
@@ -5194,6 +4766,15 @@
   </w:num>
   <w:num w:numId="41">
     <w:abstractNumId w:val="18"/>
+  </w:num>
+  <w:num w:numId="42">
+    <w:abstractNumId w:val="11"/>
+    <w:lvlOverride w:ilvl="0">
+      <w:startOverride w:val="1"/>
+    </w:lvlOverride>
+    <w:lvlOverride w:ilvl="1">
+      <w:startOverride w:val="2"/>
+    </w:lvlOverride>
   </w:num>
 </w:numbering>
 </file>
@@ -6452,7 +6033,7 @@
 </file>
 
 <file path=customXml/itemProps1.xml><?xml version="1.0" encoding="utf-8"?>
-<ds:datastoreItem xmlns:ds="http://schemas.openxmlformats.org/officeDocument/2006/customXml" ds:itemID="{85DE99B4-9146-4BD4-8967-9FAA23FA7949}">
+<ds:datastoreItem xmlns:ds="http://schemas.openxmlformats.org/officeDocument/2006/customXml" ds:itemID="{2DE670C3-18D8-448F-8CA4-5CA4730169A5}">
   <ds:schemaRefs>
     <ds:schemaRef ds:uri="http://schemas.openxmlformats.org/officeDocument/2006/bibliography"/>
   </ds:schemaRefs>

</xml_diff>